<commit_message>
[Games] Add more details to 'Goal' and 'Conclusion' sections
</commit_message>
<xml_diff>
--- a/Year 3/Semester 2/Games/Lab_1_report.docx
+++ b/Year 3/Semester 2/Games/Lab_1_report.docx
@@ -1,6 +1,6 @@
 
 <file path=word/document.xml><?xml version="1.0" encoding="utf-8"?>
-<w:document xmlns:wpc="http://schemas.microsoft.com/office/word/2010/wordprocessingCanvas" xmlns:cx="http://schemas.microsoft.com/office/drawing/2014/chartex" xmlns:cx1="http://schemas.microsoft.com/office/drawing/2015/9/8/chartex" xmlns:cx2="http://schemas.microsoft.com/office/drawing/2015/10/21/chartex" xmlns:cx3="http://schemas.microsoft.com/office/drawing/2016/5/9/chartex" xmlns:cx4="http://schemas.microsoft.com/office/drawing/2016/5/10/chartex" xmlns:cx5="http://schemas.microsoft.com/office/drawing/2016/5/11/chartex" xmlns:cx6="http://schemas.microsoft.com/office/drawing/2016/5/12/chartex" xmlns:cx7="http://schemas.microsoft.com/office/drawing/2016/5/13/chartex" xmlns:cx8="http://schemas.microsoft.com/office/drawing/2016/5/14/chartex" xmlns:mc="http://schemas.openxmlformats.org/markup-compatibility/2006" xmlns:aink="http://schemas.microsoft.com/office/drawing/2016/ink" xmlns:am3d="http://schemas.microsoft.com/office/drawing/2017/model3d" xmlns:o="urn:schemas-microsoft-com:office:office" xmlns:r="http://schemas.openxmlformats.org/officeDocument/2006/relationships" xmlns:m="http://schemas.openxmlformats.org/officeDocument/2006/math" xmlns:v="urn:schemas-microsoft-com:vml" xmlns:wp14="http://schemas.microsoft.com/office/word/2010/wordprocessingDrawing" xmlns:wp="http://schemas.openxmlformats.org/drawingml/2006/wordprocessingDrawing" xmlns:w10="urn:schemas-microsoft-com:office:word" xmlns:w="http://schemas.openxmlformats.org/wordprocessingml/2006/main" xmlns:w14="http://schemas.microsoft.com/office/word/2010/wordml" xmlns:w15="http://schemas.microsoft.com/office/word/2012/wordml" xmlns:w16cid="http://schemas.microsoft.com/office/word/2016/wordml/cid" xmlns:w16se="http://schemas.microsoft.com/office/word/2015/wordml/symex" xmlns:wpg="http://schemas.microsoft.com/office/word/2010/wordprocessingGroup" xmlns:wpi="http://schemas.microsoft.com/office/word/2010/wordprocessingInk" xmlns:wne="http://schemas.microsoft.com/office/word/2006/wordml" xmlns:wps="http://schemas.microsoft.com/office/word/2010/wordprocessingShape" mc:Ignorable="w14 w15 w16se w16cid wp14">
+<w:document xmlns:wpc="http://schemas.microsoft.com/office/word/2010/wordprocessingCanvas" xmlns:cx="http://schemas.microsoft.com/office/drawing/2014/chartex" xmlns:mc="http://schemas.openxmlformats.org/markup-compatibility/2006" xmlns:o="urn:schemas-microsoft-com:office:office" xmlns:r="http://schemas.openxmlformats.org/officeDocument/2006/relationships" xmlns:m="http://schemas.openxmlformats.org/officeDocument/2006/math" xmlns:v="urn:schemas-microsoft-com:vml" xmlns:wp14="http://schemas.microsoft.com/office/word/2010/wordprocessingDrawing" xmlns:wp="http://schemas.openxmlformats.org/drawingml/2006/wordprocessingDrawing" xmlns:w10="urn:schemas-microsoft-com:office:word" xmlns:w="http://schemas.openxmlformats.org/wordprocessingml/2006/main" xmlns:w14="http://schemas.microsoft.com/office/word/2010/wordml" xmlns:w15="http://schemas.microsoft.com/office/word/2012/wordml" xmlns:w16se="http://schemas.microsoft.com/office/word/2015/wordml/symex" xmlns:wpg="http://schemas.microsoft.com/office/word/2010/wordprocessingGroup" xmlns:wpi="http://schemas.microsoft.com/office/word/2010/wordprocessingInk" xmlns:wne="http://schemas.microsoft.com/office/word/2006/wordml" xmlns:wps="http://schemas.microsoft.com/office/word/2010/wordprocessingShape" mc:Ignorable="w14 w15 w16se wp14">
   <w:body>
     <w:p>
       <w:pPr>
@@ -302,17 +302,33 @@
           <w:rFonts w:ascii="Times New Roman" w:hAnsi="Times New Roman" w:cs="Times New Roman"/>
           <w:sz w:val="28"/>
           <w:szCs w:val="28"/>
-          <w:lang w:val="uk-UA"/>
-        </w:rPr>
-      </w:pPr>
-      <w:r>
-        <w:rPr>
-          <w:rFonts w:ascii="Times New Roman" w:hAnsi="Times New Roman" w:cs="Times New Roman"/>
-          <w:sz w:val="28"/>
-          <w:szCs w:val="28"/>
-          <w:lang w:val="uk-UA"/>
-        </w:rPr>
-        <w:t xml:space="preserve">                                      Виконав</w:t>
+        </w:rPr>
+      </w:pPr>
+      <w:r>
+        <w:rPr>
+          <w:rFonts w:ascii="Times New Roman" w:hAnsi="Times New Roman" w:cs="Times New Roman"/>
+          <w:sz w:val="28"/>
+          <w:szCs w:val="28"/>
+          <w:lang w:val="uk-UA"/>
+        </w:rPr>
+        <w:t xml:space="preserve">             </w:t>
+      </w:r>
+      <w:r>
+        <w:rPr>
+          <w:rFonts w:ascii="Times New Roman" w:hAnsi="Times New Roman" w:cs="Times New Roman"/>
+          <w:sz w:val="28"/>
+          <w:szCs w:val="28"/>
+          <w:lang w:val="uk-UA"/>
+        </w:rPr>
+        <w:t xml:space="preserve">                         Викона</w:t>
+      </w:r>
+      <w:r>
+        <w:rPr>
+          <w:rFonts w:ascii="Times New Roman" w:hAnsi="Times New Roman" w:cs="Times New Roman"/>
+          <w:sz w:val="28"/>
+          <w:szCs w:val="28"/>
+        </w:rPr>
+        <w:t>ли</w:t>
       </w:r>
     </w:p>
     <w:p>
@@ -362,6 +378,37 @@
     <w:p>
       <w:pPr>
         <w:spacing w:after="0" w:line="360" w:lineRule="auto"/>
+        <w:ind w:left="3822" w:right="-1" w:firstLine="1134"/>
+        <w:jc w:val="center"/>
+        <w:rPr>
+          <w:rFonts w:ascii="Times New Roman" w:hAnsi="Times New Roman" w:cs="Times New Roman"/>
+          <w:sz w:val="28"/>
+          <w:szCs w:val="28"/>
+        </w:rPr>
+      </w:pPr>
+      <w:r>
+        <w:rPr>
+          <w:rFonts w:ascii="Times New Roman" w:hAnsi="Times New Roman" w:cs="Times New Roman"/>
+          <w:sz w:val="28"/>
+          <w:szCs w:val="28"/>
+          <w:lang w:val="uk-UA"/>
+        </w:rPr>
+        <w:t>К</w:t>
+      </w:r>
+      <w:r>
+        <w:rPr>
+          <w:rFonts w:ascii="Times New Roman" w:hAnsi="Times New Roman" w:cs="Times New Roman"/>
+          <w:sz w:val="28"/>
+          <w:szCs w:val="28"/>
+        </w:rPr>
+        <w:t>іляновський Михайло Вікторович</w:t>
+      </w:r>
+      <w:bookmarkStart w:id="0" w:name="_GoBack"/>
+      <w:bookmarkEnd w:id="0"/>
+    </w:p>
+    <w:p>
+      <w:pPr>
+        <w:spacing w:after="0" w:line="360" w:lineRule="auto"/>
         <w:ind w:left="-426" w:right="-1" w:firstLine="426"/>
         <w:jc w:val="right"/>
         <w:rPr>
@@ -570,7 +617,6 @@
           <w:szCs w:val="28"/>
           <w:lang w:val="uk-UA"/>
         </w:rPr>
-        <w:lastRenderedPageBreak/>
         <w:t xml:space="preserve">Мета: </w:t>
       </w:r>
       <w:r>
@@ -804,7 +850,6 @@
         </w:rPr>
         <w:t xml:space="preserve">Початок етапу – </w:t>
       </w:r>
-      <w:proofErr w:type="spellStart"/>
       <w:r>
         <w:rPr>
           <w:rFonts w:ascii="Times New Roman" w:hAnsi="Times New Roman" w:cs="Times New Roman"/>
@@ -814,7 +859,6 @@
         </w:rPr>
         <w:t>LevelStarts</w:t>
       </w:r>
-      <w:proofErr w:type="spellEnd"/>
     </w:p>
     <w:p>
       <w:pPr>
@@ -840,7 +884,6 @@
         </w:rPr>
         <w:t xml:space="preserve">Завершення етапу – </w:t>
       </w:r>
-      <w:proofErr w:type="spellStart"/>
       <w:r>
         <w:rPr>
           <w:rFonts w:ascii="Times New Roman" w:hAnsi="Times New Roman" w:cs="Times New Roman"/>
@@ -850,7 +893,6 @@
         </w:rPr>
         <w:t>LevelEnds</w:t>
       </w:r>
-      <w:proofErr w:type="spellEnd"/>
     </w:p>
     <w:p>
       <w:pPr>
@@ -874,27 +916,7 @@
           <w:szCs w:val="28"/>
           <w:lang w:val="uk-UA"/>
         </w:rPr>
-        <w:t xml:space="preserve">Купівля </w:t>
-      </w:r>
-      <w:proofErr w:type="spellStart"/>
-      <w:r>
-        <w:rPr>
-          <w:rFonts w:ascii="Times New Roman" w:hAnsi="Times New Roman" w:cs="Times New Roman"/>
-          <w:sz w:val="28"/>
-          <w:szCs w:val="28"/>
-          <w:lang w:val="uk-UA"/>
-        </w:rPr>
-        <w:t>внутрішньоігрового</w:t>
-      </w:r>
-      <w:proofErr w:type="spellEnd"/>
-      <w:r>
-        <w:rPr>
-          <w:rFonts w:ascii="Times New Roman" w:hAnsi="Times New Roman" w:cs="Times New Roman"/>
-          <w:sz w:val="28"/>
-          <w:szCs w:val="28"/>
-          <w:lang w:val="uk-UA"/>
-        </w:rPr>
-        <w:t xml:space="preserve"> предмета</w:t>
+        <w:t>Купівля внутрішньоігрового предмета</w:t>
       </w:r>
       <w:r>
         <w:rPr>
@@ -905,7 +927,6 @@
         </w:rPr>
         <w:t xml:space="preserve"> - </w:t>
       </w:r>
-      <w:proofErr w:type="spellStart"/>
       <w:r>
         <w:rPr>
           <w:rFonts w:ascii="Times New Roman" w:hAnsi="Times New Roman" w:cs="Times New Roman"/>
@@ -915,7 +936,6 @@
         </w:rPr>
         <w:t>ItemPurchases</w:t>
       </w:r>
-      <w:proofErr w:type="spellEnd"/>
     </w:p>
     <w:p>
       <w:pPr>
@@ -957,19 +977,8 @@
           <w:szCs w:val="28"/>
           <w:lang w:val="en-US"/>
         </w:rPr>
-        <w:t xml:space="preserve"> – </w:t>
-      </w:r>
-      <w:proofErr w:type="spellStart"/>
-      <w:r>
-        <w:rPr>
-          <w:rFonts w:ascii="Times New Roman" w:hAnsi="Times New Roman" w:cs="Times New Roman"/>
-          <w:sz w:val="28"/>
-          <w:szCs w:val="28"/>
-          <w:lang w:val="en-US"/>
-        </w:rPr>
-        <w:t>CurrencyPurchases</w:t>
-      </w:r>
-      <w:proofErr w:type="spellEnd"/>
+        <w:t xml:space="preserve"> – CurrencyPurchases</w:t>
+      </w:r>
     </w:p>
     <w:p>
       <w:pPr>
@@ -1080,6 +1089,7 @@
           <w:sz w:val="28"/>
           <w:szCs w:val="28"/>
         </w:rPr>
+        <w:lastRenderedPageBreak/>
         <w:t>Рисунок 1 – Схема БД</w:t>
       </w:r>
     </w:p>
@@ -1100,7 +1110,6 @@
           <w:szCs w:val="28"/>
           <w:lang w:val="uk-UA"/>
         </w:rPr>
-        <w:lastRenderedPageBreak/>
         <w:t>Далі, були створені наступні таблиці</w:t>
       </w:r>
       <w:r>
@@ -1216,86 +1225,8 @@
           <w:szCs w:val="28"/>
           <w:lang w:eastAsia="ru-RU"/>
         </w:rPr>
-        <w:t xml:space="preserve"> - </w:t>
-      </w:r>
-      <w:proofErr w:type="spellStart"/>
-      <w:r>
-        <w:rPr>
-          <w:rFonts w:ascii="Times New Roman" w:eastAsia="Times New Roman" w:hAnsi="Times New Roman" w:cs="Times New Roman"/>
-          <w:color w:val="000000"/>
-          <w:sz w:val="28"/>
-          <w:szCs w:val="28"/>
-          <w:lang w:eastAsia="ru-RU"/>
-        </w:rPr>
-        <w:t>кількість</w:t>
-      </w:r>
-      <w:proofErr w:type="spellEnd"/>
-      <w:r>
-        <w:rPr>
-          <w:rFonts w:ascii="Times New Roman" w:eastAsia="Times New Roman" w:hAnsi="Times New Roman" w:cs="Times New Roman"/>
-          <w:color w:val="000000"/>
-          <w:sz w:val="28"/>
-          <w:szCs w:val="28"/>
-          <w:lang w:eastAsia="ru-RU"/>
-        </w:rPr>
-        <w:t xml:space="preserve"> </w:t>
-      </w:r>
-      <w:proofErr w:type="spellStart"/>
-      <w:r>
-        <w:rPr>
-          <w:rFonts w:ascii="Times New Roman" w:eastAsia="Times New Roman" w:hAnsi="Times New Roman" w:cs="Times New Roman"/>
-          <w:color w:val="000000"/>
-          <w:sz w:val="28"/>
-          <w:szCs w:val="28"/>
-          <w:lang w:eastAsia="ru-RU"/>
-        </w:rPr>
-        <w:t>унікальних</w:t>
-      </w:r>
-      <w:proofErr w:type="spellEnd"/>
-      <w:r>
-        <w:rPr>
-          <w:rFonts w:ascii="Times New Roman" w:eastAsia="Times New Roman" w:hAnsi="Times New Roman" w:cs="Times New Roman"/>
-          <w:color w:val="000000"/>
-          <w:sz w:val="28"/>
-          <w:szCs w:val="28"/>
-          <w:lang w:eastAsia="ru-RU"/>
-        </w:rPr>
-        <w:t xml:space="preserve"> </w:t>
-      </w:r>
-      <w:proofErr w:type="spellStart"/>
-      <w:r>
-        <w:rPr>
-          <w:rFonts w:ascii="Times New Roman" w:eastAsia="Times New Roman" w:hAnsi="Times New Roman" w:cs="Times New Roman"/>
-          <w:color w:val="000000"/>
-          <w:sz w:val="28"/>
-          <w:szCs w:val="28"/>
-          <w:lang w:eastAsia="ru-RU"/>
-        </w:rPr>
-        <w:t>користувачів</w:t>
-      </w:r>
-      <w:proofErr w:type="spellEnd"/>
-      <w:r>
-        <w:rPr>
-          <w:rFonts w:ascii="Times New Roman" w:eastAsia="Times New Roman" w:hAnsi="Times New Roman" w:cs="Times New Roman"/>
-          <w:color w:val="000000"/>
-          <w:sz w:val="28"/>
-          <w:szCs w:val="28"/>
-          <w:lang w:eastAsia="ru-RU"/>
-        </w:rPr>
-        <w:t xml:space="preserve"> за </w:t>
-      </w:r>
-      <w:proofErr w:type="spellStart"/>
-      <w:r>
-        <w:rPr>
-          <w:rFonts w:ascii="Times New Roman" w:eastAsia="Times New Roman" w:hAnsi="Times New Roman" w:cs="Times New Roman"/>
-          <w:color w:val="000000"/>
-          <w:sz w:val="28"/>
-          <w:szCs w:val="28"/>
-          <w:lang w:eastAsia="ru-RU"/>
-        </w:rPr>
-        <w:t>добу</w:t>
-      </w:r>
-      <w:proofErr w:type="spellEnd"/>
+        <w:t xml:space="preserve"> - кількість унікальних користувачів за добу</w:t>
+      </w:r>
     </w:p>
     <w:p>
       <w:pPr>
@@ -1489,7 +1420,6 @@
         </w:rPr>
         <w:t xml:space="preserve"> - </w:t>
       </w:r>
-      <w:proofErr w:type="spellStart"/>
       <w:r>
         <w:rPr>
           <w:rFonts w:ascii="Times New Roman" w:eastAsia="Times New Roman" w:hAnsi="Times New Roman" w:cs="Times New Roman"/>
@@ -1500,7 +1430,6 @@
         </w:rPr>
         <w:t>кількість</w:t>
       </w:r>
-      <w:proofErr w:type="spellEnd"/>
       <w:r>
         <w:rPr>
           <w:rFonts w:ascii="Times New Roman" w:eastAsia="Times New Roman" w:hAnsi="Times New Roman" w:cs="Times New Roman"/>
@@ -1511,7 +1440,6 @@
         </w:rPr>
         <w:t xml:space="preserve"> </w:t>
       </w:r>
-      <w:proofErr w:type="spellStart"/>
       <w:r>
         <w:rPr>
           <w:rFonts w:ascii="Times New Roman" w:eastAsia="Times New Roman" w:hAnsi="Times New Roman" w:cs="Times New Roman"/>
@@ -1522,7 +1450,6 @@
         </w:rPr>
         <w:t>унікальних</w:t>
       </w:r>
-      <w:proofErr w:type="spellEnd"/>
       <w:r>
         <w:rPr>
           <w:rFonts w:ascii="Times New Roman" w:eastAsia="Times New Roman" w:hAnsi="Times New Roman" w:cs="Times New Roman"/>
@@ -1533,7 +1460,6 @@
         </w:rPr>
         <w:t xml:space="preserve"> </w:t>
       </w:r>
-      <w:proofErr w:type="spellStart"/>
       <w:r>
         <w:rPr>
           <w:rFonts w:ascii="Times New Roman" w:eastAsia="Times New Roman" w:hAnsi="Times New Roman" w:cs="Times New Roman"/>
@@ -1544,7 +1470,6 @@
         </w:rPr>
         <w:t>користувачів</w:t>
       </w:r>
-      <w:proofErr w:type="spellEnd"/>
       <w:r>
         <w:rPr>
           <w:rFonts w:ascii="Times New Roman" w:eastAsia="Times New Roman" w:hAnsi="Times New Roman" w:cs="Times New Roman"/>
@@ -1575,7 +1500,6 @@
         </w:rPr>
         <w:t xml:space="preserve"> </w:t>
       </w:r>
-      <w:proofErr w:type="spellStart"/>
       <w:r>
         <w:rPr>
           <w:rFonts w:ascii="Times New Roman" w:eastAsia="Times New Roman" w:hAnsi="Times New Roman" w:cs="Times New Roman"/>
@@ -1586,7 +1510,6 @@
         </w:rPr>
         <w:t>останні</w:t>
       </w:r>
-      <w:proofErr w:type="spellEnd"/>
       <w:r>
         <w:rPr>
           <w:rFonts w:ascii="Times New Roman" w:eastAsia="Times New Roman" w:hAnsi="Times New Roman" w:cs="Times New Roman"/>
@@ -1597,7 +1520,6 @@
         </w:rPr>
         <w:t xml:space="preserve"> 30 </w:t>
       </w:r>
-      <w:proofErr w:type="spellStart"/>
       <w:r>
         <w:rPr>
           <w:rFonts w:ascii="Times New Roman" w:eastAsia="Times New Roman" w:hAnsi="Times New Roman" w:cs="Times New Roman"/>
@@ -1608,7 +1530,6 @@
         </w:rPr>
         <w:t>діб</w:t>
       </w:r>
-      <w:proofErr w:type="spellEnd"/>
     </w:p>
     <w:p>
       <w:pPr>
@@ -1851,106 +1772,16 @@
           <w:lang w:eastAsia="ru-RU"/>
         </w:rPr>
       </w:pPr>
-      <w:proofErr w:type="spellStart"/>
-      <w:r>
-        <w:rPr>
-          <w:rFonts w:ascii="Times New Roman" w:eastAsia="Times New Roman" w:hAnsi="Times New Roman" w:cs="Times New Roman"/>
-          <w:color w:val="000000"/>
-          <w:sz w:val="28"/>
-          <w:szCs w:val="28"/>
-          <w:lang w:eastAsia="ru-RU"/>
-        </w:rPr>
-        <w:t>Revenue</w:t>
-      </w:r>
-      <w:proofErr w:type="spellEnd"/>
-      <w:r>
-        <w:rPr>
-          <w:rFonts w:ascii="Times New Roman" w:eastAsia="Times New Roman" w:hAnsi="Times New Roman" w:cs="Times New Roman"/>
-          <w:color w:val="000000"/>
-          <w:sz w:val="28"/>
-          <w:szCs w:val="28"/>
-          <w:lang w:eastAsia="ru-RU"/>
-        </w:rPr>
-        <w:t xml:space="preserve"> - </w:t>
-      </w:r>
-      <w:proofErr w:type="spellStart"/>
-      <w:r>
-        <w:rPr>
-          <w:rFonts w:ascii="Times New Roman" w:eastAsia="Times New Roman" w:hAnsi="Times New Roman" w:cs="Times New Roman"/>
-          <w:color w:val="000000"/>
-          <w:sz w:val="28"/>
-          <w:szCs w:val="28"/>
-          <w:lang w:eastAsia="ru-RU"/>
-        </w:rPr>
-        <w:t>кількість</w:t>
-      </w:r>
-      <w:proofErr w:type="spellEnd"/>
-      <w:r>
-        <w:rPr>
-          <w:rFonts w:ascii="Times New Roman" w:eastAsia="Times New Roman" w:hAnsi="Times New Roman" w:cs="Times New Roman"/>
-          <w:color w:val="000000"/>
-          <w:sz w:val="28"/>
-          <w:szCs w:val="28"/>
-          <w:lang w:eastAsia="ru-RU"/>
-        </w:rPr>
-        <w:t xml:space="preserve"> USD, </w:t>
-      </w:r>
-      <w:proofErr w:type="spellStart"/>
-      <w:r>
-        <w:rPr>
-          <w:rFonts w:ascii="Times New Roman" w:eastAsia="Times New Roman" w:hAnsi="Times New Roman" w:cs="Times New Roman"/>
-          <w:color w:val="000000"/>
-          <w:sz w:val="28"/>
-          <w:szCs w:val="28"/>
-          <w:lang w:eastAsia="ru-RU"/>
-        </w:rPr>
-        <w:t>що</w:t>
-      </w:r>
-      <w:proofErr w:type="spellEnd"/>
-      <w:r>
-        <w:rPr>
-          <w:rFonts w:ascii="Times New Roman" w:eastAsia="Times New Roman" w:hAnsi="Times New Roman" w:cs="Times New Roman"/>
-          <w:color w:val="000000"/>
-          <w:sz w:val="28"/>
-          <w:szCs w:val="28"/>
-          <w:lang w:eastAsia="ru-RU"/>
-        </w:rPr>
-        <w:t xml:space="preserve"> </w:t>
-      </w:r>
-      <w:proofErr w:type="spellStart"/>
-      <w:r>
-        <w:rPr>
-          <w:rFonts w:ascii="Times New Roman" w:eastAsia="Times New Roman" w:hAnsi="Times New Roman" w:cs="Times New Roman"/>
-          <w:color w:val="000000"/>
-          <w:sz w:val="28"/>
-          <w:szCs w:val="28"/>
-          <w:lang w:eastAsia="ru-RU"/>
-        </w:rPr>
-        <w:t>зароблено</w:t>
-      </w:r>
-      <w:proofErr w:type="spellEnd"/>
-      <w:r>
-        <w:rPr>
-          <w:rFonts w:ascii="Times New Roman" w:eastAsia="Times New Roman" w:hAnsi="Times New Roman" w:cs="Times New Roman"/>
-          <w:color w:val="000000"/>
-          <w:sz w:val="28"/>
-          <w:szCs w:val="28"/>
-          <w:lang w:eastAsia="ru-RU"/>
-        </w:rPr>
-        <w:t xml:space="preserve"> за </w:t>
-      </w:r>
-      <w:proofErr w:type="spellStart"/>
-      <w:r>
-        <w:rPr>
-          <w:rFonts w:ascii="Times New Roman" w:eastAsia="Times New Roman" w:hAnsi="Times New Roman" w:cs="Times New Roman"/>
-          <w:color w:val="000000"/>
-          <w:sz w:val="28"/>
-          <w:szCs w:val="28"/>
-          <w:lang w:eastAsia="ru-RU"/>
-        </w:rPr>
-        <w:t>добу</w:t>
-      </w:r>
-      <w:proofErr w:type="spellEnd"/>
+      <w:r>
+        <w:rPr>
+          <w:rFonts w:ascii="Times New Roman" w:eastAsia="Times New Roman" w:hAnsi="Times New Roman" w:cs="Times New Roman"/>
+          <w:color w:val="000000"/>
+          <w:sz w:val="28"/>
+          <w:szCs w:val="28"/>
+          <w:lang w:eastAsia="ru-RU"/>
+        </w:rPr>
+        <w:t>Revenue - кількість USD, що зароблено за добу</w:t>
+      </w:r>
     </w:p>
     <w:p>
       <w:pPr>
@@ -1976,6 +1807,7 @@
       <w:r>
         <w:rPr>
           <w:noProof/>
+          <w:lang w:val="en-US"/>
         </w:rPr>
         <w:drawing>
           <wp:inline distT="0" distB="0" distL="0" distR="0" wp14:anchorId="1DBE8E48" wp14:editId="32651462">
@@ -2053,7 +1885,6 @@
         </w:rPr>
         <w:t xml:space="preserve"> - Вміст таблиці </w:t>
       </w:r>
-      <w:proofErr w:type="spellStart"/>
       <w:r>
         <w:rPr>
           <w:rFonts w:ascii="Times New Roman" w:eastAsia="Times New Roman" w:hAnsi="Times New Roman" w:cs="Times New Roman"/>
@@ -2064,7 +1895,6 @@
         </w:rPr>
         <w:t>Revenue</w:t>
       </w:r>
-      <w:proofErr w:type="spellEnd"/>
     </w:p>
     <w:p>
       <w:pPr>
@@ -2095,7 +1925,6 @@
           <w:lang w:eastAsia="ru-RU"/>
         </w:rPr>
       </w:pPr>
-      <w:proofErr w:type="spellStart"/>
       <w:r>
         <w:rPr>
           <w:rFonts w:ascii="Times New Roman" w:hAnsi="Times New Roman" w:cs="Times New Roman"/>
@@ -2105,7 +1934,6 @@
         </w:rPr>
         <w:t>CurrencyRate</w:t>
       </w:r>
-      <w:proofErr w:type="spellEnd"/>
       <w:r>
         <w:rPr>
           <w:rFonts w:ascii="Times New Roman" w:hAnsi="Times New Roman" w:cs="Times New Roman"/>
@@ -2122,205 +1950,7 @@
           <w:szCs w:val="28"/>
           <w:lang w:eastAsia="ru-RU"/>
         </w:rPr>
-        <w:t xml:space="preserve">Курс </w:t>
-      </w:r>
-      <w:proofErr w:type="spellStart"/>
-      <w:r>
-        <w:rPr>
-          <w:rFonts w:ascii="Times New Roman" w:eastAsia="Times New Roman" w:hAnsi="Times New Roman" w:cs="Times New Roman"/>
-          <w:color w:val="000000"/>
-          <w:sz w:val="28"/>
-          <w:szCs w:val="28"/>
-          <w:lang w:eastAsia="ru-RU"/>
-        </w:rPr>
-        <w:t>внутрішньоігрової</w:t>
-      </w:r>
-      <w:proofErr w:type="spellEnd"/>
-      <w:r>
-        <w:rPr>
-          <w:rFonts w:ascii="Times New Roman" w:eastAsia="Times New Roman" w:hAnsi="Times New Roman" w:cs="Times New Roman"/>
-          <w:color w:val="000000"/>
-          <w:sz w:val="28"/>
-          <w:szCs w:val="28"/>
-          <w:lang w:eastAsia="ru-RU"/>
-        </w:rPr>
-        <w:t xml:space="preserve"> </w:t>
-      </w:r>
-      <w:proofErr w:type="spellStart"/>
-      <w:r>
-        <w:rPr>
-          <w:rFonts w:ascii="Times New Roman" w:eastAsia="Times New Roman" w:hAnsi="Times New Roman" w:cs="Times New Roman"/>
-          <w:color w:val="000000"/>
-          <w:sz w:val="28"/>
-          <w:szCs w:val="28"/>
-          <w:lang w:eastAsia="ru-RU"/>
-        </w:rPr>
-        <w:t>валюти</w:t>
-      </w:r>
-      <w:proofErr w:type="spellEnd"/>
-      <w:r>
-        <w:rPr>
-          <w:rFonts w:ascii="Times New Roman" w:eastAsia="Times New Roman" w:hAnsi="Times New Roman" w:cs="Times New Roman"/>
-          <w:color w:val="000000"/>
-          <w:sz w:val="28"/>
-          <w:szCs w:val="28"/>
-          <w:lang w:eastAsia="ru-RU"/>
-        </w:rPr>
-        <w:t xml:space="preserve"> за </w:t>
-      </w:r>
-      <w:proofErr w:type="spellStart"/>
-      <w:r>
-        <w:rPr>
-          <w:rFonts w:ascii="Times New Roman" w:eastAsia="Times New Roman" w:hAnsi="Times New Roman" w:cs="Times New Roman"/>
-          <w:color w:val="000000"/>
-          <w:sz w:val="28"/>
-          <w:szCs w:val="28"/>
-          <w:lang w:eastAsia="ru-RU"/>
-        </w:rPr>
-        <w:t>добу</w:t>
-      </w:r>
-      <w:proofErr w:type="spellEnd"/>
-      <w:r>
-        <w:rPr>
-          <w:rFonts w:ascii="Times New Roman" w:eastAsia="Times New Roman" w:hAnsi="Times New Roman" w:cs="Times New Roman"/>
-          <w:color w:val="000000"/>
-          <w:sz w:val="28"/>
-          <w:szCs w:val="28"/>
-          <w:lang w:eastAsia="ru-RU"/>
-        </w:rPr>
-        <w:t xml:space="preserve"> (</w:t>
-      </w:r>
-      <w:proofErr w:type="spellStart"/>
-      <w:r>
-        <w:rPr>
-          <w:rFonts w:ascii="Times New Roman" w:eastAsia="Times New Roman" w:hAnsi="Times New Roman" w:cs="Times New Roman"/>
-          <w:color w:val="000000"/>
-          <w:sz w:val="28"/>
-          <w:szCs w:val="28"/>
-          <w:lang w:eastAsia="ru-RU"/>
-        </w:rPr>
-        <w:t>прибуток</w:t>
-      </w:r>
-      <w:proofErr w:type="spellEnd"/>
-      <w:r>
-        <w:rPr>
-          <w:rFonts w:ascii="Times New Roman" w:eastAsia="Times New Roman" w:hAnsi="Times New Roman" w:cs="Times New Roman"/>
-          <w:color w:val="000000"/>
-          <w:sz w:val="28"/>
-          <w:szCs w:val="28"/>
-          <w:lang w:eastAsia="ru-RU"/>
-        </w:rPr>
-        <w:t xml:space="preserve"> за </w:t>
-      </w:r>
-      <w:proofErr w:type="spellStart"/>
-      <w:r>
-        <w:rPr>
-          <w:rFonts w:ascii="Times New Roman" w:eastAsia="Times New Roman" w:hAnsi="Times New Roman" w:cs="Times New Roman"/>
-          <w:color w:val="000000"/>
-          <w:sz w:val="28"/>
-          <w:szCs w:val="28"/>
-          <w:lang w:eastAsia="ru-RU"/>
-        </w:rPr>
-        <w:t>добу</w:t>
-      </w:r>
-      <w:proofErr w:type="spellEnd"/>
-      <w:r>
-        <w:rPr>
-          <w:rFonts w:ascii="Times New Roman" w:eastAsia="Times New Roman" w:hAnsi="Times New Roman" w:cs="Times New Roman"/>
-          <w:color w:val="000000"/>
-          <w:sz w:val="28"/>
-          <w:szCs w:val="28"/>
-          <w:lang w:eastAsia="ru-RU"/>
-        </w:rPr>
-        <w:t xml:space="preserve"> / </w:t>
-      </w:r>
-      <w:proofErr w:type="spellStart"/>
-      <w:r>
-        <w:rPr>
-          <w:rFonts w:ascii="Times New Roman" w:eastAsia="Times New Roman" w:hAnsi="Times New Roman" w:cs="Times New Roman"/>
-          <w:color w:val="000000"/>
-          <w:sz w:val="28"/>
-          <w:szCs w:val="28"/>
-          <w:lang w:eastAsia="ru-RU"/>
-        </w:rPr>
-        <w:t>кількість</w:t>
-      </w:r>
-      <w:proofErr w:type="spellEnd"/>
-      <w:r>
-        <w:rPr>
-          <w:rFonts w:ascii="Times New Roman" w:eastAsia="Times New Roman" w:hAnsi="Times New Roman" w:cs="Times New Roman"/>
-          <w:color w:val="000000"/>
-          <w:sz w:val="28"/>
-          <w:szCs w:val="28"/>
-          <w:lang w:eastAsia="ru-RU"/>
-        </w:rPr>
-        <w:t xml:space="preserve"> </w:t>
-      </w:r>
-      <w:proofErr w:type="spellStart"/>
-      <w:r>
-        <w:rPr>
-          <w:rFonts w:ascii="Times New Roman" w:eastAsia="Times New Roman" w:hAnsi="Times New Roman" w:cs="Times New Roman"/>
-          <w:color w:val="000000"/>
-          <w:sz w:val="28"/>
-          <w:szCs w:val="28"/>
-          <w:lang w:eastAsia="ru-RU"/>
-        </w:rPr>
-        <w:t>купленої</w:t>
-      </w:r>
-      <w:proofErr w:type="spellEnd"/>
-      <w:r>
-        <w:rPr>
-          <w:rFonts w:ascii="Times New Roman" w:eastAsia="Times New Roman" w:hAnsi="Times New Roman" w:cs="Times New Roman"/>
-          <w:color w:val="000000"/>
-          <w:sz w:val="28"/>
-          <w:szCs w:val="28"/>
-          <w:lang w:eastAsia="ru-RU"/>
-        </w:rPr>
-        <w:t xml:space="preserve"> </w:t>
-      </w:r>
-      <w:proofErr w:type="spellStart"/>
-      <w:r>
-        <w:rPr>
-          <w:rFonts w:ascii="Times New Roman" w:eastAsia="Times New Roman" w:hAnsi="Times New Roman" w:cs="Times New Roman"/>
-          <w:color w:val="000000"/>
-          <w:sz w:val="28"/>
-          <w:szCs w:val="28"/>
-          <w:lang w:eastAsia="ru-RU"/>
-        </w:rPr>
-        <w:t>валюти</w:t>
-      </w:r>
-      <w:proofErr w:type="spellEnd"/>
-      <w:r>
-        <w:rPr>
-          <w:rFonts w:ascii="Times New Roman" w:eastAsia="Times New Roman" w:hAnsi="Times New Roman" w:cs="Times New Roman"/>
-          <w:color w:val="000000"/>
-          <w:sz w:val="28"/>
-          <w:szCs w:val="28"/>
-          <w:lang w:eastAsia="ru-RU"/>
-        </w:rPr>
-        <w:t xml:space="preserve"> за </w:t>
-      </w:r>
-      <w:proofErr w:type="spellStart"/>
-      <w:r>
-        <w:rPr>
-          <w:rFonts w:ascii="Times New Roman" w:eastAsia="Times New Roman" w:hAnsi="Times New Roman" w:cs="Times New Roman"/>
-          <w:color w:val="000000"/>
-          <w:sz w:val="28"/>
-          <w:szCs w:val="28"/>
-          <w:lang w:eastAsia="ru-RU"/>
-        </w:rPr>
-        <w:t>добу</w:t>
-      </w:r>
-      <w:proofErr w:type="spellEnd"/>
-      <w:r>
-        <w:rPr>
-          <w:rFonts w:ascii="Times New Roman" w:eastAsia="Times New Roman" w:hAnsi="Times New Roman" w:cs="Times New Roman"/>
-          <w:color w:val="000000"/>
-          <w:sz w:val="28"/>
-          <w:szCs w:val="28"/>
-          <w:lang w:eastAsia="ru-RU"/>
-        </w:rPr>
-        <w:t>)</w:t>
+        <w:t>Курс внутрішньоігрової валюти за добу (прибуток за добу / кількість купленої валюти за добу)</w:t>
       </w:r>
     </w:p>
     <w:p>
@@ -2348,6 +1978,7 @@
       <w:r>
         <w:rPr>
           <w:noProof/>
+          <w:lang w:val="en-US"/>
         </w:rPr>
         <w:drawing>
           <wp:inline distT="0" distB="0" distL="0" distR="0" wp14:anchorId="07F6D1DD" wp14:editId="22DDB060">
@@ -2424,7 +2055,6 @@
         </w:rPr>
         <w:t xml:space="preserve"> - Вміст таблиці </w:t>
       </w:r>
-      <w:proofErr w:type="spellStart"/>
       <w:r>
         <w:rPr>
           <w:rFonts w:ascii="Times New Roman" w:eastAsia="Times New Roman" w:hAnsi="Times New Roman" w:cs="Times New Roman"/>
@@ -2435,7 +2065,6 @@
         </w:rPr>
         <w:t>CurrencyRate</w:t>
       </w:r>
-      <w:proofErr w:type="spellEnd"/>
     </w:p>
     <w:p>
       <w:pPr>
@@ -2476,7 +2105,6 @@
           <w:lang w:eastAsia="ru-RU"/>
         </w:rPr>
       </w:pPr>
-      <w:proofErr w:type="spellStart"/>
       <w:r>
         <w:rPr>
           <w:rFonts w:ascii="Times New Roman" w:hAnsi="Times New Roman" w:cs="Times New Roman"/>
@@ -2486,7 +2114,6 @@
         </w:rPr>
         <w:t>LevelStatistics</w:t>
       </w:r>
-      <w:proofErr w:type="spellEnd"/>
       <w:r>
         <w:rPr>
           <w:rFonts w:ascii="Times New Roman" w:hAnsi="Times New Roman" w:cs="Times New Roman"/>
@@ -2503,271 +2130,7 @@
           <w:szCs w:val="28"/>
           <w:lang w:eastAsia="ru-RU"/>
         </w:rPr>
-        <w:t xml:space="preserve">- </w:t>
-      </w:r>
-      <w:proofErr w:type="spellStart"/>
-      <w:r>
-        <w:rPr>
-          <w:rFonts w:ascii="Times New Roman" w:eastAsia="Times New Roman" w:hAnsi="Times New Roman" w:cs="Times New Roman"/>
-          <w:color w:val="000000"/>
-          <w:sz w:val="28"/>
-          <w:szCs w:val="28"/>
-          <w:lang w:eastAsia="ru-RU"/>
-        </w:rPr>
-        <w:t>кількість</w:t>
-      </w:r>
-      <w:proofErr w:type="spellEnd"/>
-      <w:r>
-        <w:rPr>
-          <w:rFonts w:ascii="Times New Roman" w:eastAsia="Times New Roman" w:hAnsi="Times New Roman" w:cs="Times New Roman"/>
-          <w:color w:val="000000"/>
-          <w:sz w:val="28"/>
-          <w:szCs w:val="28"/>
-          <w:lang w:eastAsia="ru-RU"/>
-        </w:rPr>
-        <w:t xml:space="preserve"> </w:t>
-      </w:r>
-      <w:proofErr w:type="spellStart"/>
-      <w:r>
-        <w:rPr>
-          <w:rFonts w:ascii="Times New Roman" w:eastAsia="Times New Roman" w:hAnsi="Times New Roman" w:cs="Times New Roman"/>
-          <w:color w:val="000000"/>
-          <w:sz w:val="28"/>
-          <w:szCs w:val="28"/>
-          <w:lang w:eastAsia="ru-RU"/>
-        </w:rPr>
-        <w:t>розпочатих</w:t>
-      </w:r>
-      <w:proofErr w:type="spellEnd"/>
-      <w:r>
-        <w:rPr>
-          <w:rFonts w:ascii="Times New Roman" w:eastAsia="Times New Roman" w:hAnsi="Times New Roman" w:cs="Times New Roman"/>
-          <w:color w:val="000000"/>
-          <w:sz w:val="28"/>
-          <w:szCs w:val="28"/>
-          <w:lang w:eastAsia="ru-RU"/>
-        </w:rPr>
-        <w:t xml:space="preserve"> </w:t>
-      </w:r>
-      <w:proofErr w:type="spellStart"/>
-      <w:r>
-        <w:rPr>
-          <w:rFonts w:ascii="Times New Roman" w:eastAsia="Times New Roman" w:hAnsi="Times New Roman" w:cs="Times New Roman"/>
-          <w:color w:val="000000"/>
-          <w:sz w:val="28"/>
-          <w:szCs w:val="28"/>
-          <w:lang w:eastAsia="ru-RU"/>
-        </w:rPr>
-        <w:t>етапів</w:t>
-      </w:r>
-      <w:proofErr w:type="spellEnd"/>
-      <w:r>
-        <w:rPr>
-          <w:rFonts w:ascii="Times New Roman" w:eastAsia="Times New Roman" w:hAnsi="Times New Roman" w:cs="Times New Roman"/>
-          <w:color w:val="000000"/>
-          <w:sz w:val="28"/>
-          <w:szCs w:val="28"/>
-          <w:lang w:eastAsia="ru-RU"/>
-        </w:rPr>
-        <w:t xml:space="preserve">, </w:t>
-      </w:r>
-      <w:proofErr w:type="spellStart"/>
-      <w:r>
-        <w:rPr>
-          <w:rFonts w:ascii="Times New Roman" w:eastAsia="Times New Roman" w:hAnsi="Times New Roman" w:cs="Times New Roman"/>
-          <w:color w:val="000000"/>
-          <w:sz w:val="28"/>
-          <w:szCs w:val="28"/>
-          <w:lang w:eastAsia="ru-RU"/>
-        </w:rPr>
-        <w:t>кількість</w:t>
-      </w:r>
-      <w:proofErr w:type="spellEnd"/>
-      <w:r>
-        <w:rPr>
-          <w:rFonts w:ascii="Times New Roman" w:eastAsia="Times New Roman" w:hAnsi="Times New Roman" w:cs="Times New Roman"/>
-          <w:color w:val="000000"/>
-          <w:sz w:val="28"/>
-          <w:szCs w:val="28"/>
-          <w:lang w:eastAsia="ru-RU"/>
-        </w:rPr>
-        <w:t xml:space="preserve"> </w:t>
-      </w:r>
-      <w:proofErr w:type="spellStart"/>
-      <w:r>
-        <w:rPr>
-          <w:rFonts w:ascii="Times New Roman" w:eastAsia="Times New Roman" w:hAnsi="Times New Roman" w:cs="Times New Roman"/>
-          <w:color w:val="000000"/>
-          <w:sz w:val="28"/>
-          <w:szCs w:val="28"/>
-          <w:lang w:eastAsia="ru-RU"/>
-        </w:rPr>
-        <w:t>завершених</w:t>
-      </w:r>
-      <w:proofErr w:type="spellEnd"/>
-      <w:r>
-        <w:rPr>
-          <w:rFonts w:ascii="Times New Roman" w:eastAsia="Times New Roman" w:hAnsi="Times New Roman" w:cs="Times New Roman"/>
-          <w:color w:val="000000"/>
-          <w:sz w:val="28"/>
-          <w:szCs w:val="28"/>
-          <w:lang w:eastAsia="ru-RU"/>
-        </w:rPr>
-        <w:t xml:space="preserve"> </w:t>
-      </w:r>
-      <w:proofErr w:type="spellStart"/>
-      <w:r>
-        <w:rPr>
-          <w:rFonts w:ascii="Times New Roman" w:eastAsia="Times New Roman" w:hAnsi="Times New Roman" w:cs="Times New Roman"/>
-          <w:color w:val="000000"/>
-          <w:sz w:val="28"/>
-          <w:szCs w:val="28"/>
-          <w:lang w:eastAsia="ru-RU"/>
-        </w:rPr>
-        <w:t>етапів</w:t>
-      </w:r>
-      <w:proofErr w:type="spellEnd"/>
-      <w:r>
-        <w:rPr>
-          <w:rFonts w:ascii="Times New Roman" w:eastAsia="Times New Roman" w:hAnsi="Times New Roman" w:cs="Times New Roman"/>
-          <w:color w:val="000000"/>
-          <w:sz w:val="28"/>
-          <w:szCs w:val="28"/>
-          <w:lang w:eastAsia="ru-RU"/>
-        </w:rPr>
-        <w:t xml:space="preserve">, </w:t>
-      </w:r>
-      <w:proofErr w:type="spellStart"/>
-      <w:r>
-        <w:rPr>
-          <w:rFonts w:ascii="Times New Roman" w:eastAsia="Times New Roman" w:hAnsi="Times New Roman" w:cs="Times New Roman"/>
-          <w:color w:val="000000"/>
-          <w:sz w:val="28"/>
-          <w:szCs w:val="28"/>
-          <w:lang w:eastAsia="ru-RU"/>
-        </w:rPr>
-        <w:t>кількість</w:t>
-      </w:r>
-      <w:proofErr w:type="spellEnd"/>
-      <w:r>
-        <w:rPr>
-          <w:rFonts w:ascii="Times New Roman" w:eastAsia="Times New Roman" w:hAnsi="Times New Roman" w:cs="Times New Roman"/>
-          <w:color w:val="000000"/>
-          <w:sz w:val="28"/>
-          <w:szCs w:val="28"/>
-          <w:lang w:eastAsia="ru-RU"/>
-        </w:rPr>
-        <w:t xml:space="preserve"> перемог, </w:t>
-      </w:r>
-      <w:proofErr w:type="spellStart"/>
-      <w:r>
-        <w:rPr>
-          <w:rFonts w:ascii="Times New Roman" w:eastAsia="Times New Roman" w:hAnsi="Times New Roman" w:cs="Times New Roman"/>
-          <w:color w:val="000000"/>
-          <w:sz w:val="28"/>
-          <w:szCs w:val="28"/>
-          <w:lang w:eastAsia="ru-RU"/>
-        </w:rPr>
-        <w:t>кількість</w:t>
-      </w:r>
-      <w:proofErr w:type="spellEnd"/>
-      <w:r>
-        <w:rPr>
-          <w:rFonts w:ascii="Times New Roman" w:eastAsia="Times New Roman" w:hAnsi="Times New Roman" w:cs="Times New Roman"/>
-          <w:color w:val="000000"/>
-          <w:sz w:val="28"/>
-          <w:szCs w:val="28"/>
-          <w:lang w:eastAsia="ru-RU"/>
-        </w:rPr>
-        <w:t xml:space="preserve"> </w:t>
-      </w:r>
-      <w:proofErr w:type="spellStart"/>
-      <w:r>
-        <w:rPr>
-          <w:rFonts w:ascii="Times New Roman" w:eastAsia="Times New Roman" w:hAnsi="Times New Roman" w:cs="Times New Roman"/>
-          <w:color w:val="000000"/>
-          <w:sz w:val="28"/>
-          <w:szCs w:val="28"/>
-          <w:lang w:eastAsia="ru-RU"/>
-        </w:rPr>
-        <w:t>отриманої</w:t>
-      </w:r>
-      <w:proofErr w:type="spellEnd"/>
-      <w:r>
-        <w:rPr>
-          <w:rFonts w:ascii="Times New Roman" w:eastAsia="Times New Roman" w:hAnsi="Times New Roman" w:cs="Times New Roman"/>
-          <w:color w:val="000000"/>
-          <w:sz w:val="28"/>
-          <w:szCs w:val="28"/>
-          <w:lang w:eastAsia="ru-RU"/>
-        </w:rPr>
-        <w:t xml:space="preserve"> </w:t>
-      </w:r>
-      <w:proofErr w:type="spellStart"/>
-      <w:r>
-        <w:rPr>
-          <w:rFonts w:ascii="Times New Roman" w:eastAsia="Times New Roman" w:hAnsi="Times New Roman" w:cs="Times New Roman"/>
-          <w:color w:val="000000"/>
-          <w:sz w:val="28"/>
-          <w:szCs w:val="28"/>
-          <w:lang w:eastAsia="ru-RU"/>
-        </w:rPr>
-        <w:t>внутрішньоігрової</w:t>
-      </w:r>
-      <w:proofErr w:type="spellEnd"/>
-      <w:r>
-        <w:rPr>
-          <w:rFonts w:ascii="Times New Roman" w:eastAsia="Times New Roman" w:hAnsi="Times New Roman" w:cs="Times New Roman"/>
-          <w:color w:val="000000"/>
-          <w:sz w:val="28"/>
-          <w:szCs w:val="28"/>
-          <w:lang w:eastAsia="ru-RU"/>
-        </w:rPr>
-        <w:t xml:space="preserve"> </w:t>
-      </w:r>
-      <w:proofErr w:type="spellStart"/>
-      <w:r>
-        <w:rPr>
-          <w:rFonts w:ascii="Times New Roman" w:eastAsia="Times New Roman" w:hAnsi="Times New Roman" w:cs="Times New Roman"/>
-          <w:color w:val="000000"/>
-          <w:sz w:val="28"/>
-          <w:szCs w:val="28"/>
-          <w:lang w:eastAsia="ru-RU"/>
-        </w:rPr>
-        <w:t>валюти</w:t>
-      </w:r>
-      <w:proofErr w:type="spellEnd"/>
-      <w:r>
-        <w:rPr>
-          <w:rFonts w:ascii="Times New Roman" w:eastAsia="Times New Roman" w:hAnsi="Times New Roman" w:cs="Times New Roman"/>
-          <w:color w:val="000000"/>
-          <w:sz w:val="28"/>
-          <w:szCs w:val="28"/>
-          <w:lang w:eastAsia="ru-RU"/>
-        </w:rPr>
-        <w:t xml:space="preserve"> (</w:t>
-      </w:r>
-      <w:proofErr w:type="spellStart"/>
-      <w:r>
-        <w:rPr>
-          <w:rFonts w:ascii="Times New Roman" w:eastAsia="Times New Roman" w:hAnsi="Times New Roman" w:cs="Times New Roman"/>
-          <w:color w:val="000000"/>
-          <w:sz w:val="28"/>
-          <w:szCs w:val="28"/>
-          <w:lang w:eastAsia="ru-RU"/>
-        </w:rPr>
-        <w:t>також</w:t>
-      </w:r>
-      <w:proofErr w:type="spellEnd"/>
-      <w:r>
-        <w:rPr>
-          <w:rFonts w:ascii="Times New Roman" w:eastAsia="Times New Roman" w:hAnsi="Times New Roman" w:cs="Times New Roman"/>
-          <w:color w:val="000000"/>
-          <w:sz w:val="28"/>
-          <w:szCs w:val="28"/>
-          <w:lang w:eastAsia="ru-RU"/>
-        </w:rPr>
-        <w:t xml:space="preserve"> перевести у USD)</w:t>
+        <w:t>- кількість розпочатих етапів, кількість завершених етапів, кількість перемог, кількість отриманої внутрішньоігрової валюти (також перевести у USD)</w:t>
       </w:r>
     </w:p>
     <w:p>
@@ -2795,6 +2158,7 @@
       <w:r>
         <w:rPr>
           <w:noProof/>
+          <w:lang w:val="en-US"/>
         </w:rPr>
         <w:drawing>
           <wp:inline distT="0" distB="0" distL="0" distR="0" wp14:anchorId="13579B57" wp14:editId="22EF258F">
@@ -2853,7 +2217,6 @@
         </w:rPr>
         <w:t xml:space="preserve">Рисунок 6 - Вміст таблиці </w:t>
       </w:r>
-      <w:proofErr w:type="spellStart"/>
       <w:r>
         <w:rPr>
           <w:rFonts w:ascii="Times New Roman" w:hAnsi="Times New Roman" w:cs="Times New Roman"/>
@@ -2863,7 +2226,6 @@
         </w:rPr>
         <w:t>LevelStatistics</w:t>
       </w:r>
-      <w:proofErr w:type="spellEnd"/>
     </w:p>
     <w:p>
       <w:pPr>
@@ -2893,7 +2255,6 @@
           <w:lang w:val="en-US" w:eastAsia="ru-RU"/>
         </w:rPr>
       </w:pPr>
-      <w:proofErr w:type="spellStart"/>
       <w:r>
         <w:rPr>
           <w:rFonts w:ascii="Times New Roman" w:hAnsi="Times New Roman" w:cs="Times New Roman"/>
@@ -2903,7 +2264,6 @@
         </w:rPr>
         <w:t>ItemStatistics</w:t>
       </w:r>
-      <w:proofErr w:type="spellEnd"/>
       <w:r>
         <w:rPr>
           <w:rFonts w:ascii="Times New Roman" w:hAnsi="Times New Roman" w:cs="Times New Roman"/>
@@ -2921,7 +2281,17 @@
           <w:szCs w:val="28"/>
           <w:lang w:val="en-US" w:eastAsia="ru-RU"/>
         </w:rPr>
-        <w:t>-</w:t>
+        <w:t xml:space="preserve">- </w:t>
+      </w:r>
+      <w:r>
+        <w:rPr>
+          <w:rFonts w:ascii="Times New Roman" w:eastAsia="Times New Roman" w:hAnsi="Times New Roman" w:cs="Times New Roman"/>
+          <w:color w:val="000000"/>
+          <w:sz w:val="28"/>
+          <w:szCs w:val="28"/>
+          <w:lang w:eastAsia="ru-RU"/>
+        </w:rPr>
+        <w:t>кількість</w:t>
       </w:r>
       <w:r>
         <w:rPr>
@@ -2933,18 +2303,16 @@
         </w:rPr>
         <w:t xml:space="preserve"> </w:t>
       </w:r>
-      <w:proofErr w:type="spellStart"/>
-      <w:r>
-        <w:rPr>
-          <w:rFonts w:ascii="Times New Roman" w:eastAsia="Times New Roman" w:hAnsi="Times New Roman" w:cs="Times New Roman"/>
-          <w:color w:val="000000"/>
-          <w:sz w:val="28"/>
-          <w:szCs w:val="28"/>
-          <w:lang w:eastAsia="ru-RU"/>
-        </w:rPr>
-        <w:t>кількість</w:t>
-      </w:r>
-      <w:proofErr w:type="spellEnd"/>
+      <w:r>
+        <w:rPr>
+          <w:rFonts w:ascii="Times New Roman" w:eastAsia="Times New Roman" w:hAnsi="Times New Roman" w:cs="Times New Roman"/>
+          <w:color w:val="000000"/>
+          <w:sz w:val="28"/>
+          <w:szCs w:val="28"/>
+          <w:lang w:eastAsia="ru-RU"/>
+        </w:rPr>
+        <w:t>куплених</w:t>
+      </w:r>
       <w:r>
         <w:rPr>
           <w:rFonts w:ascii="Times New Roman" w:eastAsia="Times New Roman" w:hAnsi="Times New Roman" w:cs="Times New Roman"/>
@@ -2955,18 +2323,16 @@
         </w:rPr>
         <w:t xml:space="preserve"> </w:t>
       </w:r>
-      <w:proofErr w:type="spellStart"/>
-      <w:r>
-        <w:rPr>
-          <w:rFonts w:ascii="Times New Roman" w:eastAsia="Times New Roman" w:hAnsi="Times New Roman" w:cs="Times New Roman"/>
-          <w:color w:val="000000"/>
-          <w:sz w:val="28"/>
-          <w:szCs w:val="28"/>
-          <w:lang w:eastAsia="ru-RU"/>
-        </w:rPr>
-        <w:t>куплених</w:t>
-      </w:r>
-      <w:proofErr w:type="spellEnd"/>
+      <w:r>
+        <w:rPr>
+          <w:rFonts w:ascii="Times New Roman" w:eastAsia="Times New Roman" w:hAnsi="Times New Roman" w:cs="Times New Roman"/>
+          <w:color w:val="000000"/>
+          <w:sz w:val="28"/>
+          <w:szCs w:val="28"/>
+          <w:lang w:eastAsia="ru-RU"/>
+        </w:rPr>
+        <w:t>речей</w:t>
+      </w:r>
       <w:r>
         <w:rPr>
           <w:rFonts w:ascii="Times New Roman" w:eastAsia="Times New Roman" w:hAnsi="Times New Roman" w:cs="Times New Roman"/>
@@ -2975,6 +2341,26 @@
           <w:szCs w:val="28"/>
           <w:lang w:val="en-US" w:eastAsia="ru-RU"/>
         </w:rPr>
+        <w:t xml:space="preserve">, </w:t>
+      </w:r>
+      <w:r>
+        <w:rPr>
+          <w:rFonts w:ascii="Times New Roman" w:eastAsia="Times New Roman" w:hAnsi="Times New Roman" w:cs="Times New Roman"/>
+          <w:color w:val="000000"/>
+          <w:sz w:val="28"/>
+          <w:szCs w:val="28"/>
+          <w:lang w:eastAsia="ru-RU"/>
+        </w:rPr>
+        <w:t>на</w:t>
+      </w:r>
+      <w:r>
+        <w:rPr>
+          <w:rFonts w:ascii="Times New Roman" w:eastAsia="Times New Roman" w:hAnsi="Times New Roman" w:cs="Times New Roman"/>
+          <w:color w:val="000000"/>
+          <w:sz w:val="28"/>
+          <w:szCs w:val="28"/>
+          <w:lang w:val="en-US" w:eastAsia="ru-RU"/>
+        </w:rPr>
         <w:t xml:space="preserve"> </w:t>
       </w:r>
       <w:r>
@@ -2985,7 +2371,7 @@
           <w:szCs w:val="28"/>
           <w:lang w:eastAsia="ru-RU"/>
         </w:rPr>
-        <w:t>речей</w:t>
+        <w:t>яку</w:t>
       </w:r>
       <w:r>
         <w:rPr>
@@ -2995,17 +2381,17 @@
           <w:szCs w:val="28"/>
           <w:lang w:val="en-US" w:eastAsia="ru-RU"/>
         </w:rPr>
-        <w:t xml:space="preserve">, </w:t>
-      </w:r>
-      <w:r>
-        <w:rPr>
-          <w:rFonts w:ascii="Times New Roman" w:eastAsia="Times New Roman" w:hAnsi="Times New Roman" w:cs="Times New Roman"/>
-          <w:color w:val="000000"/>
-          <w:sz w:val="28"/>
-          <w:szCs w:val="28"/>
-          <w:lang w:eastAsia="ru-RU"/>
-        </w:rPr>
-        <w:t>на</w:t>
+        <w:t xml:space="preserve"> </w:t>
+      </w:r>
+      <w:r>
+        <w:rPr>
+          <w:rFonts w:ascii="Times New Roman" w:eastAsia="Times New Roman" w:hAnsi="Times New Roman" w:cs="Times New Roman"/>
+          <w:color w:val="000000"/>
+          <w:sz w:val="28"/>
+          <w:szCs w:val="28"/>
+          <w:lang w:eastAsia="ru-RU"/>
+        </w:rPr>
+        <w:t>суму</w:t>
       </w:r>
       <w:r>
         <w:rPr>
@@ -3025,7 +2411,7 @@
           <w:szCs w:val="28"/>
           <w:lang w:eastAsia="ru-RU"/>
         </w:rPr>
-        <w:t>яку</w:t>
+        <w:t>внутрішньоігрової</w:t>
       </w:r>
       <w:r>
         <w:rPr>
@@ -3045,52 +2431,8 @@
           <w:szCs w:val="28"/>
           <w:lang w:eastAsia="ru-RU"/>
         </w:rPr>
-        <w:t>суму</w:t>
-      </w:r>
-      <w:r>
-        <w:rPr>
-          <w:rFonts w:ascii="Times New Roman" w:eastAsia="Times New Roman" w:hAnsi="Times New Roman" w:cs="Times New Roman"/>
-          <w:color w:val="000000"/>
-          <w:sz w:val="28"/>
-          <w:szCs w:val="28"/>
-          <w:lang w:val="en-US" w:eastAsia="ru-RU"/>
-        </w:rPr>
-        <w:t xml:space="preserve"> </w:t>
-      </w:r>
-      <w:proofErr w:type="spellStart"/>
-      <w:r>
-        <w:rPr>
-          <w:rFonts w:ascii="Times New Roman" w:eastAsia="Times New Roman" w:hAnsi="Times New Roman" w:cs="Times New Roman"/>
-          <w:color w:val="000000"/>
-          <w:sz w:val="28"/>
-          <w:szCs w:val="28"/>
-          <w:lang w:eastAsia="ru-RU"/>
-        </w:rPr>
-        <w:t>внутрішньоігрової</w:t>
-      </w:r>
-      <w:proofErr w:type="spellEnd"/>
-      <w:r>
-        <w:rPr>
-          <w:rFonts w:ascii="Times New Roman" w:eastAsia="Times New Roman" w:hAnsi="Times New Roman" w:cs="Times New Roman"/>
-          <w:color w:val="000000"/>
-          <w:sz w:val="28"/>
-          <w:szCs w:val="28"/>
-          <w:lang w:val="en-US" w:eastAsia="ru-RU"/>
-        </w:rPr>
-        <w:t xml:space="preserve"> </w:t>
-      </w:r>
-      <w:proofErr w:type="spellStart"/>
-      <w:r>
-        <w:rPr>
-          <w:rFonts w:ascii="Times New Roman" w:eastAsia="Times New Roman" w:hAnsi="Times New Roman" w:cs="Times New Roman"/>
-          <w:color w:val="000000"/>
-          <w:sz w:val="28"/>
-          <w:szCs w:val="28"/>
-          <w:lang w:eastAsia="ru-RU"/>
-        </w:rPr>
         <w:t>валюти</w:t>
       </w:r>
-      <w:proofErr w:type="spellEnd"/>
       <w:r>
         <w:rPr>
           <w:rFonts w:ascii="Times New Roman" w:eastAsia="Times New Roman" w:hAnsi="Times New Roman" w:cs="Times New Roman"/>
@@ -3176,6 +2518,7 @@
       <w:r>
         <w:rPr>
           <w:noProof/>
+          <w:lang w:val="en-US"/>
         </w:rPr>
         <w:drawing>
           <wp:inline distT="0" distB="0" distL="0" distR="0" wp14:anchorId="2755E7DC" wp14:editId="25ACB9B1">
@@ -3232,6 +2575,7 @@
           <w:szCs w:val="28"/>
           <w:lang w:val="uk-UA"/>
         </w:rPr>
+        <w:lastRenderedPageBreak/>
         <w:t xml:space="preserve">Рисунок </w:t>
       </w:r>
       <w:r>
@@ -3239,7 +2583,6 @@
           <w:rFonts w:ascii="Times New Roman" w:hAnsi="Times New Roman" w:cs="Times New Roman"/>
           <w:sz w:val="28"/>
           <w:szCs w:val="28"/>
-          <w:lang w:val="en-US"/>
         </w:rPr>
         <w:t>7</w:t>
       </w:r>
@@ -3252,7 +2595,6 @@
         </w:rPr>
         <w:t xml:space="preserve"> - Вміст таблиці </w:t>
       </w:r>
-      <w:proofErr w:type="spellStart"/>
       <w:r>
         <w:rPr>
           <w:rFonts w:ascii="Times New Roman" w:hAnsi="Times New Roman" w:cs="Times New Roman"/>
@@ -3262,7 +2604,6 @@
         </w:rPr>
         <w:t>ItemStatistics</w:t>
       </w:r>
-      <w:proofErr w:type="spellEnd"/>
     </w:p>
     <w:p>
       <w:pPr>
@@ -3362,7 +2703,6 @@
         </w:rPr>
         <w:t xml:space="preserve">, </w:t>
       </w:r>
-      <w:proofErr w:type="spellStart"/>
       <w:r>
         <w:rPr>
           <w:rFonts w:ascii="Times New Roman" w:hAnsi="Times New Roman" w:cs="Times New Roman"/>
@@ -3372,7 +2712,6 @@
         </w:rPr>
         <w:t>LevelStarts</w:t>
       </w:r>
-      <w:proofErr w:type="spellEnd"/>
       <w:r>
         <w:rPr>
           <w:rFonts w:ascii="Times New Roman" w:hAnsi="Times New Roman" w:cs="Times New Roman"/>
@@ -3382,7 +2721,6 @@
         </w:rPr>
         <w:t xml:space="preserve">, </w:t>
       </w:r>
-      <w:proofErr w:type="spellStart"/>
       <w:r>
         <w:rPr>
           <w:rFonts w:ascii="Times New Roman" w:hAnsi="Times New Roman" w:cs="Times New Roman"/>
@@ -3392,7 +2730,6 @@
         </w:rPr>
         <w:t>LevelEnds</w:t>
       </w:r>
-      <w:proofErr w:type="spellEnd"/>
       <w:r>
         <w:rPr>
           <w:rFonts w:ascii="Times New Roman" w:hAnsi="Times New Roman" w:cs="Times New Roman"/>
@@ -3402,7 +2739,6 @@
         </w:rPr>
         <w:t xml:space="preserve">, </w:t>
       </w:r>
-      <w:proofErr w:type="spellStart"/>
       <w:r>
         <w:rPr>
           <w:rFonts w:ascii="Times New Roman" w:hAnsi="Times New Roman" w:cs="Times New Roman"/>
@@ -3412,7 +2748,6 @@
         </w:rPr>
         <w:t>CurrencyPurchases</w:t>
       </w:r>
-      <w:proofErr w:type="spellEnd"/>
       <w:r>
         <w:rPr>
           <w:rFonts w:ascii="Times New Roman" w:hAnsi="Times New Roman" w:cs="Times New Roman"/>
@@ -3421,7 +2756,6 @@
         </w:rPr>
         <w:t xml:space="preserve">, </w:t>
       </w:r>
-      <w:proofErr w:type="spellStart"/>
       <w:r>
         <w:rPr>
           <w:rFonts w:ascii="Times New Roman" w:hAnsi="Times New Roman" w:cs="Times New Roman"/>
@@ -3431,7 +2765,6 @@
         </w:rPr>
         <w:t>ItemPurchases</w:t>
       </w:r>
-      <w:proofErr w:type="spellEnd"/>
       <w:r>
         <w:rPr>
           <w:rFonts w:ascii="Times New Roman" w:hAnsi="Times New Roman" w:cs="Times New Roman"/>
@@ -3520,7 +2853,6 @@
         </w:rPr>
         <w:t xml:space="preserve">, </w:t>
       </w:r>
-      <w:proofErr w:type="spellStart"/>
       <w:r>
         <w:rPr>
           <w:rFonts w:ascii="Times New Roman" w:eastAsia="Times New Roman" w:hAnsi="Times New Roman" w:cs="Times New Roman"/>
@@ -3531,7 +2863,6 @@
         </w:rPr>
         <w:t>Revenue</w:t>
       </w:r>
-      <w:proofErr w:type="spellEnd"/>
       <w:r>
         <w:rPr>
           <w:rFonts w:ascii="Times New Roman" w:eastAsia="Times New Roman" w:hAnsi="Times New Roman" w:cs="Times New Roman"/>
@@ -3542,7 +2873,6 @@
         </w:rPr>
         <w:t xml:space="preserve">, </w:t>
       </w:r>
-      <w:proofErr w:type="spellStart"/>
       <w:r>
         <w:rPr>
           <w:rFonts w:ascii="Times New Roman" w:eastAsia="Times New Roman" w:hAnsi="Times New Roman" w:cs="Times New Roman"/>
@@ -3553,7 +2883,6 @@
         </w:rPr>
         <w:t>CurrencyRate</w:t>
       </w:r>
-      <w:proofErr w:type="spellEnd"/>
       <w:r>
         <w:rPr>
           <w:rFonts w:ascii="Times New Roman" w:eastAsia="Times New Roman" w:hAnsi="Times New Roman" w:cs="Times New Roman"/>
@@ -3564,7 +2893,6 @@
         </w:rPr>
         <w:t xml:space="preserve">, </w:t>
       </w:r>
-      <w:proofErr w:type="spellStart"/>
       <w:r>
         <w:rPr>
           <w:rFonts w:ascii="Times New Roman" w:hAnsi="Times New Roman" w:cs="Times New Roman"/>
@@ -3574,7 +2902,6 @@
         </w:rPr>
         <w:t>LevelStatistics</w:t>
       </w:r>
-      <w:proofErr w:type="spellEnd"/>
       <w:r>
         <w:rPr>
           <w:rFonts w:ascii="Times New Roman" w:hAnsi="Times New Roman" w:cs="Times New Roman"/>
@@ -3583,7 +2910,6 @@
         </w:rPr>
         <w:t xml:space="preserve">, </w:t>
       </w:r>
-      <w:proofErr w:type="spellStart"/>
       <w:r>
         <w:rPr>
           <w:rFonts w:ascii="Times New Roman" w:hAnsi="Times New Roman" w:cs="Times New Roman"/>
@@ -3593,7 +2919,6 @@
         </w:rPr>
         <w:t>ItemStatistics</w:t>
       </w:r>
-      <w:proofErr w:type="spellEnd"/>
       <w:r>
         <w:rPr>
           <w:rFonts w:ascii="Times New Roman" w:hAnsi="Times New Roman" w:cs="Times New Roman"/>
@@ -3751,19 +3076,8 @@
           <w:szCs w:val="28"/>
           <w:lang w:eastAsia="ru-RU"/>
         </w:rPr>
-        <w:t>) -</w:t>
-      </w:r>
-      <w:r>
-        <w:rPr>
-          <w:rFonts w:ascii="Times New Roman" w:eastAsia="Times New Roman" w:hAnsi="Times New Roman" w:cs="Times New Roman"/>
-          <w:color w:val="000000"/>
-          <w:sz w:val="28"/>
-          <w:szCs w:val="28"/>
-          <w:lang w:eastAsia="ru-RU"/>
-        </w:rPr>
-        <w:t xml:space="preserve"> є </w:t>
-      </w:r>
-      <w:proofErr w:type="spellStart"/>
+        <w:t xml:space="preserve">) - є </w:t>
+      </w:r>
       <w:r>
         <w:rPr>
           <w:rFonts w:ascii="Times New Roman" w:eastAsia="Times New Roman" w:hAnsi="Times New Roman" w:cs="Times New Roman"/>
@@ -3774,7 +3088,6 @@
         </w:rPr>
         <w:t>скороченням</w:t>
       </w:r>
-      <w:proofErr w:type="spellEnd"/>
       <w:r>
         <w:rPr>
           <w:rFonts w:ascii="Times New Roman" w:eastAsia="Times New Roman" w:hAnsi="Times New Roman" w:cs="Times New Roman"/>
@@ -3803,447 +3116,7 @@
           <w:szCs w:val="28"/>
           <w:lang w:eastAsia="ru-RU"/>
         </w:rPr>
-        <w:t xml:space="preserve"> в</w:t>
-      </w:r>
-      <w:proofErr w:type="spellStart"/>
-      <w:r>
-        <w:rPr>
-          <w:rFonts w:ascii="Times New Roman" w:eastAsia="Times New Roman" w:hAnsi="Times New Roman" w:cs="Times New Roman"/>
-          <w:color w:val="000000"/>
-          <w:sz w:val="28"/>
-          <w:szCs w:val="28"/>
-          <w:lang w:eastAsia="ru-RU"/>
-        </w:rPr>
-        <w:t>илучення</w:t>
-      </w:r>
-      <w:proofErr w:type="spellEnd"/>
-      <w:r>
-        <w:rPr>
-          <w:rFonts w:ascii="Times New Roman" w:eastAsia="Times New Roman" w:hAnsi="Times New Roman" w:cs="Times New Roman"/>
-          <w:color w:val="000000"/>
-          <w:sz w:val="28"/>
-          <w:szCs w:val="28"/>
-          <w:lang w:eastAsia="ru-RU"/>
-        </w:rPr>
-        <w:t xml:space="preserve">, </w:t>
-      </w:r>
-      <w:proofErr w:type="spellStart"/>
-      <w:r>
-        <w:rPr>
-          <w:rFonts w:ascii="Times New Roman" w:eastAsia="Times New Roman" w:hAnsi="Times New Roman" w:cs="Times New Roman"/>
-          <w:color w:val="000000"/>
-          <w:sz w:val="28"/>
-          <w:szCs w:val="28"/>
-          <w:lang w:eastAsia="ru-RU"/>
-        </w:rPr>
-        <w:t>перетворення</w:t>
-      </w:r>
-      <w:proofErr w:type="spellEnd"/>
-      <w:r>
-        <w:rPr>
-          <w:rFonts w:ascii="Times New Roman" w:eastAsia="Times New Roman" w:hAnsi="Times New Roman" w:cs="Times New Roman"/>
-          <w:color w:val="000000"/>
-          <w:sz w:val="28"/>
-          <w:szCs w:val="28"/>
-          <w:lang w:eastAsia="ru-RU"/>
-        </w:rPr>
-        <w:t xml:space="preserve">, </w:t>
-      </w:r>
-      <w:proofErr w:type="spellStart"/>
-      <w:r>
-        <w:rPr>
-          <w:rFonts w:ascii="Times New Roman" w:eastAsia="Times New Roman" w:hAnsi="Times New Roman" w:cs="Times New Roman"/>
-          <w:color w:val="000000"/>
-          <w:sz w:val="28"/>
-          <w:szCs w:val="28"/>
-          <w:lang w:eastAsia="ru-RU"/>
-        </w:rPr>
-        <w:t>завантаження</w:t>
-      </w:r>
-      <w:proofErr w:type="spellEnd"/>
-      <w:r>
-        <w:rPr>
-          <w:rFonts w:ascii="Times New Roman" w:eastAsia="Times New Roman" w:hAnsi="Times New Roman" w:cs="Times New Roman"/>
-          <w:color w:val="000000"/>
-          <w:sz w:val="28"/>
-          <w:szCs w:val="28"/>
-          <w:lang w:eastAsia="ru-RU"/>
-        </w:rPr>
-        <w:t xml:space="preserve">, </w:t>
-      </w:r>
-      <w:proofErr w:type="spellStart"/>
-      <w:r>
-        <w:rPr>
-          <w:rFonts w:ascii="Times New Roman" w:eastAsia="Times New Roman" w:hAnsi="Times New Roman" w:cs="Times New Roman"/>
-          <w:color w:val="000000"/>
-          <w:sz w:val="28"/>
-          <w:szCs w:val="28"/>
-          <w:lang w:eastAsia="ru-RU"/>
-        </w:rPr>
-        <w:t>трьох</w:t>
-      </w:r>
-      <w:proofErr w:type="spellEnd"/>
-      <w:r>
-        <w:rPr>
-          <w:rFonts w:ascii="Times New Roman" w:eastAsia="Times New Roman" w:hAnsi="Times New Roman" w:cs="Times New Roman"/>
-          <w:color w:val="000000"/>
-          <w:sz w:val="28"/>
-          <w:szCs w:val="28"/>
-          <w:lang w:eastAsia="ru-RU"/>
-        </w:rPr>
-        <w:t xml:space="preserve"> </w:t>
-      </w:r>
-      <w:proofErr w:type="spellStart"/>
-      <w:r>
-        <w:rPr>
-          <w:rFonts w:ascii="Times New Roman" w:eastAsia="Times New Roman" w:hAnsi="Times New Roman" w:cs="Times New Roman"/>
-          <w:color w:val="000000"/>
-          <w:sz w:val="28"/>
-          <w:szCs w:val="28"/>
-          <w:lang w:eastAsia="ru-RU"/>
-        </w:rPr>
-        <w:t>функцій</w:t>
-      </w:r>
-      <w:proofErr w:type="spellEnd"/>
-      <w:r>
-        <w:rPr>
-          <w:rFonts w:ascii="Times New Roman" w:eastAsia="Times New Roman" w:hAnsi="Times New Roman" w:cs="Times New Roman"/>
-          <w:color w:val="000000"/>
-          <w:sz w:val="28"/>
-          <w:szCs w:val="28"/>
-          <w:lang w:eastAsia="ru-RU"/>
-        </w:rPr>
-        <w:t xml:space="preserve"> </w:t>
-      </w:r>
-      <w:proofErr w:type="spellStart"/>
-      <w:r>
-        <w:rPr>
-          <w:rFonts w:ascii="Times New Roman" w:eastAsia="Times New Roman" w:hAnsi="Times New Roman" w:cs="Times New Roman"/>
-          <w:color w:val="000000"/>
-          <w:sz w:val="28"/>
-          <w:szCs w:val="28"/>
-          <w:lang w:eastAsia="ru-RU"/>
-        </w:rPr>
-        <w:t>бази</w:t>
-      </w:r>
-      <w:proofErr w:type="spellEnd"/>
-      <w:r>
-        <w:rPr>
-          <w:rFonts w:ascii="Times New Roman" w:eastAsia="Times New Roman" w:hAnsi="Times New Roman" w:cs="Times New Roman"/>
-          <w:color w:val="000000"/>
-          <w:sz w:val="28"/>
-          <w:szCs w:val="28"/>
-          <w:lang w:eastAsia="ru-RU"/>
-        </w:rPr>
-        <w:t xml:space="preserve"> </w:t>
-      </w:r>
-      <w:proofErr w:type="spellStart"/>
-      <w:r>
-        <w:rPr>
-          <w:rFonts w:ascii="Times New Roman" w:eastAsia="Times New Roman" w:hAnsi="Times New Roman" w:cs="Times New Roman"/>
-          <w:color w:val="000000"/>
-          <w:sz w:val="28"/>
-          <w:szCs w:val="28"/>
-          <w:lang w:eastAsia="ru-RU"/>
-        </w:rPr>
-        <w:t>даних</w:t>
-      </w:r>
-      <w:proofErr w:type="spellEnd"/>
-      <w:r>
-        <w:rPr>
-          <w:rFonts w:ascii="Times New Roman" w:eastAsia="Times New Roman" w:hAnsi="Times New Roman" w:cs="Times New Roman"/>
-          <w:color w:val="000000"/>
-          <w:sz w:val="28"/>
-          <w:szCs w:val="28"/>
-          <w:lang w:eastAsia="ru-RU"/>
-        </w:rPr>
-        <w:t xml:space="preserve">, </w:t>
-      </w:r>
-      <w:proofErr w:type="spellStart"/>
-      <w:r>
-        <w:rPr>
-          <w:rFonts w:ascii="Times New Roman" w:eastAsia="Times New Roman" w:hAnsi="Times New Roman" w:cs="Times New Roman"/>
-          <w:color w:val="000000"/>
-          <w:sz w:val="28"/>
-          <w:szCs w:val="28"/>
-          <w:lang w:eastAsia="ru-RU"/>
-        </w:rPr>
-        <w:t>які</w:t>
-      </w:r>
-      <w:proofErr w:type="spellEnd"/>
-      <w:r>
-        <w:rPr>
-          <w:rFonts w:ascii="Times New Roman" w:eastAsia="Times New Roman" w:hAnsi="Times New Roman" w:cs="Times New Roman"/>
-          <w:color w:val="000000"/>
-          <w:sz w:val="28"/>
-          <w:szCs w:val="28"/>
-          <w:lang w:eastAsia="ru-RU"/>
-        </w:rPr>
-        <w:t xml:space="preserve"> </w:t>
-      </w:r>
-      <w:proofErr w:type="spellStart"/>
-      <w:r>
-        <w:rPr>
-          <w:rFonts w:ascii="Times New Roman" w:eastAsia="Times New Roman" w:hAnsi="Times New Roman" w:cs="Times New Roman"/>
-          <w:color w:val="000000"/>
-          <w:sz w:val="28"/>
-          <w:szCs w:val="28"/>
-          <w:lang w:eastAsia="ru-RU"/>
-        </w:rPr>
-        <w:t>об'єднані</w:t>
-      </w:r>
-      <w:proofErr w:type="spellEnd"/>
-      <w:r>
-        <w:rPr>
-          <w:rFonts w:ascii="Times New Roman" w:eastAsia="Times New Roman" w:hAnsi="Times New Roman" w:cs="Times New Roman"/>
-          <w:color w:val="000000"/>
-          <w:sz w:val="28"/>
-          <w:szCs w:val="28"/>
-          <w:lang w:eastAsia="ru-RU"/>
-        </w:rPr>
-        <w:t xml:space="preserve"> в один </w:t>
-      </w:r>
-      <w:proofErr w:type="spellStart"/>
-      <w:r>
-        <w:rPr>
-          <w:rFonts w:ascii="Times New Roman" w:eastAsia="Times New Roman" w:hAnsi="Times New Roman" w:cs="Times New Roman"/>
-          <w:color w:val="000000"/>
-          <w:sz w:val="28"/>
-          <w:szCs w:val="28"/>
-          <w:lang w:eastAsia="ru-RU"/>
-        </w:rPr>
-        <w:t>інструмент</w:t>
-      </w:r>
-      <w:proofErr w:type="spellEnd"/>
-      <w:r>
-        <w:rPr>
-          <w:rFonts w:ascii="Times New Roman" w:eastAsia="Times New Roman" w:hAnsi="Times New Roman" w:cs="Times New Roman"/>
-          <w:color w:val="000000"/>
-          <w:sz w:val="28"/>
-          <w:szCs w:val="28"/>
-          <w:lang w:eastAsia="ru-RU"/>
-        </w:rPr>
-        <w:t xml:space="preserve"> для </w:t>
-      </w:r>
-      <w:proofErr w:type="spellStart"/>
-      <w:r>
-        <w:rPr>
-          <w:rFonts w:ascii="Times New Roman" w:eastAsia="Times New Roman" w:hAnsi="Times New Roman" w:cs="Times New Roman"/>
-          <w:color w:val="000000"/>
-          <w:sz w:val="28"/>
-          <w:szCs w:val="28"/>
-          <w:lang w:eastAsia="ru-RU"/>
-        </w:rPr>
-        <w:t>виведення</w:t>
-      </w:r>
-      <w:proofErr w:type="spellEnd"/>
-      <w:r>
-        <w:rPr>
-          <w:rFonts w:ascii="Times New Roman" w:eastAsia="Times New Roman" w:hAnsi="Times New Roman" w:cs="Times New Roman"/>
-          <w:color w:val="000000"/>
-          <w:sz w:val="28"/>
-          <w:szCs w:val="28"/>
-          <w:lang w:eastAsia="ru-RU"/>
-        </w:rPr>
-        <w:t xml:space="preserve"> </w:t>
-      </w:r>
-      <w:proofErr w:type="spellStart"/>
-      <w:r>
-        <w:rPr>
-          <w:rFonts w:ascii="Times New Roman" w:eastAsia="Times New Roman" w:hAnsi="Times New Roman" w:cs="Times New Roman"/>
-          <w:color w:val="000000"/>
-          <w:sz w:val="28"/>
-          <w:szCs w:val="28"/>
-          <w:lang w:eastAsia="ru-RU"/>
-        </w:rPr>
-        <w:t>даних</w:t>
-      </w:r>
-      <w:proofErr w:type="spellEnd"/>
-      <w:r>
-        <w:rPr>
-          <w:rFonts w:ascii="Times New Roman" w:eastAsia="Times New Roman" w:hAnsi="Times New Roman" w:cs="Times New Roman"/>
-          <w:color w:val="000000"/>
-          <w:sz w:val="28"/>
-          <w:szCs w:val="28"/>
-          <w:lang w:eastAsia="ru-RU"/>
-        </w:rPr>
-        <w:t xml:space="preserve"> з </w:t>
-      </w:r>
-      <w:proofErr w:type="spellStart"/>
-      <w:r>
-        <w:rPr>
-          <w:rFonts w:ascii="Times New Roman" w:eastAsia="Times New Roman" w:hAnsi="Times New Roman" w:cs="Times New Roman"/>
-          <w:color w:val="000000"/>
-          <w:sz w:val="28"/>
-          <w:szCs w:val="28"/>
-          <w:lang w:eastAsia="ru-RU"/>
-        </w:rPr>
-        <w:t>однієї</w:t>
-      </w:r>
-      <w:proofErr w:type="spellEnd"/>
-      <w:r>
-        <w:rPr>
-          <w:rFonts w:ascii="Times New Roman" w:eastAsia="Times New Roman" w:hAnsi="Times New Roman" w:cs="Times New Roman"/>
-          <w:color w:val="000000"/>
-          <w:sz w:val="28"/>
-          <w:szCs w:val="28"/>
-          <w:lang w:eastAsia="ru-RU"/>
-        </w:rPr>
-        <w:t xml:space="preserve"> </w:t>
-      </w:r>
-      <w:proofErr w:type="spellStart"/>
-      <w:r>
-        <w:rPr>
-          <w:rFonts w:ascii="Times New Roman" w:eastAsia="Times New Roman" w:hAnsi="Times New Roman" w:cs="Times New Roman"/>
-          <w:color w:val="000000"/>
-          <w:sz w:val="28"/>
-          <w:szCs w:val="28"/>
-          <w:lang w:eastAsia="ru-RU"/>
-        </w:rPr>
-        <w:t>бази</w:t>
-      </w:r>
-      <w:proofErr w:type="spellEnd"/>
-      <w:r>
-        <w:rPr>
-          <w:rFonts w:ascii="Times New Roman" w:eastAsia="Times New Roman" w:hAnsi="Times New Roman" w:cs="Times New Roman"/>
-          <w:color w:val="000000"/>
-          <w:sz w:val="28"/>
-          <w:szCs w:val="28"/>
-          <w:lang w:eastAsia="ru-RU"/>
-        </w:rPr>
-        <w:t xml:space="preserve"> </w:t>
-      </w:r>
-      <w:proofErr w:type="spellStart"/>
-      <w:r>
-        <w:rPr>
-          <w:rFonts w:ascii="Times New Roman" w:eastAsia="Times New Roman" w:hAnsi="Times New Roman" w:cs="Times New Roman"/>
-          <w:color w:val="000000"/>
-          <w:sz w:val="28"/>
-          <w:szCs w:val="28"/>
-          <w:lang w:eastAsia="ru-RU"/>
-        </w:rPr>
-        <w:t>даних</w:t>
-      </w:r>
-      <w:proofErr w:type="spellEnd"/>
-      <w:r>
-        <w:rPr>
-          <w:rFonts w:ascii="Times New Roman" w:eastAsia="Times New Roman" w:hAnsi="Times New Roman" w:cs="Times New Roman"/>
-          <w:color w:val="000000"/>
-          <w:sz w:val="28"/>
-          <w:szCs w:val="28"/>
-          <w:lang w:eastAsia="ru-RU"/>
-        </w:rPr>
-        <w:t xml:space="preserve"> і </w:t>
-      </w:r>
-      <w:proofErr w:type="spellStart"/>
-      <w:r>
-        <w:rPr>
-          <w:rFonts w:ascii="Times New Roman" w:eastAsia="Times New Roman" w:hAnsi="Times New Roman" w:cs="Times New Roman"/>
-          <w:color w:val="000000"/>
-          <w:sz w:val="28"/>
-          <w:szCs w:val="28"/>
-          <w:lang w:eastAsia="ru-RU"/>
-        </w:rPr>
-        <w:t>розміщення</w:t>
-      </w:r>
-      <w:proofErr w:type="spellEnd"/>
-      <w:r>
-        <w:rPr>
-          <w:rFonts w:ascii="Times New Roman" w:eastAsia="Times New Roman" w:hAnsi="Times New Roman" w:cs="Times New Roman"/>
-          <w:color w:val="000000"/>
-          <w:sz w:val="28"/>
-          <w:szCs w:val="28"/>
-          <w:lang w:eastAsia="ru-RU"/>
-        </w:rPr>
-        <w:t xml:space="preserve"> </w:t>
-      </w:r>
-      <w:proofErr w:type="spellStart"/>
-      <w:r>
-        <w:rPr>
-          <w:rFonts w:ascii="Times New Roman" w:eastAsia="Times New Roman" w:hAnsi="Times New Roman" w:cs="Times New Roman"/>
-          <w:color w:val="000000"/>
-          <w:sz w:val="28"/>
-          <w:szCs w:val="28"/>
-          <w:lang w:eastAsia="ru-RU"/>
-        </w:rPr>
-        <w:t>її</w:t>
-      </w:r>
-      <w:proofErr w:type="spellEnd"/>
-      <w:r>
-        <w:rPr>
-          <w:rFonts w:ascii="Times New Roman" w:eastAsia="Times New Roman" w:hAnsi="Times New Roman" w:cs="Times New Roman"/>
-          <w:color w:val="000000"/>
-          <w:sz w:val="28"/>
-          <w:szCs w:val="28"/>
-          <w:lang w:eastAsia="ru-RU"/>
-        </w:rPr>
-        <w:t xml:space="preserve"> в </w:t>
-      </w:r>
-      <w:proofErr w:type="spellStart"/>
-      <w:r>
-        <w:rPr>
-          <w:rFonts w:ascii="Times New Roman" w:eastAsia="Times New Roman" w:hAnsi="Times New Roman" w:cs="Times New Roman"/>
-          <w:color w:val="000000"/>
-          <w:sz w:val="28"/>
-          <w:szCs w:val="28"/>
-          <w:lang w:eastAsia="ru-RU"/>
-        </w:rPr>
-        <w:t>іншій</w:t>
-      </w:r>
-      <w:proofErr w:type="spellEnd"/>
-      <w:r>
-        <w:rPr>
-          <w:rFonts w:ascii="Times New Roman" w:eastAsia="Times New Roman" w:hAnsi="Times New Roman" w:cs="Times New Roman"/>
-          <w:color w:val="000000"/>
-          <w:sz w:val="28"/>
-          <w:szCs w:val="28"/>
-          <w:lang w:eastAsia="ru-RU"/>
-        </w:rPr>
-        <w:t xml:space="preserve"> </w:t>
-      </w:r>
-      <w:proofErr w:type="spellStart"/>
-      <w:r>
-        <w:rPr>
-          <w:rFonts w:ascii="Times New Roman" w:eastAsia="Times New Roman" w:hAnsi="Times New Roman" w:cs="Times New Roman"/>
-          <w:color w:val="000000"/>
-          <w:sz w:val="28"/>
-          <w:szCs w:val="28"/>
-          <w:lang w:eastAsia="ru-RU"/>
-        </w:rPr>
-        <w:t>базі</w:t>
-      </w:r>
-      <w:proofErr w:type="spellEnd"/>
-      <w:r>
-        <w:rPr>
-          <w:rFonts w:ascii="Times New Roman" w:eastAsia="Times New Roman" w:hAnsi="Times New Roman" w:cs="Times New Roman"/>
-          <w:color w:val="000000"/>
-          <w:sz w:val="28"/>
-          <w:szCs w:val="28"/>
-          <w:lang w:eastAsia="ru-RU"/>
-        </w:rPr>
-        <w:t xml:space="preserve"> </w:t>
-      </w:r>
-      <w:proofErr w:type="spellStart"/>
-      <w:r>
-        <w:rPr>
-          <w:rFonts w:ascii="Times New Roman" w:eastAsia="Times New Roman" w:hAnsi="Times New Roman" w:cs="Times New Roman"/>
-          <w:color w:val="000000"/>
-          <w:sz w:val="28"/>
-          <w:szCs w:val="28"/>
-          <w:lang w:eastAsia="ru-RU"/>
-        </w:rPr>
-        <w:t>даних</w:t>
-      </w:r>
-      <w:proofErr w:type="spellEnd"/>
-      <w:r>
-        <w:rPr>
-          <w:rFonts w:ascii="Times New Roman" w:eastAsia="Times New Roman" w:hAnsi="Times New Roman" w:cs="Times New Roman"/>
-          <w:color w:val="000000"/>
-          <w:sz w:val="28"/>
-          <w:szCs w:val="28"/>
-          <w:lang w:eastAsia="ru-RU"/>
-        </w:rPr>
-        <w:t>.</w:t>
+        <w:t xml:space="preserve"> вилучення, перетворення, завантаження, трьох функцій бази даних, які об'єднані в один інструмент для виведення даних з однієї бази даних і розміщення її в іншій базі даних.</w:t>
       </w:r>
     </w:p>
     <w:p>
@@ -4256,10 +3129,9 @@
           <w:color w:val="000000"/>
           <w:sz w:val="28"/>
           <w:szCs w:val="28"/>
-          <w:lang w:val="en-US" w:eastAsia="ru-RU"/>
-        </w:rPr>
-      </w:pPr>
-      <w:proofErr w:type="spellStart"/>
+          <w:lang w:eastAsia="ru-RU"/>
+        </w:rPr>
+      </w:pPr>
       <w:r>
         <w:rPr>
           <w:rFonts w:ascii="Times New Roman" w:eastAsia="Times New Roman" w:hAnsi="Times New Roman" w:cs="Times New Roman"/>
@@ -4269,347 +3141,27 @@
           <w:szCs w:val="28"/>
           <w:lang w:eastAsia="ru-RU"/>
         </w:rPr>
-        <w:t>В</w:t>
-      </w:r>
-      <w:r>
-        <w:rPr>
-          <w:rFonts w:ascii="Times New Roman" w:eastAsia="Times New Roman" w:hAnsi="Times New Roman" w:cs="Times New Roman"/>
-          <w:b/>
-          <w:color w:val="000000"/>
-          <w:sz w:val="28"/>
-          <w:szCs w:val="28"/>
-          <w:lang w:eastAsia="ru-RU"/>
-        </w:rPr>
-        <w:t>илучення</w:t>
-      </w:r>
-      <w:proofErr w:type="spellEnd"/>
-      <w:r>
-        <w:rPr>
-          <w:rFonts w:ascii="Times New Roman" w:eastAsia="Times New Roman" w:hAnsi="Times New Roman" w:cs="Times New Roman"/>
-          <w:color w:val="000000"/>
-          <w:sz w:val="28"/>
-          <w:szCs w:val="28"/>
-          <w:lang w:eastAsia="ru-RU"/>
-        </w:rPr>
-        <w:t xml:space="preserve"> </w:t>
-      </w:r>
-      <w:r>
-        <w:rPr>
-          <w:rFonts w:ascii="Times New Roman" w:eastAsia="Times New Roman" w:hAnsi="Times New Roman" w:cs="Times New Roman"/>
-          <w:color w:val="000000"/>
-          <w:sz w:val="28"/>
-          <w:szCs w:val="28"/>
-          <w:lang w:eastAsia="ru-RU"/>
-        </w:rPr>
-        <w:t xml:space="preserve">- </w:t>
-      </w:r>
-      <w:proofErr w:type="spellStart"/>
-      <w:r>
-        <w:rPr>
-          <w:rFonts w:ascii="Times New Roman" w:eastAsia="Times New Roman" w:hAnsi="Times New Roman" w:cs="Times New Roman"/>
-          <w:color w:val="000000"/>
-          <w:sz w:val="28"/>
-          <w:szCs w:val="28"/>
-          <w:lang w:eastAsia="ru-RU"/>
-        </w:rPr>
-        <w:t>це</w:t>
-      </w:r>
-      <w:proofErr w:type="spellEnd"/>
-      <w:r>
-        <w:rPr>
-          <w:rFonts w:ascii="Times New Roman" w:eastAsia="Times New Roman" w:hAnsi="Times New Roman" w:cs="Times New Roman"/>
-          <w:color w:val="000000"/>
-          <w:sz w:val="28"/>
-          <w:szCs w:val="28"/>
-          <w:lang w:eastAsia="ru-RU"/>
-        </w:rPr>
-        <w:t xml:space="preserve"> </w:t>
-      </w:r>
-      <w:proofErr w:type="spellStart"/>
-      <w:r>
-        <w:rPr>
-          <w:rFonts w:ascii="Times New Roman" w:eastAsia="Times New Roman" w:hAnsi="Times New Roman" w:cs="Times New Roman"/>
-          <w:color w:val="000000"/>
-          <w:sz w:val="28"/>
-          <w:szCs w:val="28"/>
-          <w:lang w:eastAsia="ru-RU"/>
-        </w:rPr>
-        <w:t>процес</w:t>
-      </w:r>
-      <w:proofErr w:type="spellEnd"/>
-      <w:r>
-        <w:rPr>
-          <w:rFonts w:ascii="Times New Roman" w:eastAsia="Times New Roman" w:hAnsi="Times New Roman" w:cs="Times New Roman"/>
-          <w:color w:val="000000"/>
-          <w:sz w:val="28"/>
-          <w:szCs w:val="28"/>
-          <w:lang w:eastAsia="ru-RU"/>
-        </w:rPr>
-        <w:t xml:space="preserve"> </w:t>
-      </w:r>
-      <w:proofErr w:type="spellStart"/>
-      <w:r>
-        <w:rPr>
-          <w:rFonts w:ascii="Times New Roman" w:eastAsia="Times New Roman" w:hAnsi="Times New Roman" w:cs="Times New Roman"/>
-          <w:color w:val="000000"/>
-          <w:sz w:val="28"/>
-          <w:szCs w:val="28"/>
-          <w:lang w:eastAsia="ru-RU"/>
-        </w:rPr>
-        <w:t>читання</w:t>
-      </w:r>
-      <w:proofErr w:type="spellEnd"/>
-      <w:r>
-        <w:rPr>
-          <w:rFonts w:ascii="Times New Roman" w:eastAsia="Times New Roman" w:hAnsi="Times New Roman" w:cs="Times New Roman"/>
-          <w:color w:val="000000"/>
-          <w:sz w:val="28"/>
-          <w:szCs w:val="28"/>
-          <w:lang w:eastAsia="ru-RU"/>
-        </w:rPr>
-        <w:t xml:space="preserve"> </w:t>
-      </w:r>
-      <w:proofErr w:type="spellStart"/>
-      <w:r>
-        <w:rPr>
-          <w:rFonts w:ascii="Times New Roman" w:eastAsia="Times New Roman" w:hAnsi="Times New Roman" w:cs="Times New Roman"/>
-          <w:color w:val="000000"/>
-          <w:sz w:val="28"/>
-          <w:szCs w:val="28"/>
-          <w:lang w:eastAsia="ru-RU"/>
-        </w:rPr>
-        <w:t>даних</w:t>
-      </w:r>
-      <w:proofErr w:type="spellEnd"/>
-      <w:r>
-        <w:rPr>
-          <w:rFonts w:ascii="Times New Roman" w:eastAsia="Times New Roman" w:hAnsi="Times New Roman" w:cs="Times New Roman"/>
-          <w:color w:val="000000"/>
-          <w:sz w:val="28"/>
-          <w:szCs w:val="28"/>
-          <w:lang w:eastAsia="ru-RU"/>
-        </w:rPr>
-        <w:t xml:space="preserve"> з </w:t>
-      </w:r>
-      <w:proofErr w:type="spellStart"/>
-      <w:r>
-        <w:rPr>
-          <w:rFonts w:ascii="Times New Roman" w:eastAsia="Times New Roman" w:hAnsi="Times New Roman" w:cs="Times New Roman"/>
-          <w:color w:val="000000"/>
-          <w:sz w:val="28"/>
-          <w:szCs w:val="28"/>
-          <w:lang w:eastAsia="ru-RU"/>
-        </w:rPr>
-        <w:t>бази</w:t>
-      </w:r>
-      <w:proofErr w:type="spellEnd"/>
-      <w:r>
-        <w:rPr>
-          <w:rFonts w:ascii="Times New Roman" w:eastAsia="Times New Roman" w:hAnsi="Times New Roman" w:cs="Times New Roman"/>
-          <w:color w:val="000000"/>
-          <w:sz w:val="28"/>
-          <w:szCs w:val="28"/>
-          <w:lang w:eastAsia="ru-RU"/>
-        </w:rPr>
-        <w:t xml:space="preserve"> </w:t>
-      </w:r>
-      <w:proofErr w:type="spellStart"/>
-      <w:r>
-        <w:rPr>
-          <w:rFonts w:ascii="Times New Roman" w:eastAsia="Times New Roman" w:hAnsi="Times New Roman" w:cs="Times New Roman"/>
-          <w:color w:val="000000"/>
-          <w:sz w:val="28"/>
-          <w:szCs w:val="28"/>
-          <w:lang w:eastAsia="ru-RU"/>
-        </w:rPr>
-        <w:t>даних</w:t>
-      </w:r>
-      <w:proofErr w:type="spellEnd"/>
-      <w:r>
-        <w:rPr>
-          <w:rFonts w:ascii="Times New Roman" w:eastAsia="Times New Roman" w:hAnsi="Times New Roman" w:cs="Times New Roman"/>
-          <w:color w:val="000000"/>
-          <w:sz w:val="28"/>
-          <w:szCs w:val="28"/>
-          <w:lang w:eastAsia="ru-RU"/>
-        </w:rPr>
-        <w:t xml:space="preserve">. </w:t>
-      </w:r>
-      <w:proofErr w:type="spellStart"/>
-      <w:r>
-        <w:rPr>
-          <w:rFonts w:ascii="Times New Roman" w:eastAsia="Times New Roman" w:hAnsi="Times New Roman" w:cs="Times New Roman"/>
-          <w:color w:val="000000"/>
-          <w:sz w:val="28"/>
-          <w:szCs w:val="28"/>
-          <w:lang w:val="en-US" w:eastAsia="ru-RU"/>
-        </w:rPr>
-        <w:t>На</w:t>
-      </w:r>
-      <w:proofErr w:type="spellEnd"/>
-      <w:r>
-        <w:rPr>
-          <w:rFonts w:ascii="Times New Roman" w:eastAsia="Times New Roman" w:hAnsi="Times New Roman" w:cs="Times New Roman"/>
-          <w:color w:val="000000"/>
-          <w:sz w:val="28"/>
-          <w:szCs w:val="28"/>
-          <w:lang w:val="en-US" w:eastAsia="ru-RU"/>
-        </w:rPr>
-        <w:t xml:space="preserve"> </w:t>
-      </w:r>
-      <w:proofErr w:type="spellStart"/>
-      <w:r>
-        <w:rPr>
-          <w:rFonts w:ascii="Times New Roman" w:eastAsia="Times New Roman" w:hAnsi="Times New Roman" w:cs="Times New Roman"/>
-          <w:color w:val="000000"/>
-          <w:sz w:val="28"/>
-          <w:szCs w:val="28"/>
-          <w:lang w:val="en-US" w:eastAsia="ru-RU"/>
-        </w:rPr>
-        <w:t>цьому</w:t>
-      </w:r>
-      <w:proofErr w:type="spellEnd"/>
-      <w:r>
-        <w:rPr>
-          <w:rFonts w:ascii="Times New Roman" w:eastAsia="Times New Roman" w:hAnsi="Times New Roman" w:cs="Times New Roman"/>
-          <w:color w:val="000000"/>
-          <w:sz w:val="28"/>
-          <w:szCs w:val="28"/>
-          <w:lang w:val="en-US" w:eastAsia="ru-RU"/>
-        </w:rPr>
-        <w:t xml:space="preserve"> </w:t>
-      </w:r>
-      <w:proofErr w:type="spellStart"/>
-      <w:r>
-        <w:rPr>
-          <w:rFonts w:ascii="Times New Roman" w:eastAsia="Times New Roman" w:hAnsi="Times New Roman" w:cs="Times New Roman"/>
-          <w:color w:val="000000"/>
-          <w:sz w:val="28"/>
-          <w:szCs w:val="28"/>
-          <w:lang w:val="en-US" w:eastAsia="ru-RU"/>
-        </w:rPr>
-        <w:t>етапі</w:t>
-      </w:r>
-      <w:proofErr w:type="spellEnd"/>
-      <w:r>
-        <w:rPr>
-          <w:rFonts w:ascii="Times New Roman" w:eastAsia="Times New Roman" w:hAnsi="Times New Roman" w:cs="Times New Roman"/>
-          <w:color w:val="000000"/>
-          <w:sz w:val="28"/>
-          <w:szCs w:val="28"/>
-          <w:lang w:val="en-US" w:eastAsia="ru-RU"/>
-        </w:rPr>
-        <w:t xml:space="preserve"> </w:t>
-      </w:r>
-      <w:proofErr w:type="spellStart"/>
-      <w:r>
-        <w:rPr>
-          <w:rFonts w:ascii="Times New Roman" w:eastAsia="Times New Roman" w:hAnsi="Times New Roman" w:cs="Times New Roman"/>
-          <w:color w:val="000000"/>
-          <w:sz w:val="28"/>
-          <w:szCs w:val="28"/>
-          <w:lang w:val="en-US" w:eastAsia="ru-RU"/>
-        </w:rPr>
-        <w:t>збираються</w:t>
-      </w:r>
-      <w:proofErr w:type="spellEnd"/>
-      <w:r>
-        <w:rPr>
-          <w:rFonts w:ascii="Times New Roman" w:eastAsia="Times New Roman" w:hAnsi="Times New Roman" w:cs="Times New Roman"/>
-          <w:color w:val="000000"/>
-          <w:sz w:val="28"/>
-          <w:szCs w:val="28"/>
-          <w:lang w:val="en-US" w:eastAsia="ru-RU"/>
-        </w:rPr>
-        <w:t xml:space="preserve"> </w:t>
-      </w:r>
-      <w:proofErr w:type="spellStart"/>
-      <w:r>
-        <w:rPr>
-          <w:rFonts w:ascii="Times New Roman" w:eastAsia="Times New Roman" w:hAnsi="Times New Roman" w:cs="Times New Roman"/>
-          <w:color w:val="000000"/>
-          <w:sz w:val="28"/>
-          <w:szCs w:val="28"/>
-          <w:lang w:val="en-US" w:eastAsia="ru-RU"/>
-        </w:rPr>
-        <w:t>дані</w:t>
-      </w:r>
-      <w:proofErr w:type="spellEnd"/>
-      <w:r>
-        <w:rPr>
-          <w:rFonts w:ascii="Times New Roman" w:eastAsia="Times New Roman" w:hAnsi="Times New Roman" w:cs="Times New Roman"/>
-          <w:color w:val="000000"/>
-          <w:sz w:val="28"/>
-          <w:szCs w:val="28"/>
-          <w:lang w:val="en-US" w:eastAsia="ru-RU"/>
-        </w:rPr>
-        <w:t xml:space="preserve">, </w:t>
-      </w:r>
-      <w:proofErr w:type="spellStart"/>
-      <w:r>
-        <w:rPr>
-          <w:rFonts w:ascii="Times New Roman" w:eastAsia="Times New Roman" w:hAnsi="Times New Roman" w:cs="Times New Roman"/>
-          <w:color w:val="000000"/>
-          <w:sz w:val="28"/>
-          <w:szCs w:val="28"/>
-          <w:lang w:val="en-US" w:eastAsia="ru-RU"/>
-        </w:rPr>
-        <w:t>часто</w:t>
-      </w:r>
-      <w:proofErr w:type="spellEnd"/>
-      <w:r>
-        <w:rPr>
-          <w:rFonts w:ascii="Times New Roman" w:eastAsia="Times New Roman" w:hAnsi="Times New Roman" w:cs="Times New Roman"/>
-          <w:color w:val="000000"/>
-          <w:sz w:val="28"/>
-          <w:szCs w:val="28"/>
-          <w:lang w:val="en-US" w:eastAsia="ru-RU"/>
-        </w:rPr>
-        <w:t xml:space="preserve"> з </w:t>
-      </w:r>
-      <w:proofErr w:type="spellStart"/>
-      <w:r>
-        <w:rPr>
-          <w:rFonts w:ascii="Times New Roman" w:eastAsia="Times New Roman" w:hAnsi="Times New Roman" w:cs="Times New Roman"/>
-          <w:color w:val="000000"/>
-          <w:sz w:val="28"/>
-          <w:szCs w:val="28"/>
-          <w:lang w:val="en-US" w:eastAsia="ru-RU"/>
-        </w:rPr>
-        <w:t>різних</w:t>
-      </w:r>
-      <w:proofErr w:type="spellEnd"/>
-      <w:r>
-        <w:rPr>
-          <w:rFonts w:ascii="Times New Roman" w:eastAsia="Times New Roman" w:hAnsi="Times New Roman" w:cs="Times New Roman"/>
-          <w:color w:val="000000"/>
-          <w:sz w:val="28"/>
-          <w:szCs w:val="28"/>
-          <w:lang w:val="en-US" w:eastAsia="ru-RU"/>
-        </w:rPr>
-        <w:t xml:space="preserve"> </w:t>
-      </w:r>
-      <w:proofErr w:type="spellStart"/>
-      <w:r>
-        <w:rPr>
-          <w:rFonts w:ascii="Times New Roman" w:eastAsia="Times New Roman" w:hAnsi="Times New Roman" w:cs="Times New Roman"/>
-          <w:color w:val="000000"/>
-          <w:sz w:val="28"/>
-          <w:szCs w:val="28"/>
-          <w:lang w:val="en-US" w:eastAsia="ru-RU"/>
-        </w:rPr>
-        <w:t>джерел</w:t>
-      </w:r>
-      <w:proofErr w:type="spellEnd"/>
-      <w:r>
-        <w:rPr>
-          <w:rFonts w:ascii="Times New Roman" w:eastAsia="Times New Roman" w:hAnsi="Times New Roman" w:cs="Times New Roman"/>
-          <w:color w:val="000000"/>
-          <w:sz w:val="28"/>
-          <w:szCs w:val="28"/>
-          <w:lang w:val="en-US" w:eastAsia="ru-RU"/>
-        </w:rPr>
-        <w:t>.</w:t>
+        <w:t>Вилучення</w:t>
+      </w:r>
+      <w:r>
+        <w:rPr>
+          <w:rFonts w:ascii="Times New Roman" w:eastAsia="Times New Roman" w:hAnsi="Times New Roman" w:cs="Times New Roman"/>
+          <w:color w:val="000000"/>
+          <w:sz w:val="28"/>
+          <w:szCs w:val="28"/>
+          <w:lang w:eastAsia="ru-RU"/>
+        </w:rPr>
+        <w:t xml:space="preserve"> - це процес читання даних з бази даних. </w:t>
+      </w:r>
+      <w:r>
+        <w:rPr>
+          <w:rFonts w:ascii="Times New Roman" w:eastAsia="Times New Roman" w:hAnsi="Times New Roman" w:cs="Times New Roman"/>
+          <w:color w:val="000000"/>
+          <w:sz w:val="28"/>
+          <w:szCs w:val="28"/>
+          <w:lang w:eastAsia="ru-RU"/>
+        </w:rPr>
+        <w:t>На цьому етапі збираються дані, часто з різних джерел.</w:t>
       </w:r>
     </w:p>
     <w:p>
@@ -4622,379 +3174,69 @@
           <w:color w:val="000000"/>
           <w:sz w:val="28"/>
           <w:szCs w:val="28"/>
+          <w:lang w:eastAsia="ru-RU"/>
+        </w:rPr>
+      </w:pPr>
+      <w:r>
+        <w:rPr>
+          <w:rFonts w:ascii="Times New Roman" w:eastAsia="Times New Roman" w:hAnsi="Times New Roman" w:cs="Times New Roman"/>
+          <w:b/>
+          <w:color w:val="000000"/>
+          <w:sz w:val="28"/>
+          <w:szCs w:val="28"/>
+          <w:lang w:eastAsia="ru-RU"/>
+        </w:rPr>
+        <w:t>Перетворення</w:t>
+      </w:r>
+      <w:r>
+        <w:rPr>
+          <w:rFonts w:ascii="Times New Roman" w:eastAsia="Times New Roman" w:hAnsi="Times New Roman" w:cs="Times New Roman"/>
+          <w:color w:val="000000"/>
+          <w:sz w:val="28"/>
+          <w:szCs w:val="28"/>
+          <w:lang w:eastAsia="ru-RU"/>
+        </w:rPr>
+        <w:t xml:space="preserve"> - це процес перетворення витягнутих даних зі своєї попередньої форми у форму, в якій вон</w:t>
+      </w:r>
+      <w:r>
+        <w:rPr>
+          <w:rFonts w:ascii="Times New Roman" w:eastAsia="Times New Roman" w:hAnsi="Times New Roman" w:cs="Times New Roman"/>
+          <w:color w:val="000000"/>
+          <w:sz w:val="28"/>
+          <w:szCs w:val="28"/>
+          <w:lang w:eastAsia="ru-RU"/>
+        </w:rPr>
+        <w:t>и</w:t>
+      </w:r>
+      <w:r>
+        <w:rPr>
+          <w:rFonts w:ascii="Times New Roman" w:eastAsia="Times New Roman" w:hAnsi="Times New Roman" w:cs="Times New Roman"/>
+          <w:color w:val="000000"/>
+          <w:sz w:val="28"/>
+          <w:szCs w:val="28"/>
+          <w:lang w:eastAsia="ru-RU"/>
+        </w:rPr>
+        <w:t xml:space="preserve"> повинн</w:t>
+      </w:r>
+      <w:r>
+        <w:rPr>
+          <w:rFonts w:ascii="Times New Roman" w:eastAsia="Times New Roman" w:hAnsi="Times New Roman" w:cs="Times New Roman"/>
+          <w:color w:val="000000"/>
+          <w:sz w:val="28"/>
+          <w:szCs w:val="28"/>
           <w:lang w:val="en-US" w:eastAsia="ru-RU"/>
         </w:rPr>
-      </w:pPr>
-      <w:proofErr w:type="spellStart"/>
-      <w:r>
-        <w:rPr>
-          <w:rFonts w:ascii="Times New Roman" w:eastAsia="Times New Roman" w:hAnsi="Times New Roman" w:cs="Times New Roman"/>
-          <w:b/>
-          <w:color w:val="000000"/>
-          <w:sz w:val="28"/>
-          <w:szCs w:val="28"/>
-          <w:lang w:eastAsia="ru-RU"/>
-        </w:rPr>
-        <w:t>П</w:t>
-      </w:r>
-      <w:r>
-        <w:rPr>
-          <w:rFonts w:ascii="Times New Roman" w:eastAsia="Times New Roman" w:hAnsi="Times New Roman" w:cs="Times New Roman"/>
-          <w:b/>
-          <w:color w:val="000000"/>
-          <w:sz w:val="28"/>
-          <w:szCs w:val="28"/>
-          <w:lang w:eastAsia="ru-RU"/>
-        </w:rPr>
-        <w:t>еретворення</w:t>
-      </w:r>
-      <w:proofErr w:type="spellEnd"/>
-      <w:r>
-        <w:rPr>
-          <w:rFonts w:ascii="Times New Roman" w:eastAsia="Times New Roman" w:hAnsi="Times New Roman" w:cs="Times New Roman"/>
-          <w:color w:val="000000"/>
-          <w:sz w:val="28"/>
-          <w:szCs w:val="28"/>
-          <w:lang w:eastAsia="ru-RU"/>
-        </w:rPr>
-        <w:t xml:space="preserve"> </w:t>
-      </w:r>
-      <w:r>
-        <w:rPr>
-          <w:rFonts w:ascii="Times New Roman" w:eastAsia="Times New Roman" w:hAnsi="Times New Roman" w:cs="Times New Roman"/>
-          <w:color w:val="000000"/>
-          <w:sz w:val="28"/>
-          <w:szCs w:val="28"/>
-          <w:lang w:eastAsia="ru-RU"/>
-        </w:rPr>
-        <w:t xml:space="preserve">- </w:t>
-      </w:r>
-      <w:proofErr w:type="spellStart"/>
-      <w:r>
-        <w:rPr>
-          <w:rFonts w:ascii="Times New Roman" w:eastAsia="Times New Roman" w:hAnsi="Times New Roman" w:cs="Times New Roman"/>
-          <w:color w:val="000000"/>
-          <w:sz w:val="28"/>
-          <w:szCs w:val="28"/>
-          <w:lang w:eastAsia="ru-RU"/>
-        </w:rPr>
-        <w:t>це</w:t>
-      </w:r>
-      <w:proofErr w:type="spellEnd"/>
-      <w:r>
-        <w:rPr>
-          <w:rFonts w:ascii="Times New Roman" w:eastAsia="Times New Roman" w:hAnsi="Times New Roman" w:cs="Times New Roman"/>
-          <w:color w:val="000000"/>
-          <w:sz w:val="28"/>
-          <w:szCs w:val="28"/>
-          <w:lang w:eastAsia="ru-RU"/>
-        </w:rPr>
-        <w:t xml:space="preserve"> </w:t>
-      </w:r>
-      <w:proofErr w:type="spellStart"/>
-      <w:r>
-        <w:rPr>
-          <w:rFonts w:ascii="Times New Roman" w:eastAsia="Times New Roman" w:hAnsi="Times New Roman" w:cs="Times New Roman"/>
-          <w:color w:val="000000"/>
-          <w:sz w:val="28"/>
-          <w:szCs w:val="28"/>
-          <w:lang w:eastAsia="ru-RU"/>
-        </w:rPr>
-        <w:t>процес</w:t>
-      </w:r>
-      <w:proofErr w:type="spellEnd"/>
-      <w:r>
-        <w:rPr>
-          <w:rFonts w:ascii="Times New Roman" w:eastAsia="Times New Roman" w:hAnsi="Times New Roman" w:cs="Times New Roman"/>
-          <w:color w:val="000000"/>
-          <w:sz w:val="28"/>
-          <w:szCs w:val="28"/>
-          <w:lang w:eastAsia="ru-RU"/>
-        </w:rPr>
-        <w:t xml:space="preserve"> </w:t>
-      </w:r>
-      <w:proofErr w:type="spellStart"/>
-      <w:r>
-        <w:rPr>
-          <w:rFonts w:ascii="Times New Roman" w:eastAsia="Times New Roman" w:hAnsi="Times New Roman" w:cs="Times New Roman"/>
-          <w:color w:val="000000"/>
-          <w:sz w:val="28"/>
-          <w:szCs w:val="28"/>
-          <w:lang w:eastAsia="ru-RU"/>
-        </w:rPr>
-        <w:t>перетворення</w:t>
-      </w:r>
-      <w:proofErr w:type="spellEnd"/>
-      <w:r>
-        <w:rPr>
-          <w:rFonts w:ascii="Times New Roman" w:eastAsia="Times New Roman" w:hAnsi="Times New Roman" w:cs="Times New Roman"/>
-          <w:color w:val="000000"/>
-          <w:sz w:val="28"/>
-          <w:szCs w:val="28"/>
-          <w:lang w:eastAsia="ru-RU"/>
-        </w:rPr>
-        <w:t xml:space="preserve"> </w:t>
-      </w:r>
-      <w:proofErr w:type="spellStart"/>
-      <w:r>
-        <w:rPr>
-          <w:rFonts w:ascii="Times New Roman" w:eastAsia="Times New Roman" w:hAnsi="Times New Roman" w:cs="Times New Roman"/>
-          <w:color w:val="000000"/>
-          <w:sz w:val="28"/>
-          <w:szCs w:val="28"/>
-          <w:lang w:eastAsia="ru-RU"/>
-        </w:rPr>
-        <w:t>витягнутих</w:t>
-      </w:r>
-      <w:proofErr w:type="spellEnd"/>
-      <w:r>
-        <w:rPr>
-          <w:rFonts w:ascii="Times New Roman" w:eastAsia="Times New Roman" w:hAnsi="Times New Roman" w:cs="Times New Roman"/>
-          <w:color w:val="000000"/>
-          <w:sz w:val="28"/>
-          <w:szCs w:val="28"/>
-          <w:lang w:eastAsia="ru-RU"/>
-        </w:rPr>
-        <w:t xml:space="preserve"> </w:t>
-      </w:r>
-      <w:proofErr w:type="spellStart"/>
-      <w:r>
-        <w:rPr>
-          <w:rFonts w:ascii="Times New Roman" w:eastAsia="Times New Roman" w:hAnsi="Times New Roman" w:cs="Times New Roman"/>
-          <w:color w:val="000000"/>
-          <w:sz w:val="28"/>
-          <w:szCs w:val="28"/>
-          <w:lang w:eastAsia="ru-RU"/>
-        </w:rPr>
-        <w:t>даних</w:t>
-      </w:r>
-      <w:proofErr w:type="spellEnd"/>
-      <w:r>
-        <w:rPr>
-          <w:rFonts w:ascii="Times New Roman" w:eastAsia="Times New Roman" w:hAnsi="Times New Roman" w:cs="Times New Roman"/>
-          <w:color w:val="000000"/>
-          <w:sz w:val="28"/>
-          <w:szCs w:val="28"/>
-          <w:lang w:eastAsia="ru-RU"/>
-        </w:rPr>
-        <w:t xml:space="preserve"> </w:t>
-      </w:r>
-      <w:proofErr w:type="spellStart"/>
-      <w:r>
-        <w:rPr>
-          <w:rFonts w:ascii="Times New Roman" w:eastAsia="Times New Roman" w:hAnsi="Times New Roman" w:cs="Times New Roman"/>
-          <w:color w:val="000000"/>
-          <w:sz w:val="28"/>
-          <w:szCs w:val="28"/>
-          <w:lang w:eastAsia="ru-RU"/>
-        </w:rPr>
-        <w:t>зі</w:t>
-      </w:r>
-      <w:proofErr w:type="spellEnd"/>
-      <w:r>
-        <w:rPr>
-          <w:rFonts w:ascii="Times New Roman" w:eastAsia="Times New Roman" w:hAnsi="Times New Roman" w:cs="Times New Roman"/>
-          <w:color w:val="000000"/>
-          <w:sz w:val="28"/>
-          <w:szCs w:val="28"/>
-          <w:lang w:eastAsia="ru-RU"/>
-        </w:rPr>
-        <w:t xml:space="preserve"> </w:t>
-      </w:r>
-      <w:proofErr w:type="spellStart"/>
-      <w:r>
-        <w:rPr>
-          <w:rFonts w:ascii="Times New Roman" w:eastAsia="Times New Roman" w:hAnsi="Times New Roman" w:cs="Times New Roman"/>
-          <w:color w:val="000000"/>
-          <w:sz w:val="28"/>
-          <w:szCs w:val="28"/>
-          <w:lang w:eastAsia="ru-RU"/>
-        </w:rPr>
-        <w:t>своєї</w:t>
-      </w:r>
-      <w:proofErr w:type="spellEnd"/>
-      <w:r>
-        <w:rPr>
-          <w:rFonts w:ascii="Times New Roman" w:eastAsia="Times New Roman" w:hAnsi="Times New Roman" w:cs="Times New Roman"/>
-          <w:color w:val="000000"/>
-          <w:sz w:val="28"/>
-          <w:szCs w:val="28"/>
-          <w:lang w:eastAsia="ru-RU"/>
-        </w:rPr>
-        <w:t xml:space="preserve"> </w:t>
-      </w:r>
-      <w:proofErr w:type="spellStart"/>
-      <w:r>
-        <w:rPr>
-          <w:rFonts w:ascii="Times New Roman" w:eastAsia="Times New Roman" w:hAnsi="Times New Roman" w:cs="Times New Roman"/>
-          <w:color w:val="000000"/>
-          <w:sz w:val="28"/>
-          <w:szCs w:val="28"/>
-          <w:lang w:eastAsia="ru-RU"/>
-        </w:rPr>
-        <w:t>попередньої</w:t>
-      </w:r>
-      <w:proofErr w:type="spellEnd"/>
-      <w:r>
-        <w:rPr>
-          <w:rFonts w:ascii="Times New Roman" w:eastAsia="Times New Roman" w:hAnsi="Times New Roman" w:cs="Times New Roman"/>
-          <w:color w:val="000000"/>
-          <w:sz w:val="28"/>
-          <w:szCs w:val="28"/>
-          <w:lang w:eastAsia="ru-RU"/>
-        </w:rPr>
-        <w:t xml:space="preserve"> </w:t>
-      </w:r>
-      <w:proofErr w:type="spellStart"/>
-      <w:r>
-        <w:rPr>
-          <w:rFonts w:ascii="Times New Roman" w:eastAsia="Times New Roman" w:hAnsi="Times New Roman" w:cs="Times New Roman"/>
-          <w:color w:val="000000"/>
-          <w:sz w:val="28"/>
-          <w:szCs w:val="28"/>
-          <w:lang w:eastAsia="ru-RU"/>
-        </w:rPr>
-        <w:t>форми</w:t>
-      </w:r>
-      <w:proofErr w:type="spellEnd"/>
-      <w:r>
-        <w:rPr>
-          <w:rFonts w:ascii="Times New Roman" w:eastAsia="Times New Roman" w:hAnsi="Times New Roman" w:cs="Times New Roman"/>
-          <w:color w:val="000000"/>
-          <w:sz w:val="28"/>
-          <w:szCs w:val="28"/>
-          <w:lang w:eastAsia="ru-RU"/>
-        </w:rPr>
-        <w:t xml:space="preserve"> </w:t>
-      </w:r>
-      <w:proofErr w:type="gramStart"/>
-      <w:r>
-        <w:rPr>
-          <w:rFonts w:ascii="Times New Roman" w:eastAsia="Times New Roman" w:hAnsi="Times New Roman" w:cs="Times New Roman"/>
-          <w:color w:val="000000"/>
-          <w:sz w:val="28"/>
-          <w:szCs w:val="28"/>
-          <w:lang w:eastAsia="ru-RU"/>
-        </w:rPr>
-        <w:t>у форму</w:t>
-      </w:r>
-      <w:proofErr w:type="gramEnd"/>
-      <w:r>
-        <w:rPr>
-          <w:rFonts w:ascii="Times New Roman" w:eastAsia="Times New Roman" w:hAnsi="Times New Roman" w:cs="Times New Roman"/>
-          <w:color w:val="000000"/>
-          <w:sz w:val="28"/>
-          <w:szCs w:val="28"/>
-          <w:lang w:eastAsia="ru-RU"/>
-        </w:rPr>
-        <w:t xml:space="preserve">, в </w:t>
-      </w:r>
-      <w:proofErr w:type="spellStart"/>
-      <w:r>
-        <w:rPr>
-          <w:rFonts w:ascii="Times New Roman" w:eastAsia="Times New Roman" w:hAnsi="Times New Roman" w:cs="Times New Roman"/>
-          <w:color w:val="000000"/>
-          <w:sz w:val="28"/>
-          <w:szCs w:val="28"/>
-          <w:lang w:eastAsia="ru-RU"/>
-        </w:rPr>
-        <w:t>якій</w:t>
-      </w:r>
-      <w:proofErr w:type="spellEnd"/>
-      <w:r>
-        <w:rPr>
-          <w:rFonts w:ascii="Times New Roman" w:eastAsia="Times New Roman" w:hAnsi="Times New Roman" w:cs="Times New Roman"/>
-          <w:color w:val="000000"/>
-          <w:sz w:val="28"/>
-          <w:szCs w:val="28"/>
-          <w:lang w:eastAsia="ru-RU"/>
-        </w:rPr>
-        <w:t xml:space="preserve"> вон</w:t>
-      </w:r>
-      <w:r>
-        <w:rPr>
-          <w:rFonts w:ascii="Times New Roman" w:eastAsia="Times New Roman" w:hAnsi="Times New Roman" w:cs="Times New Roman"/>
-          <w:color w:val="000000"/>
-          <w:sz w:val="28"/>
-          <w:szCs w:val="28"/>
-          <w:lang w:eastAsia="ru-RU"/>
-        </w:rPr>
-        <w:t>и</w:t>
-      </w:r>
-      <w:r>
-        <w:rPr>
-          <w:rFonts w:ascii="Times New Roman" w:eastAsia="Times New Roman" w:hAnsi="Times New Roman" w:cs="Times New Roman"/>
-          <w:color w:val="000000"/>
-          <w:sz w:val="28"/>
-          <w:szCs w:val="28"/>
-          <w:lang w:eastAsia="ru-RU"/>
-        </w:rPr>
-        <w:t xml:space="preserve"> </w:t>
-      </w:r>
-      <w:proofErr w:type="spellStart"/>
-      <w:r>
-        <w:rPr>
-          <w:rFonts w:ascii="Times New Roman" w:eastAsia="Times New Roman" w:hAnsi="Times New Roman" w:cs="Times New Roman"/>
-          <w:color w:val="000000"/>
-          <w:sz w:val="28"/>
-          <w:szCs w:val="28"/>
-          <w:lang w:eastAsia="ru-RU"/>
-        </w:rPr>
-        <w:t>повинн</w:t>
-      </w:r>
-      <w:r>
-        <w:rPr>
-          <w:rFonts w:ascii="Times New Roman" w:eastAsia="Times New Roman" w:hAnsi="Times New Roman" w:cs="Times New Roman"/>
-          <w:color w:val="000000"/>
-          <w:sz w:val="28"/>
-          <w:szCs w:val="28"/>
-          <w:lang w:val="en-US" w:eastAsia="ru-RU"/>
-        </w:rPr>
         <w:t>i</w:t>
       </w:r>
-      <w:proofErr w:type="spellEnd"/>
-      <w:r>
-        <w:rPr>
-          <w:rFonts w:ascii="Times New Roman" w:eastAsia="Times New Roman" w:hAnsi="Times New Roman" w:cs="Times New Roman"/>
-          <w:color w:val="000000"/>
-          <w:sz w:val="28"/>
-          <w:szCs w:val="28"/>
-          <w:lang w:eastAsia="ru-RU"/>
-        </w:rPr>
-        <w:t xml:space="preserve"> бути, </w:t>
-      </w:r>
-      <w:proofErr w:type="spellStart"/>
-      <w:r>
-        <w:rPr>
-          <w:rFonts w:ascii="Times New Roman" w:eastAsia="Times New Roman" w:hAnsi="Times New Roman" w:cs="Times New Roman"/>
-          <w:color w:val="000000"/>
-          <w:sz w:val="28"/>
-          <w:szCs w:val="28"/>
-          <w:lang w:eastAsia="ru-RU"/>
-        </w:rPr>
-        <w:t>щоб</w:t>
-      </w:r>
-      <w:proofErr w:type="spellEnd"/>
-      <w:r>
-        <w:rPr>
-          <w:rFonts w:ascii="Times New Roman" w:eastAsia="Times New Roman" w:hAnsi="Times New Roman" w:cs="Times New Roman"/>
-          <w:color w:val="000000"/>
-          <w:sz w:val="28"/>
-          <w:szCs w:val="28"/>
-          <w:lang w:eastAsia="ru-RU"/>
-        </w:rPr>
-        <w:t xml:space="preserve"> </w:t>
-      </w:r>
-      <w:proofErr w:type="spellStart"/>
-      <w:r>
-        <w:rPr>
-          <w:rFonts w:ascii="Times New Roman" w:eastAsia="Times New Roman" w:hAnsi="Times New Roman" w:cs="Times New Roman"/>
-          <w:color w:val="000000"/>
-          <w:sz w:val="28"/>
-          <w:szCs w:val="28"/>
-          <w:lang w:eastAsia="ru-RU"/>
-        </w:rPr>
-        <w:t>ї</w:t>
+      <w:r>
+        <w:rPr>
+          <w:rFonts w:ascii="Times New Roman" w:eastAsia="Times New Roman" w:hAnsi="Times New Roman" w:cs="Times New Roman"/>
+          <w:color w:val="000000"/>
+          <w:sz w:val="28"/>
+          <w:szCs w:val="28"/>
+          <w:lang w:eastAsia="ru-RU"/>
+        </w:rPr>
+        <w:t xml:space="preserve"> бути, щоб ї</w:t>
       </w:r>
       <w:r>
         <w:rPr>
@@ -5006,368 +3248,25 @@
         </w:rPr>
         <w:t>х</w:t>
       </w:r>
-      <w:proofErr w:type="spellEnd"/>
-      <w:r>
-        <w:rPr>
-          <w:rFonts w:ascii="Times New Roman" w:eastAsia="Times New Roman" w:hAnsi="Times New Roman" w:cs="Times New Roman"/>
-          <w:color w:val="000000"/>
-          <w:sz w:val="28"/>
-          <w:szCs w:val="28"/>
-          <w:lang w:eastAsia="ru-RU"/>
-        </w:rPr>
-        <w:t xml:space="preserve"> </w:t>
-      </w:r>
-      <w:proofErr w:type="spellStart"/>
-      <w:r>
-        <w:rPr>
-          <w:rFonts w:ascii="Times New Roman" w:eastAsia="Times New Roman" w:hAnsi="Times New Roman" w:cs="Times New Roman"/>
-          <w:color w:val="000000"/>
-          <w:sz w:val="28"/>
-          <w:szCs w:val="28"/>
-          <w:lang w:eastAsia="ru-RU"/>
-        </w:rPr>
-        <w:t>можна</w:t>
-      </w:r>
-      <w:proofErr w:type="spellEnd"/>
-      <w:r>
-        <w:rPr>
-          <w:rFonts w:ascii="Times New Roman" w:eastAsia="Times New Roman" w:hAnsi="Times New Roman" w:cs="Times New Roman"/>
-          <w:color w:val="000000"/>
-          <w:sz w:val="28"/>
-          <w:szCs w:val="28"/>
-          <w:lang w:eastAsia="ru-RU"/>
-        </w:rPr>
-        <w:t xml:space="preserve"> </w:t>
-      </w:r>
-      <w:proofErr w:type="spellStart"/>
-      <w:r>
-        <w:rPr>
-          <w:rFonts w:ascii="Times New Roman" w:eastAsia="Times New Roman" w:hAnsi="Times New Roman" w:cs="Times New Roman"/>
-          <w:color w:val="000000"/>
-          <w:sz w:val="28"/>
-          <w:szCs w:val="28"/>
-          <w:lang w:eastAsia="ru-RU"/>
-        </w:rPr>
-        <w:t>було</w:t>
-      </w:r>
-      <w:proofErr w:type="spellEnd"/>
-      <w:r>
-        <w:rPr>
-          <w:rFonts w:ascii="Times New Roman" w:eastAsia="Times New Roman" w:hAnsi="Times New Roman" w:cs="Times New Roman"/>
-          <w:color w:val="000000"/>
-          <w:sz w:val="28"/>
-          <w:szCs w:val="28"/>
-          <w:lang w:eastAsia="ru-RU"/>
-        </w:rPr>
-        <w:t xml:space="preserve"> </w:t>
-      </w:r>
-      <w:proofErr w:type="spellStart"/>
-      <w:r>
-        <w:rPr>
-          <w:rFonts w:ascii="Times New Roman" w:eastAsia="Times New Roman" w:hAnsi="Times New Roman" w:cs="Times New Roman"/>
-          <w:color w:val="000000"/>
-          <w:sz w:val="28"/>
-          <w:szCs w:val="28"/>
-          <w:lang w:eastAsia="ru-RU"/>
-        </w:rPr>
-        <w:t>помістити</w:t>
-      </w:r>
-      <w:proofErr w:type="spellEnd"/>
-      <w:r>
-        <w:rPr>
-          <w:rFonts w:ascii="Times New Roman" w:eastAsia="Times New Roman" w:hAnsi="Times New Roman" w:cs="Times New Roman"/>
-          <w:color w:val="000000"/>
-          <w:sz w:val="28"/>
-          <w:szCs w:val="28"/>
-          <w:lang w:eastAsia="ru-RU"/>
-        </w:rPr>
-        <w:t xml:space="preserve"> в </w:t>
-      </w:r>
-      <w:proofErr w:type="spellStart"/>
-      <w:r>
-        <w:rPr>
-          <w:rFonts w:ascii="Times New Roman" w:eastAsia="Times New Roman" w:hAnsi="Times New Roman" w:cs="Times New Roman"/>
-          <w:color w:val="000000"/>
-          <w:sz w:val="28"/>
-          <w:szCs w:val="28"/>
-          <w:lang w:eastAsia="ru-RU"/>
-        </w:rPr>
-        <w:t>іншу</w:t>
-      </w:r>
-      <w:proofErr w:type="spellEnd"/>
-      <w:r>
-        <w:rPr>
-          <w:rFonts w:ascii="Times New Roman" w:eastAsia="Times New Roman" w:hAnsi="Times New Roman" w:cs="Times New Roman"/>
-          <w:color w:val="000000"/>
-          <w:sz w:val="28"/>
-          <w:szCs w:val="28"/>
-          <w:lang w:eastAsia="ru-RU"/>
-        </w:rPr>
-        <w:t xml:space="preserve"> базу </w:t>
-      </w:r>
-      <w:proofErr w:type="spellStart"/>
-      <w:r>
-        <w:rPr>
-          <w:rFonts w:ascii="Times New Roman" w:eastAsia="Times New Roman" w:hAnsi="Times New Roman" w:cs="Times New Roman"/>
-          <w:color w:val="000000"/>
-          <w:sz w:val="28"/>
-          <w:szCs w:val="28"/>
-          <w:lang w:eastAsia="ru-RU"/>
-        </w:rPr>
-        <w:t>даних</w:t>
-      </w:r>
-      <w:proofErr w:type="spellEnd"/>
-      <w:r>
-        <w:rPr>
-          <w:rFonts w:ascii="Times New Roman" w:eastAsia="Times New Roman" w:hAnsi="Times New Roman" w:cs="Times New Roman"/>
-          <w:color w:val="000000"/>
-          <w:sz w:val="28"/>
-          <w:szCs w:val="28"/>
-          <w:lang w:eastAsia="ru-RU"/>
-        </w:rPr>
-        <w:t xml:space="preserve">. </w:t>
-      </w:r>
-      <w:proofErr w:type="spellStart"/>
-      <w:r>
-        <w:rPr>
-          <w:rFonts w:ascii="Times New Roman" w:eastAsia="Times New Roman" w:hAnsi="Times New Roman" w:cs="Times New Roman"/>
-          <w:color w:val="000000"/>
-          <w:sz w:val="28"/>
-          <w:szCs w:val="28"/>
-          <w:lang w:val="en-US" w:eastAsia="ru-RU"/>
-        </w:rPr>
-        <w:t>Трансформація</w:t>
-      </w:r>
-      <w:proofErr w:type="spellEnd"/>
-      <w:r>
-        <w:rPr>
-          <w:rFonts w:ascii="Times New Roman" w:eastAsia="Times New Roman" w:hAnsi="Times New Roman" w:cs="Times New Roman"/>
-          <w:color w:val="000000"/>
-          <w:sz w:val="28"/>
-          <w:szCs w:val="28"/>
-          <w:lang w:val="en-US" w:eastAsia="ru-RU"/>
-        </w:rPr>
-        <w:t xml:space="preserve"> в</w:t>
-      </w:r>
-      <w:proofErr w:type="spellStart"/>
-      <w:r>
-        <w:rPr>
-          <w:rFonts w:ascii="Times New Roman" w:eastAsia="Times New Roman" w:hAnsi="Times New Roman" w:cs="Times New Roman"/>
-          <w:color w:val="000000"/>
-          <w:sz w:val="28"/>
-          <w:szCs w:val="28"/>
-          <w:lang w:val="en-US" w:eastAsia="ru-RU"/>
-        </w:rPr>
-        <w:t>ідбувається</w:t>
-      </w:r>
-      <w:proofErr w:type="spellEnd"/>
-      <w:r>
-        <w:rPr>
-          <w:rFonts w:ascii="Times New Roman" w:eastAsia="Times New Roman" w:hAnsi="Times New Roman" w:cs="Times New Roman"/>
-          <w:color w:val="000000"/>
-          <w:sz w:val="28"/>
-          <w:szCs w:val="28"/>
-          <w:lang w:val="en-US" w:eastAsia="ru-RU"/>
-        </w:rPr>
-        <w:t xml:space="preserve"> за </w:t>
-      </w:r>
-      <w:proofErr w:type="spellStart"/>
-      <w:r>
-        <w:rPr>
-          <w:rFonts w:ascii="Times New Roman" w:eastAsia="Times New Roman" w:hAnsi="Times New Roman" w:cs="Times New Roman"/>
-          <w:color w:val="000000"/>
-          <w:sz w:val="28"/>
-          <w:szCs w:val="28"/>
-          <w:lang w:val="en-US" w:eastAsia="ru-RU"/>
-        </w:rPr>
-        <w:t>допомогою</w:t>
-      </w:r>
-      <w:proofErr w:type="spellEnd"/>
-      <w:r>
-        <w:rPr>
-          <w:rFonts w:ascii="Times New Roman" w:eastAsia="Times New Roman" w:hAnsi="Times New Roman" w:cs="Times New Roman"/>
-          <w:color w:val="000000"/>
-          <w:sz w:val="28"/>
-          <w:szCs w:val="28"/>
-          <w:lang w:val="en-US" w:eastAsia="ru-RU"/>
-        </w:rPr>
-        <w:t xml:space="preserve"> правил </w:t>
-      </w:r>
-      <w:proofErr w:type="spellStart"/>
-      <w:r>
-        <w:rPr>
-          <w:rFonts w:ascii="Times New Roman" w:eastAsia="Times New Roman" w:hAnsi="Times New Roman" w:cs="Times New Roman"/>
-          <w:color w:val="000000"/>
-          <w:sz w:val="28"/>
-          <w:szCs w:val="28"/>
-          <w:lang w:val="en-US" w:eastAsia="ru-RU"/>
-        </w:rPr>
-        <w:t>або</w:t>
-      </w:r>
-      <w:proofErr w:type="spellEnd"/>
-      <w:r>
-        <w:rPr>
-          <w:rFonts w:ascii="Times New Roman" w:eastAsia="Times New Roman" w:hAnsi="Times New Roman" w:cs="Times New Roman"/>
-          <w:color w:val="000000"/>
-          <w:sz w:val="28"/>
-          <w:szCs w:val="28"/>
-          <w:lang w:val="en-US" w:eastAsia="ru-RU"/>
-        </w:rPr>
-        <w:t xml:space="preserve"> </w:t>
-      </w:r>
-      <w:proofErr w:type="spellStart"/>
-      <w:r>
-        <w:rPr>
-          <w:rFonts w:ascii="Times New Roman" w:eastAsia="Times New Roman" w:hAnsi="Times New Roman" w:cs="Times New Roman"/>
-          <w:color w:val="000000"/>
-          <w:sz w:val="28"/>
-          <w:szCs w:val="28"/>
-          <w:lang w:val="en-US" w:eastAsia="ru-RU"/>
-        </w:rPr>
-        <w:t>таблиць</w:t>
-      </w:r>
-      <w:proofErr w:type="spellEnd"/>
-      <w:r>
-        <w:rPr>
-          <w:rFonts w:ascii="Times New Roman" w:eastAsia="Times New Roman" w:hAnsi="Times New Roman" w:cs="Times New Roman"/>
-          <w:color w:val="000000"/>
-          <w:sz w:val="28"/>
-          <w:szCs w:val="28"/>
-          <w:lang w:val="en-US" w:eastAsia="ru-RU"/>
-        </w:rPr>
-        <w:t xml:space="preserve"> </w:t>
-      </w:r>
-      <w:proofErr w:type="spellStart"/>
-      <w:r>
-        <w:rPr>
-          <w:rFonts w:ascii="Times New Roman" w:eastAsia="Times New Roman" w:hAnsi="Times New Roman" w:cs="Times New Roman"/>
-          <w:color w:val="000000"/>
-          <w:sz w:val="28"/>
-          <w:szCs w:val="28"/>
-          <w:lang w:val="en-US" w:eastAsia="ru-RU"/>
-        </w:rPr>
-        <w:t>пошуку</w:t>
-      </w:r>
-      <w:proofErr w:type="spellEnd"/>
-      <w:r>
-        <w:rPr>
-          <w:rFonts w:ascii="Times New Roman" w:eastAsia="Times New Roman" w:hAnsi="Times New Roman" w:cs="Times New Roman"/>
-          <w:color w:val="000000"/>
-          <w:sz w:val="28"/>
-          <w:szCs w:val="28"/>
-          <w:lang w:val="en-US" w:eastAsia="ru-RU"/>
-        </w:rPr>
-        <w:t xml:space="preserve"> </w:t>
-      </w:r>
-      <w:proofErr w:type="spellStart"/>
-      <w:r>
-        <w:rPr>
-          <w:rFonts w:ascii="Times New Roman" w:eastAsia="Times New Roman" w:hAnsi="Times New Roman" w:cs="Times New Roman"/>
-          <w:color w:val="000000"/>
-          <w:sz w:val="28"/>
-          <w:szCs w:val="28"/>
-          <w:lang w:val="en-US" w:eastAsia="ru-RU"/>
-        </w:rPr>
-        <w:t>або</w:t>
-      </w:r>
-      <w:proofErr w:type="spellEnd"/>
-      <w:r>
-        <w:rPr>
-          <w:rFonts w:ascii="Times New Roman" w:eastAsia="Times New Roman" w:hAnsi="Times New Roman" w:cs="Times New Roman"/>
-          <w:color w:val="000000"/>
-          <w:sz w:val="28"/>
-          <w:szCs w:val="28"/>
-          <w:lang w:val="en-US" w:eastAsia="ru-RU"/>
-        </w:rPr>
-        <w:t xml:space="preserve"> </w:t>
-      </w:r>
-      <w:proofErr w:type="spellStart"/>
-      <w:r>
-        <w:rPr>
-          <w:rFonts w:ascii="Times New Roman" w:eastAsia="Times New Roman" w:hAnsi="Times New Roman" w:cs="Times New Roman"/>
-          <w:color w:val="000000"/>
-          <w:sz w:val="28"/>
-          <w:szCs w:val="28"/>
-          <w:lang w:val="en-US" w:eastAsia="ru-RU"/>
-        </w:rPr>
-        <w:t>об'єднання</w:t>
-      </w:r>
-      <w:proofErr w:type="spellEnd"/>
-      <w:r>
-        <w:rPr>
-          <w:rFonts w:ascii="Times New Roman" w:eastAsia="Times New Roman" w:hAnsi="Times New Roman" w:cs="Times New Roman"/>
-          <w:color w:val="000000"/>
-          <w:sz w:val="28"/>
-          <w:szCs w:val="28"/>
-          <w:lang w:val="en-US" w:eastAsia="ru-RU"/>
-        </w:rPr>
-        <w:t xml:space="preserve"> </w:t>
-      </w:r>
-      <w:proofErr w:type="spellStart"/>
-      <w:r>
-        <w:rPr>
-          <w:rFonts w:ascii="Times New Roman" w:eastAsia="Times New Roman" w:hAnsi="Times New Roman" w:cs="Times New Roman"/>
-          <w:color w:val="000000"/>
-          <w:sz w:val="28"/>
-          <w:szCs w:val="28"/>
-          <w:lang w:val="en-US" w:eastAsia="ru-RU"/>
-        </w:rPr>
-        <w:t>даних</w:t>
-      </w:r>
-      <w:proofErr w:type="spellEnd"/>
-      <w:r>
-        <w:rPr>
-          <w:rFonts w:ascii="Times New Roman" w:eastAsia="Times New Roman" w:hAnsi="Times New Roman" w:cs="Times New Roman"/>
-          <w:color w:val="000000"/>
-          <w:sz w:val="28"/>
-          <w:szCs w:val="28"/>
-          <w:lang w:val="en-US" w:eastAsia="ru-RU"/>
-        </w:rPr>
-        <w:t xml:space="preserve"> з </w:t>
-      </w:r>
-      <w:proofErr w:type="spellStart"/>
-      <w:r>
-        <w:rPr>
-          <w:rFonts w:ascii="Times New Roman" w:eastAsia="Times New Roman" w:hAnsi="Times New Roman" w:cs="Times New Roman"/>
-          <w:color w:val="000000"/>
-          <w:sz w:val="28"/>
-          <w:szCs w:val="28"/>
-          <w:lang w:val="en-US" w:eastAsia="ru-RU"/>
-        </w:rPr>
-        <w:t>іншими</w:t>
-      </w:r>
-      <w:proofErr w:type="spellEnd"/>
-      <w:r>
-        <w:rPr>
-          <w:rFonts w:ascii="Times New Roman" w:eastAsia="Times New Roman" w:hAnsi="Times New Roman" w:cs="Times New Roman"/>
-          <w:color w:val="000000"/>
-          <w:sz w:val="28"/>
-          <w:szCs w:val="28"/>
-          <w:lang w:val="en-US" w:eastAsia="ru-RU"/>
-        </w:rPr>
-        <w:t xml:space="preserve"> </w:t>
-      </w:r>
-      <w:proofErr w:type="spellStart"/>
-      <w:r>
-        <w:rPr>
-          <w:rFonts w:ascii="Times New Roman" w:eastAsia="Times New Roman" w:hAnsi="Times New Roman" w:cs="Times New Roman"/>
-          <w:color w:val="000000"/>
-          <w:sz w:val="28"/>
-          <w:szCs w:val="28"/>
-          <w:lang w:val="en-US" w:eastAsia="ru-RU"/>
-        </w:rPr>
-        <w:t>даними</w:t>
-      </w:r>
-      <w:proofErr w:type="spellEnd"/>
-      <w:r>
-        <w:rPr>
-          <w:rFonts w:ascii="Times New Roman" w:eastAsia="Times New Roman" w:hAnsi="Times New Roman" w:cs="Times New Roman"/>
-          <w:color w:val="000000"/>
-          <w:sz w:val="28"/>
-          <w:szCs w:val="28"/>
-          <w:lang w:val="en-US" w:eastAsia="ru-RU"/>
-        </w:rPr>
-        <w:t>.</w:t>
+      <w:r>
+        <w:rPr>
+          <w:rFonts w:ascii="Times New Roman" w:eastAsia="Times New Roman" w:hAnsi="Times New Roman" w:cs="Times New Roman"/>
+          <w:color w:val="000000"/>
+          <w:sz w:val="28"/>
+          <w:szCs w:val="28"/>
+          <w:lang w:eastAsia="ru-RU"/>
+        </w:rPr>
+        <w:t xml:space="preserve"> можна було помістити в іншу базу даних. </w:t>
+      </w:r>
+      <w:r>
+        <w:rPr>
+          <w:rFonts w:ascii="Times New Roman" w:eastAsia="Times New Roman" w:hAnsi="Times New Roman" w:cs="Times New Roman"/>
+          <w:color w:val="000000"/>
+          <w:sz w:val="28"/>
+          <w:szCs w:val="28"/>
+          <w:lang w:eastAsia="ru-RU"/>
+        </w:rPr>
+        <w:t>Трансформація відбувається за допомогою правил або таблиць пошуку або об'єднання даних з іншими даними.</w:t>
       </w:r>
     </w:p>
     <w:p>
@@ -5383,7 +3282,6 @@
           <w:lang w:eastAsia="ru-RU"/>
         </w:rPr>
       </w:pPr>
-      <w:proofErr w:type="spellStart"/>
       <w:r>
         <w:rPr>
           <w:rFonts w:ascii="Times New Roman" w:eastAsia="Times New Roman" w:hAnsi="Times New Roman" w:cs="Times New Roman"/>
@@ -5393,183 +3291,17 @@
           <w:szCs w:val="28"/>
           <w:lang w:eastAsia="ru-RU"/>
         </w:rPr>
-        <w:t>З</w:t>
-      </w:r>
-      <w:r>
-        <w:rPr>
-          <w:rFonts w:ascii="Times New Roman" w:eastAsia="Times New Roman" w:hAnsi="Times New Roman" w:cs="Times New Roman"/>
-          <w:b/>
-          <w:color w:val="000000"/>
-          <w:sz w:val="28"/>
-          <w:szCs w:val="28"/>
-          <w:lang w:eastAsia="ru-RU"/>
-        </w:rPr>
-        <w:t>авантаження</w:t>
-      </w:r>
-      <w:proofErr w:type="spellEnd"/>
-      <w:r>
-        <w:rPr>
-          <w:rFonts w:ascii="Times New Roman" w:eastAsia="Times New Roman" w:hAnsi="Times New Roman" w:cs="Times New Roman"/>
-          <w:color w:val="000000"/>
-          <w:sz w:val="28"/>
-          <w:szCs w:val="28"/>
-          <w:lang w:eastAsia="ru-RU"/>
-        </w:rPr>
-        <w:t xml:space="preserve"> </w:t>
-      </w:r>
-      <w:r>
-        <w:rPr>
-          <w:rFonts w:ascii="Times New Roman" w:eastAsia="Times New Roman" w:hAnsi="Times New Roman" w:cs="Times New Roman"/>
-          <w:color w:val="000000"/>
-          <w:sz w:val="28"/>
-          <w:szCs w:val="28"/>
-          <w:lang w:eastAsia="ru-RU"/>
-        </w:rPr>
-        <w:t xml:space="preserve">- </w:t>
-      </w:r>
-      <w:proofErr w:type="spellStart"/>
-      <w:r>
-        <w:rPr>
-          <w:rFonts w:ascii="Times New Roman" w:eastAsia="Times New Roman" w:hAnsi="Times New Roman" w:cs="Times New Roman"/>
-          <w:color w:val="000000"/>
-          <w:sz w:val="28"/>
-          <w:szCs w:val="28"/>
-          <w:lang w:eastAsia="ru-RU"/>
-        </w:rPr>
-        <w:t>це</w:t>
-      </w:r>
-      <w:proofErr w:type="spellEnd"/>
-      <w:r>
-        <w:rPr>
-          <w:rFonts w:ascii="Times New Roman" w:eastAsia="Times New Roman" w:hAnsi="Times New Roman" w:cs="Times New Roman"/>
-          <w:color w:val="000000"/>
-          <w:sz w:val="28"/>
-          <w:szCs w:val="28"/>
-          <w:lang w:eastAsia="ru-RU"/>
-        </w:rPr>
-        <w:t xml:space="preserve"> </w:t>
-      </w:r>
-      <w:proofErr w:type="spellStart"/>
-      <w:r>
-        <w:rPr>
-          <w:rFonts w:ascii="Times New Roman" w:eastAsia="Times New Roman" w:hAnsi="Times New Roman" w:cs="Times New Roman"/>
-          <w:color w:val="000000"/>
-          <w:sz w:val="28"/>
-          <w:szCs w:val="28"/>
-          <w:lang w:eastAsia="ru-RU"/>
-        </w:rPr>
-        <w:t>процес</w:t>
-      </w:r>
-      <w:proofErr w:type="spellEnd"/>
-      <w:r>
-        <w:rPr>
-          <w:rFonts w:ascii="Times New Roman" w:eastAsia="Times New Roman" w:hAnsi="Times New Roman" w:cs="Times New Roman"/>
-          <w:color w:val="000000"/>
-          <w:sz w:val="28"/>
-          <w:szCs w:val="28"/>
-          <w:lang w:eastAsia="ru-RU"/>
-        </w:rPr>
-        <w:t xml:space="preserve"> </w:t>
-      </w:r>
-      <w:proofErr w:type="spellStart"/>
-      <w:r>
-        <w:rPr>
-          <w:rFonts w:ascii="Times New Roman" w:eastAsia="Times New Roman" w:hAnsi="Times New Roman" w:cs="Times New Roman"/>
-          <w:color w:val="000000"/>
-          <w:sz w:val="28"/>
-          <w:szCs w:val="28"/>
-          <w:lang w:eastAsia="ru-RU"/>
-        </w:rPr>
-        <w:t>запису</w:t>
-      </w:r>
-      <w:proofErr w:type="spellEnd"/>
-      <w:r>
-        <w:rPr>
-          <w:rFonts w:ascii="Times New Roman" w:eastAsia="Times New Roman" w:hAnsi="Times New Roman" w:cs="Times New Roman"/>
-          <w:color w:val="000000"/>
-          <w:sz w:val="28"/>
-          <w:szCs w:val="28"/>
-          <w:lang w:eastAsia="ru-RU"/>
-        </w:rPr>
-        <w:t xml:space="preserve"> </w:t>
-      </w:r>
-      <w:proofErr w:type="spellStart"/>
-      <w:r>
-        <w:rPr>
-          <w:rFonts w:ascii="Times New Roman" w:eastAsia="Times New Roman" w:hAnsi="Times New Roman" w:cs="Times New Roman"/>
-          <w:color w:val="000000"/>
-          <w:sz w:val="28"/>
-          <w:szCs w:val="28"/>
-          <w:lang w:eastAsia="ru-RU"/>
-        </w:rPr>
-        <w:t>даних</w:t>
-      </w:r>
-      <w:proofErr w:type="spellEnd"/>
-      <w:r>
-        <w:rPr>
-          <w:rFonts w:ascii="Times New Roman" w:eastAsia="Times New Roman" w:hAnsi="Times New Roman" w:cs="Times New Roman"/>
-          <w:color w:val="000000"/>
-          <w:sz w:val="28"/>
-          <w:szCs w:val="28"/>
-          <w:lang w:eastAsia="ru-RU"/>
-        </w:rPr>
-        <w:t xml:space="preserve"> у </w:t>
-      </w:r>
-      <w:proofErr w:type="spellStart"/>
-      <w:r>
-        <w:rPr>
-          <w:rFonts w:ascii="Times New Roman" w:eastAsia="Times New Roman" w:hAnsi="Times New Roman" w:cs="Times New Roman"/>
-          <w:color w:val="000000"/>
-          <w:sz w:val="28"/>
-          <w:szCs w:val="28"/>
-          <w:lang w:eastAsia="ru-RU"/>
-        </w:rPr>
-        <w:t>цільову</w:t>
-      </w:r>
-      <w:proofErr w:type="spellEnd"/>
-      <w:r>
-        <w:rPr>
-          <w:rFonts w:ascii="Times New Roman" w:eastAsia="Times New Roman" w:hAnsi="Times New Roman" w:cs="Times New Roman"/>
-          <w:color w:val="000000"/>
-          <w:sz w:val="28"/>
-          <w:szCs w:val="28"/>
-          <w:lang w:eastAsia="ru-RU"/>
-        </w:rPr>
-        <w:t xml:space="preserve"> </w:t>
-      </w:r>
-      <w:bookmarkStart w:id="0" w:name="_GoBack"/>
-      <w:bookmarkEnd w:id="0"/>
-      <w:r>
-        <w:rPr>
-          <w:rFonts w:ascii="Times New Roman" w:eastAsia="Times New Roman" w:hAnsi="Times New Roman" w:cs="Times New Roman"/>
-          <w:color w:val="000000"/>
-          <w:sz w:val="28"/>
-          <w:szCs w:val="28"/>
-          <w:lang w:eastAsia="ru-RU"/>
-        </w:rPr>
-        <w:t xml:space="preserve">базу </w:t>
-      </w:r>
-      <w:proofErr w:type="spellStart"/>
-      <w:r>
-        <w:rPr>
-          <w:rFonts w:ascii="Times New Roman" w:eastAsia="Times New Roman" w:hAnsi="Times New Roman" w:cs="Times New Roman"/>
-          <w:color w:val="000000"/>
-          <w:sz w:val="28"/>
-          <w:szCs w:val="28"/>
-          <w:lang w:eastAsia="ru-RU"/>
-        </w:rPr>
-        <w:t>даних</w:t>
-      </w:r>
-      <w:proofErr w:type="spellEnd"/>
-      <w:r>
-        <w:rPr>
-          <w:rFonts w:ascii="Times New Roman" w:eastAsia="Times New Roman" w:hAnsi="Times New Roman" w:cs="Times New Roman"/>
-          <w:color w:val="000000"/>
-          <w:sz w:val="28"/>
-          <w:szCs w:val="28"/>
-          <w:lang w:eastAsia="ru-RU"/>
-        </w:rPr>
-        <w:t>.</w:t>
+        <w:t>Завантаження</w:t>
+      </w:r>
+      <w:r>
+        <w:rPr>
+          <w:rFonts w:ascii="Times New Roman" w:eastAsia="Times New Roman" w:hAnsi="Times New Roman" w:cs="Times New Roman"/>
+          <w:color w:val="000000"/>
+          <w:sz w:val="28"/>
+          <w:szCs w:val="28"/>
+          <w:lang w:eastAsia="ru-RU"/>
+        </w:rPr>
+        <w:t xml:space="preserve"> - це процес запису даних у цільову базу даних.</w:t>
       </w:r>
     </w:p>
     <w:sectPr>
@@ -5583,7 +3315,7 @@
 </file>
 
 <file path=word/numbering.xml><?xml version="1.0" encoding="utf-8"?>
-<w:numbering xmlns:wpc="http://schemas.microsoft.com/office/word/2010/wordprocessingCanvas" xmlns:cx="http://schemas.microsoft.com/office/drawing/2014/chartex" xmlns:cx1="http://schemas.microsoft.com/office/drawing/2015/9/8/chartex" xmlns:cx2="http://schemas.microsoft.com/office/drawing/2015/10/21/chartex" xmlns:cx3="http://schemas.microsoft.com/office/drawing/2016/5/9/chartex" xmlns:cx4="http://schemas.microsoft.com/office/drawing/2016/5/10/chartex" xmlns:cx5="http://schemas.microsoft.com/office/drawing/2016/5/11/chartex" xmlns:cx6="http://schemas.microsoft.com/office/drawing/2016/5/12/chartex" xmlns:cx7="http://schemas.microsoft.com/office/drawing/2016/5/13/chartex" xmlns:cx8="http://schemas.microsoft.com/office/drawing/2016/5/14/chartex" xmlns:mc="http://schemas.openxmlformats.org/markup-compatibility/2006" xmlns:aink="http://schemas.microsoft.com/office/drawing/2016/ink" xmlns:am3d="http://schemas.microsoft.com/office/drawing/2017/model3d" xmlns:o="urn:schemas-microsoft-com:office:office" xmlns:r="http://schemas.openxmlformats.org/officeDocument/2006/relationships" xmlns:m="http://schemas.openxmlformats.org/officeDocument/2006/math" xmlns:v="urn:schemas-microsoft-com:vml" xmlns:wp14="http://schemas.microsoft.com/office/word/2010/wordprocessingDrawing" xmlns:wp="http://schemas.openxmlformats.org/drawingml/2006/wordprocessingDrawing" xmlns:w10="urn:schemas-microsoft-com:office:word" xmlns:w="http://schemas.openxmlformats.org/wordprocessingml/2006/main" xmlns:w14="http://schemas.microsoft.com/office/word/2010/wordml" xmlns:w15="http://schemas.microsoft.com/office/word/2012/wordml" xmlns:w16cid="http://schemas.microsoft.com/office/word/2016/wordml/cid" xmlns:w16se="http://schemas.microsoft.com/office/word/2015/wordml/symex" xmlns:wpg="http://schemas.microsoft.com/office/word/2010/wordprocessingGroup" xmlns:wpi="http://schemas.microsoft.com/office/word/2010/wordprocessingInk" xmlns:wne="http://schemas.microsoft.com/office/word/2006/wordml" xmlns:wps="http://schemas.microsoft.com/office/word/2010/wordprocessingShape" mc:Ignorable="w14 w15 w16se w16cid wp14">
+<w:numbering xmlns:wpc="http://schemas.microsoft.com/office/word/2010/wordprocessingCanvas" xmlns:cx="http://schemas.microsoft.com/office/drawing/2014/chartex" xmlns:mc="http://schemas.openxmlformats.org/markup-compatibility/2006" xmlns:o="urn:schemas-microsoft-com:office:office" xmlns:r="http://schemas.openxmlformats.org/officeDocument/2006/relationships" xmlns:m="http://schemas.openxmlformats.org/officeDocument/2006/math" xmlns:v="urn:schemas-microsoft-com:vml" xmlns:wp14="http://schemas.microsoft.com/office/word/2010/wordprocessingDrawing" xmlns:wp="http://schemas.openxmlformats.org/drawingml/2006/wordprocessingDrawing" xmlns:w10="urn:schemas-microsoft-com:office:word" xmlns:w="http://schemas.openxmlformats.org/wordprocessingml/2006/main" xmlns:w14="http://schemas.microsoft.com/office/word/2010/wordml" xmlns:w15="http://schemas.microsoft.com/office/word/2012/wordml" xmlns:w16se="http://schemas.microsoft.com/office/word/2015/wordml/symex" xmlns:wpg="http://schemas.microsoft.com/office/word/2010/wordprocessingGroup" xmlns:wpi="http://schemas.microsoft.com/office/word/2010/wordprocessingInk" xmlns:wne="http://schemas.microsoft.com/office/word/2006/wordml" xmlns:wps="http://schemas.microsoft.com/office/word/2010/wordprocessingShape" mc:Ignorable="w14 w15 w16se wp14">
   <w:abstractNum w:abstractNumId="0" w15:restartNumberingAfterBreak="0">
     <w:nsid w:val="42C71E30"/>
     <w:multiLevelType w:val="multilevel"/>
@@ -6293,7 +4025,7 @@
 </file>
 
 <file path=word/styles.xml><?xml version="1.0" encoding="utf-8"?>
-<w:styles xmlns:mc="http://schemas.openxmlformats.org/markup-compatibility/2006" xmlns:r="http://schemas.openxmlformats.org/officeDocument/2006/relationships" xmlns:w="http://schemas.openxmlformats.org/wordprocessingml/2006/main" xmlns:w14="http://schemas.microsoft.com/office/word/2010/wordml" xmlns:w15="http://schemas.microsoft.com/office/word/2012/wordml" xmlns:w16cid="http://schemas.microsoft.com/office/word/2016/wordml/cid" xmlns:w16se="http://schemas.microsoft.com/office/word/2015/wordml/symex" mc:Ignorable="w14 w15 w16se w16cid">
+<w:styles xmlns:mc="http://schemas.openxmlformats.org/markup-compatibility/2006" xmlns:r="http://schemas.openxmlformats.org/officeDocument/2006/relationships" xmlns:w="http://schemas.openxmlformats.org/wordprocessingml/2006/main" xmlns:w14="http://schemas.microsoft.com/office/word/2010/wordml" xmlns:w15="http://schemas.microsoft.com/office/word/2012/wordml" xmlns:w16se="http://schemas.microsoft.com/office/word/2015/wordml/symex" mc:Ignorable="w14 w15 w16se">
   <w:docDefaults>
     <w:rPrDefault>
       <w:rPr>
@@ -6309,7 +4041,7 @@
       </w:pPr>
     </w:pPrDefault>
   </w:docDefaults>
-  <w:latentStyles w:defLockedState="0" w:defUIPriority="99" w:defSemiHidden="0" w:defUnhideWhenUsed="0" w:defQFormat="0" w:count="376">
+  <w:latentStyles w:defLockedState="0" w:defUIPriority="99" w:defSemiHidden="0" w:defUnhideWhenUsed="0" w:defQFormat="0" w:count="371">
     <w:lsdException w:name="Normal" w:uiPriority="0" w:qFormat="1"/>
     <w:lsdException w:name="heading 1" w:uiPriority="9" w:qFormat="1"/>
     <w:lsdException w:name="heading 2" w:semiHidden="1" w:uiPriority="9" w:unhideWhenUsed="1" w:qFormat="1"/>
@@ -6464,7 +4196,7 @@
     <w:lsdException w:name="Table Web 2" w:semiHidden="1" w:unhideWhenUsed="1"/>
     <w:lsdException w:name="Table Web 3" w:semiHidden="1" w:unhideWhenUsed="1"/>
     <w:lsdException w:name="Balloon Text" w:semiHidden="1" w:unhideWhenUsed="1"/>
-    <w:lsdException w:name="Table Grid" w:semiHidden="1" w:uiPriority="39" w:unhideWhenUsed="1"/>
+    <w:lsdException w:name="Table Grid" w:uiPriority="39"/>
     <w:lsdException w:name="Table Theme" w:semiHidden="1" w:unhideWhenUsed="1"/>
     <w:lsdException w:name="Placeholder Text" w:semiHidden="1"/>
     <w:lsdException w:name="No Spacing" w:uiPriority="1" w:qFormat="1"/>
@@ -6681,11 +4413,6 @@
     <w:lsdException w:name="List Table 5 Dark Accent 6" w:uiPriority="50"/>
     <w:lsdException w:name="List Table 6 Colorful Accent 6" w:uiPriority="51"/>
     <w:lsdException w:name="List Table 7 Colorful Accent 6" w:uiPriority="52"/>
-    <w:lsdException w:name="Mention" w:semiHidden="1" w:unhideWhenUsed="1"/>
-    <w:lsdException w:name="Smart Hyperlink" w:semiHidden="1" w:unhideWhenUsed="1"/>
-    <w:lsdException w:name="Hashtag" w:semiHidden="1" w:unhideWhenUsed="1"/>
-    <w:lsdException w:name="Unresolved Mention" w:semiHidden="1" w:unhideWhenUsed="1"/>
-    <w:lsdException w:name="Smart Link" w:semiHidden="1" w:unhideWhenUsed="1"/>
   </w:latentStyles>
   <w:style w:type="paragraph" w:default="1" w:styleId="Normal">
     <w:name w:val="Normal"/>

</xml_diff>

<commit_message>
[Games] Update all reports
</commit_message>
<xml_diff>
--- a/Year 3/Semester 2/Games/Lab_1_report.docx
+++ b/Year 3/Semester 2/Games/Lab_1_report.docx
@@ -1,6 +1,6 @@
 
 <file path=word/document.xml><?xml version="1.0" encoding="utf-8"?>
-<w:document xmlns:wpc="http://schemas.microsoft.com/office/word/2010/wordprocessingCanvas" xmlns:cx="http://schemas.microsoft.com/office/drawing/2014/chartex" xmlns:mc="http://schemas.openxmlformats.org/markup-compatibility/2006" xmlns:o="urn:schemas-microsoft-com:office:office" xmlns:r="http://schemas.openxmlformats.org/officeDocument/2006/relationships" xmlns:m="http://schemas.openxmlformats.org/officeDocument/2006/math" xmlns:v="urn:schemas-microsoft-com:vml" xmlns:wp14="http://schemas.microsoft.com/office/word/2010/wordprocessingDrawing" xmlns:wp="http://schemas.openxmlformats.org/drawingml/2006/wordprocessingDrawing" xmlns:w10="urn:schemas-microsoft-com:office:word" xmlns:w="http://schemas.openxmlformats.org/wordprocessingml/2006/main" xmlns:w14="http://schemas.microsoft.com/office/word/2010/wordml" xmlns:w15="http://schemas.microsoft.com/office/word/2012/wordml" xmlns:w16se="http://schemas.microsoft.com/office/word/2015/wordml/symex" xmlns:wpg="http://schemas.microsoft.com/office/word/2010/wordprocessingGroup" xmlns:wpi="http://schemas.microsoft.com/office/word/2010/wordprocessingInk" xmlns:wne="http://schemas.microsoft.com/office/word/2006/wordml" xmlns:wps="http://schemas.microsoft.com/office/word/2010/wordprocessingShape" mc:Ignorable="w14 w15 w16se wp14">
+<w:document xmlns:wpc="http://schemas.microsoft.com/office/word/2010/wordprocessingCanvas" xmlns:cx="http://schemas.microsoft.com/office/drawing/2014/chartex" xmlns:cx1="http://schemas.microsoft.com/office/drawing/2015/9/8/chartex" xmlns:cx2="http://schemas.microsoft.com/office/drawing/2015/10/21/chartex" xmlns:cx3="http://schemas.microsoft.com/office/drawing/2016/5/9/chartex" xmlns:cx4="http://schemas.microsoft.com/office/drawing/2016/5/10/chartex" xmlns:cx5="http://schemas.microsoft.com/office/drawing/2016/5/11/chartex" xmlns:cx6="http://schemas.microsoft.com/office/drawing/2016/5/12/chartex" xmlns:cx7="http://schemas.microsoft.com/office/drawing/2016/5/13/chartex" xmlns:cx8="http://schemas.microsoft.com/office/drawing/2016/5/14/chartex" xmlns:mc="http://schemas.openxmlformats.org/markup-compatibility/2006" xmlns:aink="http://schemas.microsoft.com/office/drawing/2016/ink" xmlns:am3d="http://schemas.microsoft.com/office/drawing/2017/model3d" xmlns:o="urn:schemas-microsoft-com:office:office" xmlns:r="http://schemas.openxmlformats.org/officeDocument/2006/relationships" xmlns:m="http://schemas.openxmlformats.org/officeDocument/2006/math" xmlns:v="urn:schemas-microsoft-com:vml" xmlns:wp14="http://schemas.microsoft.com/office/word/2010/wordprocessingDrawing" xmlns:wp="http://schemas.openxmlformats.org/drawingml/2006/wordprocessingDrawing" xmlns:w10="urn:schemas-microsoft-com:office:word" xmlns:w="http://schemas.openxmlformats.org/wordprocessingml/2006/main" xmlns:w14="http://schemas.microsoft.com/office/word/2010/wordml" xmlns:w15="http://schemas.microsoft.com/office/word/2012/wordml" xmlns:w16cid="http://schemas.microsoft.com/office/word/2016/wordml/cid" xmlns:w16se="http://schemas.microsoft.com/office/word/2015/wordml/symex" xmlns:wpg="http://schemas.microsoft.com/office/word/2010/wordprocessingGroup" xmlns:wpi="http://schemas.microsoft.com/office/word/2010/wordprocessingInk" xmlns:wne="http://schemas.microsoft.com/office/word/2006/wordml" xmlns:wps="http://schemas.microsoft.com/office/word/2010/wordprocessingShape" mc:Ignorable="w14 w15 w16se w16cid wp14">
   <w:body>
     <w:p>
       <w:pPr>
@@ -320,8 +320,19 @@
           <w:szCs w:val="28"/>
           <w:lang w:val="uk-UA"/>
         </w:rPr>
-        <w:t xml:space="preserve">                         Викона</w:t>
-      </w:r>
+        <w:t xml:space="preserve">                         </w:t>
+      </w:r>
+      <w:proofErr w:type="spellStart"/>
+      <w:r>
+        <w:rPr>
+          <w:rFonts w:ascii="Times New Roman" w:hAnsi="Times New Roman" w:cs="Times New Roman"/>
+          <w:sz w:val="28"/>
+          <w:szCs w:val="28"/>
+          <w:lang w:val="uk-UA"/>
+        </w:rPr>
+        <w:t>Викона</w:t>
+      </w:r>
+      <w:proofErr w:type="spellEnd"/>
       <w:r>
         <w:rPr>
           <w:rFonts w:ascii="Times New Roman" w:hAnsi="Times New Roman" w:cs="Times New Roman"/>
@@ -350,7 +361,68 @@
           <w:szCs w:val="28"/>
           <w:lang w:val="uk-UA"/>
         </w:rPr>
-        <w:t xml:space="preserve">                                                   ст.гр. ПЗПІ-16-3</w:t>
+        <w:t xml:space="preserve">                                              </w:t>
+      </w:r>
+      <w:proofErr w:type="spellStart"/>
+      <w:r>
+        <w:rPr>
+          <w:rFonts w:ascii="Times New Roman" w:hAnsi="Times New Roman" w:cs="Times New Roman"/>
+          <w:sz w:val="28"/>
+          <w:szCs w:val="28"/>
+          <w:lang w:val="uk-UA"/>
+        </w:rPr>
+        <w:t>ст.гр</w:t>
+      </w:r>
+      <w:proofErr w:type="spellEnd"/>
+      <w:r>
+        <w:rPr>
+          <w:rFonts w:ascii="Times New Roman" w:hAnsi="Times New Roman" w:cs="Times New Roman"/>
+          <w:sz w:val="28"/>
+          <w:szCs w:val="28"/>
+          <w:lang w:val="uk-UA"/>
+        </w:rPr>
+        <w:t>. ПЗПІ-16-3</w:t>
+      </w:r>
+    </w:p>
+    <w:p>
+      <w:pPr>
+        <w:spacing w:after="0" w:line="360" w:lineRule="auto"/>
+        <w:ind w:left="3822" w:right="-1" w:firstLine="1134"/>
+        <w:rPr>
+          <w:rFonts w:ascii="Times New Roman" w:hAnsi="Times New Roman" w:cs="Times New Roman"/>
+          <w:sz w:val="28"/>
+          <w:szCs w:val="28"/>
+          <w:lang w:val="uk-UA"/>
+        </w:rPr>
+      </w:pPr>
+      <w:r>
+        <w:rPr>
+          <w:rFonts w:ascii="Times New Roman" w:hAnsi="Times New Roman" w:cs="Times New Roman"/>
+          <w:sz w:val="28"/>
+          <w:szCs w:val="28"/>
+          <w:lang w:val="uk-UA"/>
+        </w:rPr>
+        <w:t xml:space="preserve">   </w:t>
+      </w:r>
+      <w:proofErr w:type="spellStart"/>
+      <w:r>
+        <w:rPr>
+          <w:rFonts w:ascii="Times New Roman" w:hAnsi="Times New Roman" w:cs="Times New Roman"/>
+          <w:sz w:val="28"/>
+          <w:szCs w:val="28"/>
+          <w:lang w:val="uk-UA"/>
+        </w:rPr>
+        <w:t>Сачек</w:t>
+      </w:r>
+      <w:proofErr w:type="spellEnd"/>
+      <w:r>
+        <w:rPr>
+          <w:rFonts w:ascii="Times New Roman" w:hAnsi="Times New Roman" w:cs="Times New Roman"/>
+          <w:sz w:val="28"/>
+          <w:szCs w:val="28"/>
+          <w:lang w:val="uk-UA"/>
+        </w:rPr>
+        <w:t xml:space="preserve"> Олексій Андрійович</w:t>
       </w:r>
     </w:p>
     <w:p>
@@ -362,30 +434,17 @@
           <w:rFonts w:ascii="Times New Roman" w:hAnsi="Times New Roman" w:cs="Times New Roman"/>
           <w:sz w:val="28"/>
           <w:szCs w:val="28"/>
-          <w:lang w:val="uk-UA"/>
-        </w:rPr>
-      </w:pPr>
-      <w:r>
-        <w:rPr>
-          <w:rFonts w:ascii="Times New Roman" w:hAnsi="Times New Roman" w:cs="Times New Roman"/>
-          <w:sz w:val="28"/>
-          <w:szCs w:val="28"/>
-          <w:lang w:val="uk-UA"/>
-        </w:rPr>
-        <w:t>Сачек Олексій Андрійович</w:t>
-      </w:r>
-    </w:p>
-    <w:p>
-      <w:pPr>
-        <w:spacing w:after="0" w:line="360" w:lineRule="auto"/>
-        <w:ind w:left="3822" w:right="-1" w:firstLine="1134"/>
-        <w:jc w:val="center"/>
-        <w:rPr>
-          <w:rFonts w:ascii="Times New Roman" w:hAnsi="Times New Roman" w:cs="Times New Roman"/>
-          <w:sz w:val="28"/>
-          <w:szCs w:val="28"/>
-        </w:rPr>
-      </w:pPr>
+        </w:rPr>
+      </w:pPr>
+      <w:r>
+        <w:rPr>
+          <w:rFonts w:ascii="Times New Roman" w:hAnsi="Times New Roman" w:cs="Times New Roman"/>
+          <w:sz w:val="28"/>
+          <w:szCs w:val="28"/>
+          <w:lang w:val="uk-UA"/>
+        </w:rPr>
+        <w:t xml:space="preserve">  </w:t>
+      </w:r>
       <w:r>
         <w:rPr>
           <w:rFonts w:ascii="Times New Roman" w:hAnsi="Times New Roman" w:cs="Times New Roman"/>
@@ -395,16 +454,34 @@
         </w:rPr>
         <w:t>К</w:t>
       </w:r>
-      <w:r>
-        <w:rPr>
-          <w:rFonts w:ascii="Times New Roman" w:hAnsi="Times New Roman" w:cs="Times New Roman"/>
-          <w:sz w:val="28"/>
-          <w:szCs w:val="28"/>
-        </w:rPr>
-        <w:t>іляновський Михайло Вікторович</w:t>
-      </w:r>
-      <w:bookmarkStart w:id="0" w:name="_GoBack"/>
-      <w:bookmarkEnd w:id="0"/>
+      <w:proofErr w:type="spellStart"/>
+      <w:r>
+        <w:rPr>
+          <w:rFonts w:ascii="Times New Roman" w:hAnsi="Times New Roman" w:cs="Times New Roman"/>
+          <w:sz w:val="28"/>
+          <w:szCs w:val="28"/>
+        </w:rPr>
+        <w:t>іляновський</w:t>
+      </w:r>
+      <w:proofErr w:type="spellEnd"/>
+      <w:r>
+        <w:rPr>
+          <w:rFonts w:ascii="Times New Roman" w:hAnsi="Times New Roman" w:cs="Times New Roman"/>
+          <w:sz w:val="28"/>
+          <w:szCs w:val="28"/>
+        </w:rPr>
+        <w:t xml:space="preserve"> Михайло </w:t>
+      </w:r>
+      <w:proofErr w:type="spellStart"/>
+      <w:r>
+        <w:rPr>
+          <w:rFonts w:ascii="Times New Roman" w:hAnsi="Times New Roman" w:cs="Times New Roman"/>
+          <w:sz w:val="28"/>
+          <w:szCs w:val="28"/>
+        </w:rPr>
+        <w:t>Вікторович</w:t>
+      </w:r>
+      <w:proofErr w:type="spellEnd"/>
     </w:p>
     <w:p>
       <w:pPr>
@@ -626,7 +703,27 @@
           <w:szCs w:val="28"/>
           <w:lang w:val="uk-UA"/>
         </w:rPr>
-        <w:t xml:space="preserve">Навчитися агрегувати дані для проведення </w:t>
+        <w:t xml:space="preserve">Навчитися </w:t>
+      </w:r>
+      <w:proofErr w:type="spellStart"/>
+      <w:r>
+        <w:rPr>
+          <w:rFonts w:ascii="Times New Roman" w:hAnsi="Times New Roman" w:cs="Times New Roman"/>
+          <w:sz w:val="28"/>
+          <w:szCs w:val="28"/>
+          <w:lang w:val="uk-UA"/>
+        </w:rPr>
+        <w:t>агрегувати</w:t>
+      </w:r>
+      <w:proofErr w:type="spellEnd"/>
+      <w:r>
+        <w:rPr>
+          <w:rFonts w:ascii="Times New Roman" w:hAnsi="Times New Roman" w:cs="Times New Roman"/>
+          <w:sz w:val="28"/>
+          <w:szCs w:val="28"/>
+          <w:lang w:val="uk-UA"/>
+        </w:rPr>
+        <w:t xml:space="preserve"> дані для проведення </w:t>
       </w:r>
       <w:r>
         <w:rPr>
@@ -684,7 +781,27 @@
           <w:szCs w:val="28"/>
           <w:lang w:val="uk-UA"/>
         </w:rPr>
-        <w:t>Дані містять 6 видів подій: Запуск гри, Перший запуск гри, Початок етапу, Завершення етапу, Купівля внутрішньоігрового предмета та Куп</w:t>
+        <w:t xml:space="preserve">Дані містять 6 видів подій: Запуск гри, Перший запуск гри, Початок етапу, Завершення етапу, Купівля </w:t>
+      </w:r>
+      <w:proofErr w:type="spellStart"/>
+      <w:r>
+        <w:rPr>
+          <w:rFonts w:ascii="Times New Roman" w:hAnsi="Times New Roman" w:cs="Times New Roman"/>
+          <w:sz w:val="28"/>
+          <w:szCs w:val="28"/>
+          <w:lang w:val="uk-UA"/>
+        </w:rPr>
+        <w:t>внутрішньоігрового</w:t>
+      </w:r>
+      <w:proofErr w:type="spellEnd"/>
+      <w:r>
+        <w:rPr>
+          <w:rFonts w:ascii="Times New Roman" w:hAnsi="Times New Roman" w:cs="Times New Roman"/>
+          <w:sz w:val="28"/>
+          <w:szCs w:val="28"/>
+          <w:lang w:val="uk-UA"/>
+        </w:rPr>
+        <w:t xml:space="preserve"> предмета та Куп</w:t>
       </w:r>
       <w:r>
         <w:rPr>
@@ -850,6 +967,7 @@
         </w:rPr>
         <w:t xml:space="preserve">Початок етапу – </w:t>
       </w:r>
+      <w:proofErr w:type="spellStart"/>
       <w:r>
         <w:rPr>
           <w:rFonts w:ascii="Times New Roman" w:hAnsi="Times New Roman" w:cs="Times New Roman"/>
@@ -859,6 +977,7 @@
         </w:rPr>
         <w:t>LevelStarts</w:t>
       </w:r>
+      <w:proofErr w:type="spellEnd"/>
     </w:p>
     <w:p>
       <w:pPr>
@@ -884,6 +1003,7 @@
         </w:rPr>
         <w:t xml:space="preserve">Завершення етапу – </w:t>
       </w:r>
+      <w:proofErr w:type="spellStart"/>
       <w:r>
         <w:rPr>
           <w:rFonts w:ascii="Times New Roman" w:hAnsi="Times New Roman" w:cs="Times New Roman"/>
@@ -893,6 +1013,7 @@
         </w:rPr>
         <w:t>LevelEnds</w:t>
       </w:r>
+      <w:proofErr w:type="spellEnd"/>
     </w:p>
     <w:p>
       <w:pPr>
@@ -916,7 +1037,27 @@
           <w:szCs w:val="28"/>
           <w:lang w:val="uk-UA"/>
         </w:rPr>
-        <w:t>Купівля внутрішньоігрового предмета</w:t>
+        <w:t xml:space="preserve">Купівля </w:t>
+      </w:r>
+      <w:proofErr w:type="spellStart"/>
+      <w:r>
+        <w:rPr>
+          <w:rFonts w:ascii="Times New Roman" w:hAnsi="Times New Roman" w:cs="Times New Roman"/>
+          <w:sz w:val="28"/>
+          <w:szCs w:val="28"/>
+          <w:lang w:val="uk-UA"/>
+        </w:rPr>
+        <w:t>внутрішньоігрового</w:t>
+      </w:r>
+      <w:proofErr w:type="spellEnd"/>
+      <w:r>
+        <w:rPr>
+          <w:rFonts w:ascii="Times New Roman" w:hAnsi="Times New Roman" w:cs="Times New Roman"/>
+          <w:sz w:val="28"/>
+          <w:szCs w:val="28"/>
+          <w:lang w:val="uk-UA"/>
+        </w:rPr>
+        <w:t xml:space="preserve"> предмета</w:t>
       </w:r>
       <w:r>
         <w:rPr>
@@ -927,6 +1068,7 @@
         </w:rPr>
         <w:t xml:space="preserve"> - </w:t>
       </w:r>
+      <w:proofErr w:type="spellStart"/>
       <w:r>
         <w:rPr>
           <w:rFonts w:ascii="Times New Roman" w:hAnsi="Times New Roman" w:cs="Times New Roman"/>
@@ -936,6 +1078,7 @@
         </w:rPr>
         <w:t>ItemPurchases</w:t>
       </w:r>
+      <w:proofErr w:type="spellEnd"/>
     </w:p>
     <w:p>
       <w:pPr>
@@ -977,8 +1120,19 @@
           <w:szCs w:val="28"/>
           <w:lang w:val="en-US"/>
         </w:rPr>
-        <w:t xml:space="preserve"> – CurrencyPurchases</w:t>
-      </w:r>
+        <w:t xml:space="preserve"> – </w:t>
+      </w:r>
+      <w:proofErr w:type="spellStart"/>
+      <w:r>
+        <w:rPr>
+          <w:rFonts w:ascii="Times New Roman" w:hAnsi="Times New Roman" w:cs="Times New Roman"/>
+          <w:sz w:val="28"/>
+          <w:szCs w:val="28"/>
+          <w:lang w:val="en-US"/>
+        </w:rPr>
+        <w:t>CurrencyPurchases</w:t>
+      </w:r>
+      <w:proofErr w:type="spellEnd"/>
     </w:p>
     <w:p>
       <w:pPr>
@@ -1225,8 +1379,86 @@
           <w:szCs w:val="28"/>
           <w:lang w:eastAsia="ru-RU"/>
         </w:rPr>
-        <w:t xml:space="preserve"> - кількість унікальних користувачів за добу</w:t>
-      </w:r>
+        <w:t xml:space="preserve"> - </w:t>
+      </w:r>
+      <w:proofErr w:type="spellStart"/>
+      <w:r>
+        <w:rPr>
+          <w:rFonts w:ascii="Times New Roman" w:eastAsia="Times New Roman" w:hAnsi="Times New Roman" w:cs="Times New Roman"/>
+          <w:color w:val="000000"/>
+          <w:sz w:val="28"/>
+          <w:szCs w:val="28"/>
+          <w:lang w:eastAsia="ru-RU"/>
+        </w:rPr>
+        <w:t>кількість</w:t>
+      </w:r>
+      <w:proofErr w:type="spellEnd"/>
+      <w:r>
+        <w:rPr>
+          <w:rFonts w:ascii="Times New Roman" w:eastAsia="Times New Roman" w:hAnsi="Times New Roman" w:cs="Times New Roman"/>
+          <w:color w:val="000000"/>
+          <w:sz w:val="28"/>
+          <w:szCs w:val="28"/>
+          <w:lang w:eastAsia="ru-RU"/>
+        </w:rPr>
+        <w:t xml:space="preserve"> </w:t>
+      </w:r>
+      <w:proofErr w:type="spellStart"/>
+      <w:r>
+        <w:rPr>
+          <w:rFonts w:ascii="Times New Roman" w:eastAsia="Times New Roman" w:hAnsi="Times New Roman" w:cs="Times New Roman"/>
+          <w:color w:val="000000"/>
+          <w:sz w:val="28"/>
+          <w:szCs w:val="28"/>
+          <w:lang w:eastAsia="ru-RU"/>
+        </w:rPr>
+        <w:t>унікальних</w:t>
+      </w:r>
+      <w:proofErr w:type="spellEnd"/>
+      <w:r>
+        <w:rPr>
+          <w:rFonts w:ascii="Times New Roman" w:eastAsia="Times New Roman" w:hAnsi="Times New Roman" w:cs="Times New Roman"/>
+          <w:color w:val="000000"/>
+          <w:sz w:val="28"/>
+          <w:szCs w:val="28"/>
+          <w:lang w:eastAsia="ru-RU"/>
+        </w:rPr>
+        <w:t xml:space="preserve"> </w:t>
+      </w:r>
+      <w:proofErr w:type="spellStart"/>
+      <w:r>
+        <w:rPr>
+          <w:rFonts w:ascii="Times New Roman" w:eastAsia="Times New Roman" w:hAnsi="Times New Roman" w:cs="Times New Roman"/>
+          <w:color w:val="000000"/>
+          <w:sz w:val="28"/>
+          <w:szCs w:val="28"/>
+          <w:lang w:eastAsia="ru-RU"/>
+        </w:rPr>
+        <w:t>користувачів</w:t>
+      </w:r>
+      <w:proofErr w:type="spellEnd"/>
+      <w:r>
+        <w:rPr>
+          <w:rFonts w:ascii="Times New Roman" w:eastAsia="Times New Roman" w:hAnsi="Times New Roman" w:cs="Times New Roman"/>
+          <w:color w:val="000000"/>
+          <w:sz w:val="28"/>
+          <w:szCs w:val="28"/>
+          <w:lang w:eastAsia="ru-RU"/>
+        </w:rPr>
+        <w:t xml:space="preserve"> за </w:t>
+      </w:r>
+      <w:proofErr w:type="spellStart"/>
+      <w:r>
+        <w:rPr>
+          <w:rFonts w:ascii="Times New Roman" w:eastAsia="Times New Roman" w:hAnsi="Times New Roman" w:cs="Times New Roman"/>
+          <w:color w:val="000000"/>
+          <w:sz w:val="28"/>
+          <w:szCs w:val="28"/>
+          <w:lang w:eastAsia="ru-RU"/>
+        </w:rPr>
+        <w:t>добу</w:t>
+      </w:r>
+      <w:proofErr w:type="spellEnd"/>
     </w:p>
     <w:p>
       <w:pPr>
@@ -1420,6 +1652,7 @@
         </w:rPr>
         <w:t xml:space="preserve"> - </w:t>
       </w:r>
+      <w:proofErr w:type="spellStart"/>
       <w:r>
         <w:rPr>
           <w:rFonts w:ascii="Times New Roman" w:eastAsia="Times New Roman" w:hAnsi="Times New Roman" w:cs="Times New Roman"/>
@@ -1430,6 +1663,7 @@
         </w:rPr>
         <w:t>кількість</w:t>
       </w:r>
+      <w:proofErr w:type="spellEnd"/>
       <w:r>
         <w:rPr>
           <w:rFonts w:ascii="Times New Roman" w:eastAsia="Times New Roman" w:hAnsi="Times New Roman" w:cs="Times New Roman"/>
@@ -1440,6 +1674,7 @@
         </w:rPr>
         <w:t xml:space="preserve"> </w:t>
       </w:r>
+      <w:proofErr w:type="spellStart"/>
       <w:r>
         <w:rPr>
           <w:rFonts w:ascii="Times New Roman" w:eastAsia="Times New Roman" w:hAnsi="Times New Roman" w:cs="Times New Roman"/>
@@ -1450,6 +1685,7 @@
         </w:rPr>
         <w:t>унікальних</w:t>
       </w:r>
+      <w:proofErr w:type="spellEnd"/>
       <w:r>
         <w:rPr>
           <w:rFonts w:ascii="Times New Roman" w:eastAsia="Times New Roman" w:hAnsi="Times New Roman" w:cs="Times New Roman"/>
@@ -1460,6 +1696,7 @@
         </w:rPr>
         <w:t xml:space="preserve"> </w:t>
       </w:r>
+      <w:proofErr w:type="spellStart"/>
       <w:r>
         <w:rPr>
           <w:rFonts w:ascii="Times New Roman" w:eastAsia="Times New Roman" w:hAnsi="Times New Roman" w:cs="Times New Roman"/>
@@ -1470,6 +1707,7 @@
         </w:rPr>
         <w:t>користувачів</w:t>
       </w:r>
+      <w:proofErr w:type="spellEnd"/>
       <w:r>
         <w:rPr>
           <w:rFonts w:ascii="Times New Roman" w:eastAsia="Times New Roman" w:hAnsi="Times New Roman" w:cs="Times New Roman"/>
@@ -1500,6 +1738,7 @@
         </w:rPr>
         <w:t xml:space="preserve"> </w:t>
       </w:r>
+      <w:proofErr w:type="spellStart"/>
       <w:r>
         <w:rPr>
           <w:rFonts w:ascii="Times New Roman" w:eastAsia="Times New Roman" w:hAnsi="Times New Roman" w:cs="Times New Roman"/>
@@ -1510,6 +1749,7 @@
         </w:rPr>
         <w:t>останні</w:t>
       </w:r>
+      <w:proofErr w:type="spellEnd"/>
       <w:r>
         <w:rPr>
           <w:rFonts w:ascii="Times New Roman" w:eastAsia="Times New Roman" w:hAnsi="Times New Roman" w:cs="Times New Roman"/>
@@ -1520,6 +1760,7 @@
         </w:rPr>
         <w:t xml:space="preserve"> 30 </w:t>
       </w:r>
+      <w:proofErr w:type="spellStart"/>
       <w:r>
         <w:rPr>
           <w:rFonts w:ascii="Times New Roman" w:eastAsia="Times New Roman" w:hAnsi="Times New Roman" w:cs="Times New Roman"/>
@@ -1530,6 +1771,7 @@
         </w:rPr>
         <w:t>діб</w:t>
       </w:r>
+      <w:proofErr w:type="spellEnd"/>
     </w:p>
     <w:p>
       <w:pPr>
@@ -1772,16 +2014,106 @@
           <w:lang w:eastAsia="ru-RU"/>
         </w:rPr>
       </w:pPr>
-      <w:r>
-        <w:rPr>
-          <w:rFonts w:ascii="Times New Roman" w:eastAsia="Times New Roman" w:hAnsi="Times New Roman" w:cs="Times New Roman"/>
-          <w:color w:val="000000"/>
-          <w:sz w:val="28"/>
-          <w:szCs w:val="28"/>
-          <w:lang w:eastAsia="ru-RU"/>
-        </w:rPr>
-        <w:t>Revenue - кількість USD, що зароблено за добу</w:t>
-      </w:r>
+      <w:proofErr w:type="spellStart"/>
+      <w:r>
+        <w:rPr>
+          <w:rFonts w:ascii="Times New Roman" w:eastAsia="Times New Roman" w:hAnsi="Times New Roman" w:cs="Times New Roman"/>
+          <w:color w:val="000000"/>
+          <w:sz w:val="28"/>
+          <w:szCs w:val="28"/>
+          <w:lang w:eastAsia="ru-RU"/>
+        </w:rPr>
+        <w:t>Revenue</w:t>
+      </w:r>
+      <w:proofErr w:type="spellEnd"/>
+      <w:r>
+        <w:rPr>
+          <w:rFonts w:ascii="Times New Roman" w:eastAsia="Times New Roman" w:hAnsi="Times New Roman" w:cs="Times New Roman"/>
+          <w:color w:val="000000"/>
+          <w:sz w:val="28"/>
+          <w:szCs w:val="28"/>
+          <w:lang w:eastAsia="ru-RU"/>
+        </w:rPr>
+        <w:t xml:space="preserve"> - </w:t>
+      </w:r>
+      <w:proofErr w:type="spellStart"/>
+      <w:r>
+        <w:rPr>
+          <w:rFonts w:ascii="Times New Roman" w:eastAsia="Times New Roman" w:hAnsi="Times New Roman" w:cs="Times New Roman"/>
+          <w:color w:val="000000"/>
+          <w:sz w:val="28"/>
+          <w:szCs w:val="28"/>
+          <w:lang w:eastAsia="ru-RU"/>
+        </w:rPr>
+        <w:t>кількість</w:t>
+      </w:r>
+      <w:proofErr w:type="spellEnd"/>
+      <w:r>
+        <w:rPr>
+          <w:rFonts w:ascii="Times New Roman" w:eastAsia="Times New Roman" w:hAnsi="Times New Roman" w:cs="Times New Roman"/>
+          <w:color w:val="000000"/>
+          <w:sz w:val="28"/>
+          <w:szCs w:val="28"/>
+          <w:lang w:eastAsia="ru-RU"/>
+        </w:rPr>
+        <w:t xml:space="preserve"> USD, </w:t>
+      </w:r>
+      <w:proofErr w:type="spellStart"/>
+      <w:r>
+        <w:rPr>
+          <w:rFonts w:ascii="Times New Roman" w:eastAsia="Times New Roman" w:hAnsi="Times New Roman" w:cs="Times New Roman"/>
+          <w:color w:val="000000"/>
+          <w:sz w:val="28"/>
+          <w:szCs w:val="28"/>
+          <w:lang w:eastAsia="ru-RU"/>
+        </w:rPr>
+        <w:t>що</w:t>
+      </w:r>
+      <w:proofErr w:type="spellEnd"/>
+      <w:r>
+        <w:rPr>
+          <w:rFonts w:ascii="Times New Roman" w:eastAsia="Times New Roman" w:hAnsi="Times New Roman" w:cs="Times New Roman"/>
+          <w:color w:val="000000"/>
+          <w:sz w:val="28"/>
+          <w:szCs w:val="28"/>
+          <w:lang w:eastAsia="ru-RU"/>
+        </w:rPr>
+        <w:t xml:space="preserve"> </w:t>
+      </w:r>
+      <w:proofErr w:type="spellStart"/>
+      <w:r>
+        <w:rPr>
+          <w:rFonts w:ascii="Times New Roman" w:eastAsia="Times New Roman" w:hAnsi="Times New Roman" w:cs="Times New Roman"/>
+          <w:color w:val="000000"/>
+          <w:sz w:val="28"/>
+          <w:szCs w:val="28"/>
+          <w:lang w:eastAsia="ru-RU"/>
+        </w:rPr>
+        <w:t>зароблено</w:t>
+      </w:r>
+      <w:proofErr w:type="spellEnd"/>
+      <w:r>
+        <w:rPr>
+          <w:rFonts w:ascii="Times New Roman" w:eastAsia="Times New Roman" w:hAnsi="Times New Roman" w:cs="Times New Roman"/>
+          <w:color w:val="000000"/>
+          <w:sz w:val="28"/>
+          <w:szCs w:val="28"/>
+          <w:lang w:eastAsia="ru-RU"/>
+        </w:rPr>
+        <w:t xml:space="preserve"> за </w:t>
+      </w:r>
+      <w:proofErr w:type="spellStart"/>
+      <w:r>
+        <w:rPr>
+          <w:rFonts w:ascii="Times New Roman" w:eastAsia="Times New Roman" w:hAnsi="Times New Roman" w:cs="Times New Roman"/>
+          <w:color w:val="000000"/>
+          <w:sz w:val="28"/>
+          <w:szCs w:val="28"/>
+          <w:lang w:eastAsia="ru-RU"/>
+        </w:rPr>
+        <w:t>добу</w:t>
+      </w:r>
+      <w:proofErr w:type="spellEnd"/>
     </w:p>
     <w:p>
       <w:pPr>
@@ -1885,6 +2217,7 @@
         </w:rPr>
         <w:t xml:space="preserve"> - Вміст таблиці </w:t>
       </w:r>
+      <w:proofErr w:type="spellStart"/>
       <w:r>
         <w:rPr>
           <w:rFonts w:ascii="Times New Roman" w:eastAsia="Times New Roman" w:hAnsi="Times New Roman" w:cs="Times New Roman"/>
@@ -1895,6 +2228,7 @@
         </w:rPr>
         <w:t>Revenue</w:t>
       </w:r>
+      <w:proofErr w:type="spellEnd"/>
     </w:p>
     <w:p>
       <w:pPr>
@@ -1925,6 +2259,7 @@
           <w:lang w:eastAsia="ru-RU"/>
         </w:rPr>
       </w:pPr>
+      <w:proofErr w:type="spellStart"/>
       <w:r>
         <w:rPr>
           <w:rFonts w:ascii="Times New Roman" w:hAnsi="Times New Roman" w:cs="Times New Roman"/>
@@ -1934,6 +2269,7 @@
         </w:rPr>
         <w:t>CurrencyRate</w:t>
       </w:r>
+      <w:proofErr w:type="spellEnd"/>
       <w:r>
         <w:rPr>
           <w:rFonts w:ascii="Times New Roman" w:hAnsi="Times New Roman" w:cs="Times New Roman"/>
@@ -1950,7 +2286,205 @@
           <w:szCs w:val="28"/>
           <w:lang w:eastAsia="ru-RU"/>
         </w:rPr>
-        <w:t>Курс внутрішньоігрової валюти за добу (прибуток за добу / кількість купленої валюти за добу)</w:t>
+        <w:t xml:space="preserve">Курс </w:t>
+      </w:r>
+      <w:proofErr w:type="spellStart"/>
+      <w:r>
+        <w:rPr>
+          <w:rFonts w:ascii="Times New Roman" w:eastAsia="Times New Roman" w:hAnsi="Times New Roman" w:cs="Times New Roman"/>
+          <w:color w:val="000000"/>
+          <w:sz w:val="28"/>
+          <w:szCs w:val="28"/>
+          <w:lang w:eastAsia="ru-RU"/>
+        </w:rPr>
+        <w:t>внутрішньоігрової</w:t>
+      </w:r>
+      <w:proofErr w:type="spellEnd"/>
+      <w:r>
+        <w:rPr>
+          <w:rFonts w:ascii="Times New Roman" w:eastAsia="Times New Roman" w:hAnsi="Times New Roman" w:cs="Times New Roman"/>
+          <w:color w:val="000000"/>
+          <w:sz w:val="28"/>
+          <w:szCs w:val="28"/>
+          <w:lang w:eastAsia="ru-RU"/>
+        </w:rPr>
+        <w:t xml:space="preserve"> </w:t>
+      </w:r>
+      <w:proofErr w:type="spellStart"/>
+      <w:r>
+        <w:rPr>
+          <w:rFonts w:ascii="Times New Roman" w:eastAsia="Times New Roman" w:hAnsi="Times New Roman" w:cs="Times New Roman"/>
+          <w:color w:val="000000"/>
+          <w:sz w:val="28"/>
+          <w:szCs w:val="28"/>
+          <w:lang w:eastAsia="ru-RU"/>
+        </w:rPr>
+        <w:t>валюти</w:t>
+      </w:r>
+      <w:proofErr w:type="spellEnd"/>
+      <w:r>
+        <w:rPr>
+          <w:rFonts w:ascii="Times New Roman" w:eastAsia="Times New Roman" w:hAnsi="Times New Roman" w:cs="Times New Roman"/>
+          <w:color w:val="000000"/>
+          <w:sz w:val="28"/>
+          <w:szCs w:val="28"/>
+          <w:lang w:eastAsia="ru-RU"/>
+        </w:rPr>
+        <w:t xml:space="preserve"> за </w:t>
+      </w:r>
+      <w:proofErr w:type="spellStart"/>
+      <w:r>
+        <w:rPr>
+          <w:rFonts w:ascii="Times New Roman" w:eastAsia="Times New Roman" w:hAnsi="Times New Roman" w:cs="Times New Roman"/>
+          <w:color w:val="000000"/>
+          <w:sz w:val="28"/>
+          <w:szCs w:val="28"/>
+          <w:lang w:eastAsia="ru-RU"/>
+        </w:rPr>
+        <w:t>добу</w:t>
+      </w:r>
+      <w:proofErr w:type="spellEnd"/>
+      <w:r>
+        <w:rPr>
+          <w:rFonts w:ascii="Times New Roman" w:eastAsia="Times New Roman" w:hAnsi="Times New Roman" w:cs="Times New Roman"/>
+          <w:color w:val="000000"/>
+          <w:sz w:val="28"/>
+          <w:szCs w:val="28"/>
+          <w:lang w:eastAsia="ru-RU"/>
+        </w:rPr>
+        <w:t xml:space="preserve"> (</w:t>
+      </w:r>
+      <w:proofErr w:type="spellStart"/>
+      <w:r>
+        <w:rPr>
+          <w:rFonts w:ascii="Times New Roman" w:eastAsia="Times New Roman" w:hAnsi="Times New Roman" w:cs="Times New Roman"/>
+          <w:color w:val="000000"/>
+          <w:sz w:val="28"/>
+          <w:szCs w:val="28"/>
+          <w:lang w:eastAsia="ru-RU"/>
+        </w:rPr>
+        <w:t>прибуток</w:t>
+      </w:r>
+      <w:proofErr w:type="spellEnd"/>
+      <w:r>
+        <w:rPr>
+          <w:rFonts w:ascii="Times New Roman" w:eastAsia="Times New Roman" w:hAnsi="Times New Roman" w:cs="Times New Roman"/>
+          <w:color w:val="000000"/>
+          <w:sz w:val="28"/>
+          <w:szCs w:val="28"/>
+          <w:lang w:eastAsia="ru-RU"/>
+        </w:rPr>
+        <w:t xml:space="preserve"> за </w:t>
+      </w:r>
+      <w:proofErr w:type="spellStart"/>
+      <w:r>
+        <w:rPr>
+          <w:rFonts w:ascii="Times New Roman" w:eastAsia="Times New Roman" w:hAnsi="Times New Roman" w:cs="Times New Roman"/>
+          <w:color w:val="000000"/>
+          <w:sz w:val="28"/>
+          <w:szCs w:val="28"/>
+          <w:lang w:eastAsia="ru-RU"/>
+        </w:rPr>
+        <w:t>добу</w:t>
+      </w:r>
+      <w:proofErr w:type="spellEnd"/>
+      <w:r>
+        <w:rPr>
+          <w:rFonts w:ascii="Times New Roman" w:eastAsia="Times New Roman" w:hAnsi="Times New Roman" w:cs="Times New Roman"/>
+          <w:color w:val="000000"/>
+          <w:sz w:val="28"/>
+          <w:szCs w:val="28"/>
+          <w:lang w:eastAsia="ru-RU"/>
+        </w:rPr>
+        <w:t xml:space="preserve"> / </w:t>
+      </w:r>
+      <w:proofErr w:type="spellStart"/>
+      <w:r>
+        <w:rPr>
+          <w:rFonts w:ascii="Times New Roman" w:eastAsia="Times New Roman" w:hAnsi="Times New Roman" w:cs="Times New Roman"/>
+          <w:color w:val="000000"/>
+          <w:sz w:val="28"/>
+          <w:szCs w:val="28"/>
+          <w:lang w:eastAsia="ru-RU"/>
+        </w:rPr>
+        <w:t>кількість</w:t>
+      </w:r>
+      <w:proofErr w:type="spellEnd"/>
+      <w:r>
+        <w:rPr>
+          <w:rFonts w:ascii="Times New Roman" w:eastAsia="Times New Roman" w:hAnsi="Times New Roman" w:cs="Times New Roman"/>
+          <w:color w:val="000000"/>
+          <w:sz w:val="28"/>
+          <w:szCs w:val="28"/>
+          <w:lang w:eastAsia="ru-RU"/>
+        </w:rPr>
+        <w:t xml:space="preserve"> </w:t>
+      </w:r>
+      <w:proofErr w:type="spellStart"/>
+      <w:r>
+        <w:rPr>
+          <w:rFonts w:ascii="Times New Roman" w:eastAsia="Times New Roman" w:hAnsi="Times New Roman" w:cs="Times New Roman"/>
+          <w:color w:val="000000"/>
+          <w:sz w:val="28"/>
+          <w:szCs w:val="28"/>
+          <w:lang w:eastAsia="ru-RU"/>
+        </w:rPr>
+        <w:t>купленої</w:t>
+      </w:r>
+      <w:proofErr w:type="spellEnd"/>
+      <w:r>
+        <w:rPr>
+          <w:rFonts w:ascii="Times New Roman" w:eastAsia="Times New Roman" w:hAnsi="Times New Roman" w:cs="Times New Roman"/>
+          <w:color w:val="000000"/>
+          <w:sz w:val="28"/>
+          <w:szCs w:val="28"/>
+          <w:lang w:eastAsia="ru-RU"/>
+        </w:rPr>
+        <w:t xml:space="preserve"> </w:t>
+      </w:r>
+      <w:proofErr w:type="spellStart"/>
+      <w:r>
+        <w:rPr>
+          <w:rFonts w:ascii="Times New Roman" w:eastAsia="Times New Roman" w:hAnsi="Times New Roman" w:cs="Times New Roman"/>
+          <w:color w:val="000000"/>
+          <w:sz w:val="28"/>
+          <w:szCs w:val="28"/>
+          <w:lang w:eastAsia="ru-RU"/>
+        </w:rPr>
+        <w:t>валюти</w:t>
+      </w:r>
+      <w:proofErr w:type="spellEnd"/>
+      <w:r>
+        <w:rPr>
+          <w:rFonts w:ascii="Times New Roman" w:eastAsia="Times New Roman" w:hAnsi="Times New Roman" w:cs="Times New Roman"/>
+          <w:color w:val="000000"/>
+          <w:sz w:val="28"/>
+          <w:szCs w:val="28"/>
+          <w:lang w:eastAsia="ru-RU"/>
+        </w:rPr>
+        <w:t xml:space="preserve"> за </w:t>
+      </w:r>
+      <w:proofErr w:type="spellStart"/>
+      <w:r>
+        <w:rPr>
+          <w:rFonts w:ascii="Times New Roman" w:eastAsia="Times New Roman" w:hAnsi="Times New Roman" w:cs="Times New Roman"/>
+          <w:color w:val="000000"/>
+          <w:sz w:val="28"/>
+          <w:szCs w:val="28"/>
+          <w:lang w:eastAsia="ru-RU"/>
+        </w:rPr>
+        <w:t>добу</w:t>
+      </w:r>
+      <w:proofErr w:type="spellEnd"/>
+      <w:r>
+        <w:rPr>
+          <w:rFonts w:ascii="Times New Roman" w:eastAsia="Times New Roman" w:hAnsi="Times New Roman" w:cs="Times New Roman"/>
+          <w:color w:val="000000"/>
+          <w:sz w:val="28"/>
+          <w:szCs w:val="28"/>
+          <w:lang w:eastAsia="ru-RU"/>
+        </w:rPr>
+        <w:t>)</w:t>
       </w:r>
     </w:p>
     <w:p>
@@ -2055,6 +2589,7 @@
         </w:rPr>
         <w:t xml:space="preserve"> - Вміст таблиці </w:t>
       </w:r>
+      <w:proofErr w:type="spellStart"/>
       <w:r>
         <w:rPr>
           <w:rFonts w:ascii="Times New Roman" w:eastAsia="Times New Roman" w:hAnsi="Times New Roman" w:cs="Times New Roman"/>
@@ -2065,6 +2600,7 @@
         </w:rPr>
         <w:t>CurrencyRate</w:t>
       </w:r>
+      <w:proofErr w:type="spellEnd"/>
     </w:p>
     <w:p>
       <w:pPr>
@@ -2105,6 +2641,7 @@
           <w:lang w:eastAsia="ru-RU"/>
         </w:rPr>
       </w:pPr>
+      <w:proofErr w:type="spellStart"/>
       <w:r>
         <w:rPr>
           <w:rFonts w:ascii="Times New Roman" w:hAnsi="Times New Roman" w:cs="Times New Roman"/>
@@ -2114,23 +2651,288 @@
         </w:rPr>
         <w:t>LevelStatistics</w:t>
       </w:r>
-      <w:r>
-        <w:rPr>
-          <w:rFonts w:ascii="Times New Roman" w:hAnsi="Times New Roman" w:cs="Times New Roman"/>
-          <w:sz w:val="28"/>
-          <w:szCs w:val="28"/>
-        </w:rPr>
-        <w:t xml:space="preserve"> </w:t>
-      </w:r>
-      <w:r>
-        <w:rPr>
-          <w:rFonts w:ascii="Times New Roman" w:eastAsia="Times New Roman" w:hAnsi="Times New Roman" w:cs="Times New Roman"/>
-          <w:color w:val="000000"/>
-          <w:sz w:val="28"/>
-          <w:szCs w:val="28"/>
-          <w:lang w:eastAsia="ru-RU"/>
-        </w:rPr>
-        <w:t>- кількість розпочатих етапів, кількість завершених етапів, кількість перемог, кількість отриманої внутрішньоігрової валюти (також перевести у USD)</w:t>
+      <w:proofErr w:type="spellEnd"/>
+      <w:r>
+        <w:rPr>
+          <w:rFonts w:ascii="Times New Roman" w:hAnsi="Times New Roman" w:cs="Times New Roman"/>
+          <w:sz w:val="28"/>
+          <w:szCs w:val="28"/>
+        </w:rPr>
+        <w:t xml:space="preserve"> </w:t>
+      </w:r>
+      <w:r>
+        <w:rPr>
+          <w:rFonts w:ascii="Times New Roman" w:eastAsia="Times New Roman" w:hAnsi="Times New Roman" w:cs="Times New Roman"/>
+          <w:color w:val="000000"/>
+          <w:sz w:val="28"/>
+          <w:szCs w:val="28"/>
+          <w:lang w:eastAsia="ru-RU"/>
+        </w:rPr>
+        <w:t xml:space="preserve">- </w:t>
+      </w:r>
+      <w:proofErr w:type="spellStart"/>
+      <w:r>
+        <w:rPr>
+          <w:rFonts w:ascii="Times New Roman" w:eastAsia="Times New Roman" w:hAnsi="Times New Roman" w:cs="Times New Roman"/>
+          <w:color w:val="000000"/>
+          <w:sz w:val="28"/>
+          <w:szCs w:val="28"/>
+          <w:lang w:eastAsia="ru-RU"/>
+        </w:rPr>
+        <w:t>кількість</w:t>
+      </w:r>
+      <w:proofErr w:type="spellEnd"/>
+      <w:r>
+        <w:rPr>
+          <w:rFonts w:ascii="Times New Roman" w:eastAsia="Times New Roman" w:hAnsi="Times New Roman" w:cs="Times New Roman"/>
+          <w:color w:val="000000"/>
+          <w:sz w:val="28"/>
+          <w:szCs w:val="28"/>
+          <w:lang w:eastAsia="ru-RU"/>
+        </w:rPr>
+        <w:t xml:space="preserve"> </w:t>
+      </w:r>
+      <w:proofErr w:type="spellStart"/>
+      <w:r>
+        <w:rPr>
+          <w:rFonts w:ascii="Times New Roman" w:eastAsia="Times New Roman" w:hAnsi="Times New Roman" w:cs="Times New Roman"/>
+          <w:color w:val="000000"/>
+          <w:sz w:val="28"/>
+          <w:szCs w:val="28"/>
+          <w:lang w:eastAsia="ru-RU"/>
+        </w:rPr>
+        <w:t>розпочатих</w:t>
+      </w:r>
+      <w:proofErr w:type="spellEnd"/>
+      <w:r>
+        <w:rPr>
+          <w:rFonts w:ascii="Times New Roman" w:eastAsia="Times New Roman" w:hAnsi="Times New Roman" w:cs="Times New Roman"/>
+          <w:color w:val="000000"/>
+          <w:sz w:val="28"/>
+          <w:szCs w:val="28"/>
+          <w:lang w:eastAsia="ru-RU"/>
+        </w:rPr>
+        <w:t xml:space="preserve"> </w:t>
+      </w:r>
+      <w:proofErr w:type="spellStart"/>
+      <w:r>
+        <w:rPr>
+          <w:rFonts w:ascii="Times New Roman" w:eastAsia="Times New Roman" w:hAnsi="Times New Roman" w:cs="Times New Roman"/>
+          <w:color w:val="000000"/>
+          <w:sz w:val="28"/>
+          <w:szCs w:val="28"/>
+          <w:lang w:eastAsia="ru-RU"/>
+        </w:rPr>
+        <w:t>етапів</w:t>
+      </w:r>
+      <w:proofErr w:type="spellEnd"/>
+      <w:r>
+        <w:rPr>
+          <w:rFonts w:ascii="Times New Roman" w:eastAsia="Times New Roman" w:hAnsi="Times New Roman" w:cs="Times New Roman"/>
+          <w:color w:val="000000"/>
+          <w:sz w:val="28"/>
+          <w:szCs w:val="28"/>
+          <w:lang w:eastAsia="ru-RU"/>
+        </w:rPr>
+        <w:t xml:space="preserve">, </w:t>
+      </w:r>
+      <w:proofErr w:type="spellStart"/>
+      <w:r>
+        <w:rPr>
+          <w:rFonts w:ascii="Times New Roman" w:eastAsia="Times New Roman" w:hAnsi="Times New Roman" w:cs="Times New Roman"/>
+          <w:color w:val="000000"/>
+          <w:sz w:val="28"/>
+          <w:szCs w:val="28"/>
+          <w:lang w:eastAsia="ru-RU"/>
+        </w:rPr>
+        <w:t>кількість</w:t>
+      </w:r>
+      <w:proofErr w:type="spellEnd"/>
+      <w:r>
+        <w:rPr>
+          <w:rFonts w:ascii="Times New Roman" w:eastAsia="Times New Roman" w:hAnsi="Times New Roman" w:cs="Times New Roman"/>
+          <w:color w:val="000000"/>
+          <w:sz w:val="28"/>
+          <w:szCs w:val="28"/>
+          <w:lang w:eastAsia="ru-RU"/>
+        </w:rPr>
+        <w:t xml:space="preserve"> </w:t>
+      </w:r>
+      <w:proofErr w:type="spellStart"/>
+      <w:r>
+        <w:rPr>
+          <w:rFonts w:ascii="Times New Roman" w:eastAsia="Times New Roman" w:hAnsi="Times New Roman" w:cs="Times New Roman"/>
+          <w:color w:val="000000"/>
+          <w:sz w:val="28"/>
+          <w:szCs w:val="28"/>
+          <w:lang w:eastAsia="ru-RU"/>
+        </w:rPr>
+        <w:t>завершених</w:t>
+      </w:r>
+      <w:proofErr w:type="spellEnd"/>
+      <w:r>
+        <w:rPr>
+          <w:rFonts w:ascii="Times New Roman" w:eastAsia="Times New Roman" w:hAnsi="Times New Roman" w:cs="Times New Roman"/>
+          <w:color w:val="000000"/>
+          <w:sz w:val="28"/>
+          <w:szCs w:val="28"/>
+          <w:lang w:eastAsia="ru-RU"/>
+        </w:rPr>
+        <w:t xml:space="preserve"> </w:t>
+      </w:r>
+      <w:proofErr w:type="spellStart"/>
+      <w:r>
+        <w:rPr>
+          <w:rFonts w:ascii="Times New Roman" w:eastAsia="Times New Roman" w:hAnsi="Times New Roman" w:cs="Times New Roman"/>
+          <w:color w:val="000000"/>
+          <w:sz w:val="28"/>
+          <w:szCs w:val="28"/>
+          <w:lang w:eastAsia="ru-RU"/>
+        </w:rPr>
+        <w:t>етапів</w:t>
+      </w:r>
+      <w:proofErr w:type="spellEnd"/>
+      <w:r>
+        <w:rPr>
+          <w:rFonts w:ascii="Times New Roman" w:eastAsia="Times New Roman" w:hAnsi="Times New Roman" w:cs="Times New Roman"/>
+          <w:color w:val="000000"/>
+          <w:sz w:val="28"/>
+          <w:szCs w:val="28"/>
+          <w:lang w:eastAsia="ru-RU"/>
+        </w:rPr>
+        <w:t xml:space="preserve">, </w:t>
+      </w:r>
+      <w:proofErr w:type="spellStart"/>
+      <w:r>
+        <w:rPr>
+          <w:rFonts w:ascii="Times New Roman" w:eastAsia="Times New Roman" w:hAnsi="Times New Roman" w:cs="Times New Roman"/>
+          <w:color w:val="000000"/>
+          <w:sz w:val="28"/>
+          <w:szCs w:val="28"/>
+          <w:lang w:eastAsia="ru-RU"/>
+        </w:rPr>
+        <w:t>кількість</w:t>
+      </w:r>
+      <w:proofErr w:type="spellEnd"/>
+      <w:r>
+        <w:rPr>
+          <w:rFonts w:ascii="Times New Roman" w:eastAsia="Times New Roman" w:hAnsi="Times New Roman" w:cs="Times New Roman"/>
+          <w:color w:val="000000"/>
+          <w:sz w:val="28"/>
+          <w:szCs w:val="28"/>
+          <w:lang w:eastAsia="ru-RU"/>
+        </w:rPr>
+        <w:t xml:space="preserve"> перемог, </w:t>
+      </w:r>
+      <w:proofErr w:type="spellStart"/>
+      <w:r>
+        <w:rPr>
+          <w:rFonts w:ascii="Times New Roman" w:eastAsia="Times New Roman" w:hAnsi="Times New Roman" w:cs="Times New Roman"/>
+          <w:color w:val="000000"/>
+          <w:sz w:val="28"/>
+          <w:szCs w:val="28"/>
+          <w:lang w:eastAsia="ru-RU"/>
+        </w:rPr>
+        <w:t>кількість</w:t>
+      </w:r>
+      <w:proofErr w:type="spellEnd"/>
+      <w:r>
+        <w:rPr>
+          <w:rFonts w:ascii="Times New Roman" w:eastAsia="Times New Roman" w:hAnsi="Times New Roman" w:cs="Times New Roman"/>
+          <w:color w:val="000000"/>
+          <w:sz w:val="28"/>
+          <w:szCs w:val="28"/>
+          <w:lang w:eastAsia="ru-RU"/>
+        </w:rPr>
+        <w:t xml:space="preserve"> </w:t>
+      </w:r>
+      <w:proofErr w:type="spellStart"/>
+      <w:r>
+        <w:rPr>
+          <w:rFonts w:ascii="Times New Roman" w:eastAsia="Times New Roman" w:hAnsi="Times New Roman" w:cs="Times New Roman"/>
+          <w:color w:val="000000"/>
+          <w:sz w:val="28"/>
+          <w:szCs w:val="28"/>
+          <w:lang w:eastAsia="ru-RU"/>
+        </w:rPr>
+        <w:t>отриманої</w:t>
+      </w:r>
+      <w:proofErr w:type="spellEnd"/>
+      <w:r>
+        <w:rPr>
+          <w:rFonts w:ascii="Times New Roman" w:eastAsia="Times New Roman" w:hAnsi="Times New Roman" w:cs="Times New Roman"/>
+          <w:color w:val="000000"/>
+          <w:sz w:val="28"/>
+          <w:szCs w:val="28"/>
+          <w:lang w:eastAsia="ru-RU"/>
+        </w:rPr>
+        <w:t xml:space="preserve"> </w:t>
+      </w:r>
+      <w:proofErr w:type="spellStart"/>
+      <w:r>
+        <w:rPr>
+          <w:rFonts w:ascii="Times New Roman" w:eastAsia="Times New Roman" w:hAnsi="Times New Roman" w:cs="Times New Roman"/>
+          <w:color w:val="000000"/>
+          <w:sz w:val="28"/>
+          <w:szCs w:val="28"/>
+          <w:lang w:eastAsia="ru-RU"/>
+        </w:rPr>
+        <w:t>внутрішньоігрової</w:t>
+      </w:r>
+      <w:proofErr w:type="spellEnd"/>
+      <w:r>
+        <w:rPr>
+          <w:rFonts w:ascii="Times New Roman" w:eastAsia="Times New Roman" w:hAnsi="Times New Roman" w:cs="Times New Roman"/>
+          <w:color w:val="000000"/>
+          <w:sz w:val="28"/>
+          <w:szCs w:val="28"/>
+          <w:lang w:eastAsia="ru-RU"/>
+        </w:rPr>
+        <w:t xml:space="preserve"> </w:t>
+      </w:r>
+      <w:proofErr w:type="spellStart"/>
+      <w:r>
+        <w:rPr>
+          <w:rFonts w:ascii="Times New Roman" w:eastAsia="Times New Roman" w:hAnsi="Times New Roman" w:cs="Times New Roman"/>
+          <w:color w:val="000000"/>
+          <w:sz w:val="28"/>
+          <w:szCs w:val="28"/>
+          <w:lang w:eastAsia="ru-RU"/>
+        </w:rPr>
+        <w:t>валюти</w:t>
+      </w:r>
+      <w:proofErr w:type="spellEnd"/>
+      <w:r>
+        <w:rPr>
+          <w:rFonts w:ascii="Times New Roman" w:eastAsia="Times New Roman" w:hAnsi="Times New Roman" w:cs="Times New Roman"/>
+          <w:color w:val="000000"/>
+          <w:sz w:val="28"/>
+          <w:szCs w:val="28"/>
+          <w:lang w:eastAsia="ru-RU"/>
+        </w:rPr>
+        <w:t xml:space="preserve"> (</w:t>
+      </w:r>
+      <w:proofErr w:type="spellStart"/>
+      <w:r>
+        <w:rPr>
+          <w:rFonts w:ascii="Times New Roman" w:eastAsia="Times New Roman" w:hAnsi="Times New Roman" w:cs="Times New Roman"/>
+          <w:color w:val="000000"/>
+          <w:sz w:val="28"/>
+          <w:szCs w:val="28"/>
+          <w:lang w:eastAsia="ru-RU"/>
+        </w:rPr>
+        <w:t>також</w:t>
+      </w:r>
+      <w:proofErr w:type="spellEnd"/>
+      <w:r>
+        <w:rPr>
+          <w:rFonts w:ascii="Times New Roman" w:eastAsia="Times New Roman" w:hAnsi="Times New Roman" w:cs="Times New Roman"/>
+          <w:color w:val="000000"/>
+          <w:sz w:val="28"/>
+          <w:szCs w:val="28"/>
+          <w:lang w:eastAsia="ru-RU"/>
+        </w:rPr>
+        <w:t xml:space="preserve"> перевести у USD)</w:t>
       </w:r>
     </w:p>
     <w:p>
@@ -2217,6 +3019,7 @@
         </w:rPr>
         <w:t xml:space="preserve">Рисунок 6 - Вміст таблиці </w:t>
       </w:r>
+      <w:proofErr w:type="spellStart"/>
       <w:r>
         <w:rPr>
           <w:rFonts w:ascii="Times New Roman" w:hAnsi="Times New Roman" w:cs="Times New Roman"/>
@@ -2226,6 +3029,7 @@
         </w:rPr>
         <w:t>LevelStatistics</w:t>
       </w:r>
+      <w:proofErr w:type="spellEnd"/>
     </w:p>
     <w:p>
       <w:pPr>
@@ -2255,6 +3059,7 @@
           <w:lang w:val="en-US" w:eastAsia="ru-RU"/>
         </w:rPr>
       </w:pPr>
+      <w:proofErr w:type="spellStart"/>
       <w:r>
         <w:rPr>
           <w:rFonts w:ascii="Times New Roman" w:hAnsi="Times New Roman" w:cs="Times New Roman"/>
@@ -2264,6 +3069,7 @@
         </w:rPr>
         <w:t>ItemStatistics</w:t>
       </w:r>
+      <w:proofErr w:type="spellEnd"/>
       <w:r>
         <w:rPr>
           <w:rFonts w:ascii="Times New Roman" w:hAnsi="Times New Roman" w:cs="Times New Roman"/>
@@ -2283,6 +3089,7 @@
         </w:rPr>
         <w:t xml:space="preserve">- </w:t>
       </w:r>
+      <w:proofErr w:type="spellStart"/>
       <w:r>
         <w:rPr>
           <w:rFonts w:ascii="Times New Roman" w:eastAsia="Times New Roman" w:hAnsi="Times New Roman" w:cs="Times New Roman"/>
@@ -2293,6 +3100,7 @@
         </w:rPr>
         <w:t>кількість</w:t>
       </w:r>
+      <w:proofErr w:type="spellEnd"/>
       <w:r>
         <w:rPr>
           <w:rFonts w:ascii="Times New Roman" w:eastAsia="Times New Roman" w:hAnsi="Times New Roman" w:cs="Times New Roman"/>
@@ -2303,6 +3111,7 @@
         </w:rPr>
         <w:t xml:space="preserve"> </w:t>
       </w:r>
+      <w:proofErr w:type="spellStart"/>
       <w:r>
         <w:rPr>
           <w:rFonts w:ascii="Times New Roman" w:eastAsia="Times New Roman" w:hAnsi="Times New Roman" w:cs="Times New Roman"/>
@@ -2313,6 +3122,7 @@
         </w:rPr>
         <w:t>куплених</w:t>
       </w:r>
+      <w:proofErr w:type="spellEnd"/>
       <w:r>
         <w:rPr>
           <w:rFonts w:ascii="Times New Roman" w:eastAsia="Times New Roman" w:hAnsi="Times New Roman" w:cs="Times New Roman"/>
@@ -2403,6 +3213,7 @@
         </w:rPr>
         <w:t xml:space="preserve"> </w:t>
       </w:r>
+      <w:proofErr w:type="spellStart"/>
       <w:r>
         <w:rPr>
           <w:rFonts w:ascii="Times New Roman" w:eastAsia="Times New Roman" w:hAnsi="Times New Roman" w:cs="Times New Roman"/>
@@ -2413,6 +3224,7 @@
         </w:rPr>
         <w:t>внутрішньоігрової</w:t>
       </w:r>
+      <w:proofErr w:type="spellEnd"/>
       <w:r>
         <w:rPr>
           <w:rFonts w:ascii="Times New Roman" w:eastAsia="Times New Roman" w:hAnsi="Times New Roman" w:cs="Times New Roman"/>
@@ -2423,6 +3235,7 @@
         </w:rPr>
         <w:t xml:space="preserve"> </w:t>
       </w:r>
+      <w:proofErr w:type="spellStart"/>
       <w:r>
         <w:rPr>
           <w:rFonts w:ascii="Times New Roman" w:eastAsia="Times New Roman" w:hAnsi="Times New Roman" w:cs="Times New Roman"/>
@@ -2433,6 +3246,7 @@
         </w:rPr>
         <w:t>валюти</w:t>
       </w:r>
+      <w:proofErr w:type="spellEnd"/>
       <w:r>
         <w:rPr>
           <w:rFonts w:ascii="Times New Roman" w:eastAsia="Times New Roman" w:hAnsi="Times New Roman" w:cs="Times New Roman"/>
@@ -2515,15 +3329,144 @@
           <w:szCs w:val="28"/>
         </w:rPr>
       </w:pPr>
+    </w:p>
+    <w:p>
+      <w:pPr>
+        <w:spacing w:after="0" w:line="360" w:lineRule="auto"/>
+        <w:jc w:val="center"/>
+        <w:rPr>
+          <w:rFonts w:ascii="Times New Roman" w:hAnsi="Times New Roman" w:cs="Times New Roman"/>
+          <w:sz w:val="28"/>
+          <w:szCs w:val="28"/>
+          <w:lang w:val="uk-UA"/>
+        </w:rPr>
+      </w:pPr>
+    </w:p>
+    <w:p>
+      <w:pPr>
+        <w:spacing w:after="0" w:line="360" w:lineRule="auto"/>
+        <w:jc w:val="center"/>
+        <w:rPr>
+          <w:rFonts w:ascii="Times New Roman" w:hAnsi="Times New Roman" w:cs="Times New Roman"/>
+          <w:sz w:val="28"/>
+          <w:szCs w:val="28"/>
+          <w:lang w:val="uk-UA"/>
+        </w:rPr>
+      </w:pPr>
+    </w:p>
+    <w:p>
+      <w:pPr>
+        <w:spacing w:after="0" w:line="360" w:lineRule="auto"/>
+        <w:jc w:val="center"/>
+        <w:rPr>
+          <w:rFonts w:ascii="Times New Roman" w:hAnsi="Times New Roman" w:cs="Times New Roman"/>
+          <w:sz w:val="28"/>
+          <w:szCs w:val="28"/>
+          <w:lang w:val="uk-UA"/>
+        </w:rPr>
+      </w:pPr>
+    </w:p>
+    <w:p>
+      <w:pPr>
+        <w:spacing w:after="0" w:line="360" w:lineRule="auto"/>
+        <w:jc w:val="center"/>
+        <w:rPr>
+          <w:rFonts w:ascii="Times New Roman" w:hAnsi="Times New Roman" w:cs="Times New Roman"/>
+          <w:sz w:val="28"/>
+          <w:szCs w:val="28"/>
+          <w:lang w:val="uk-UA"/>
+        </w:rPr>
+      </w:pPr>
+    </w:p>
+    <w:p>
+      <w:pPr>
+        <w:spacing w:after="0" w:line="360" w:lineRule="auto"/>
+        <w:jc w:val="center"/>
+        <w:rPr>
+          <w:rFonts w:ascii="Times New Roman" w:hAnsi="Times New Roman" w:cs="Times New Roman"/>
+          <w:sz w:val="28"/>
+          <w:szCs w:val="28"/>
+          <w:lang w:val="uk-UA"/>
+        </w:rPr>
+      </w:pPr>
+    </w:p>
+    <w:p>
+      <w:pPr>
+        <w:spacing w:after="0" w:line="360" w:lineRule="auto"/>
+        <w:jc w:val="center"/>
+        <w:rPr>
+          <w:rFonts w:ascii="Times New Roman" w:hAnsi="Times New Roman" w:cs="Times New Roman"/>
+          <w:sz w:val="28"/>
+          <w:szCs w:val="28"/>
+          <w:lang w:val="uk-UA"/>
+        </w:rPr>
+      </w:pPr>
+    </w:p>
+    <w:p>
+      <w:pPr>
+        <w:spacing w:after="0" w:line="360" w:lineRule="auto"/>
+        <w:jc w:val="center"/>
+        <w:rPr>
+          <w:rFonts w:ascii="Times New Roman" w:hAnsi="Times New Roman" w:cs="Times New Roman"/>
+          <w:sz w:val="28"/>
+          <w:szCs w:val="28"/>
+          <w:lang w:val="uk-UA"/>
+        </w:rPr>
+      </w:pPr>
+    </w:p>
+    <w:p>
+      <w:pPr>
+        <w:spacing w:after="0" w:line="360" w:lineRule="auto"/>
+        <w:jc w:val="center"/>
+        <w:rPr>
+          <w:rFonts w:ascii="Times New Roman" w:hAnsi="Times New Roman" w:cs="Times New Roman"/>
+          <w:sz w:val="28"/>
+          <w:szCs w:val="28"/>
+          <w:lang w:val="uk-UA"/>
+        </w:rPr>
+      </w:pPr>
+    </w:p>
+    <w:p>
+      <w:pPr>
+        <w:spacing w:after="0" w:line="360" w:lineRule="auto"/>
+        <w:jc w:val="center"/>
+        <w:rPr>
+          <w:rFonts w:ascii="Times New Roman" w:hAnsi="Times New Roman" w:cs="Times New Roman"/>
+          <w:sz w:val="28"/>
+          <w:szCs w:val="28"/>
+          <w:lang w:val="uk-UA"/>
+        </w:rPr>
+      </w:pPr>
+    </w:p>
+    <w:p>
+      <w:pPr>
+        <w:spacing w:after="0" w:line="360" w:lineRule="auto"/>
+        <w:jc w:val="center"/>
+        <w:rPr>
+          <w:rFonts w:ascii="Times New Roman" w:hAnsi="Times New Roman" w:cs="Times New Roman"/>
+          <w:sz w:val="28"/>
+          <w:szCs w:val="28"/>
+          <w:lang w:val="uk-UA"/>
+        </w:rPr>
+      </w:pPr>
       <w:r>
         <w:rPr>
           <w:noProof/>
           <w:lang w:val="en-US"/>
         </w:rPr>
+        <w:lastRenderedPageBreak/>
         <w:drawing>
-          <wp:inline distT="0" distB="0" distL="0" distR="0" wp14:anchorId="2755E7DC" wp14:editId="25ACB9B1">
+          <wp:anchor distT="0" distB="0" distL="114300" distR="114300" simplePos="0" relativeHeight="251657216" behindDoc="0" locked="0" layoutInCell="1" allowOverlap="1" wp14:anchorId="638D63D3" wp14:editId="2E96179F">
+            <wp:simplePos x="0" y="0"/>
+            <wp:positionH relativeFrom="column">
+              <wp:posOffset>824865</wp:posOffset>
+            </wp:positionH>
+            <wp:positionV relativeFrom="paragraph">
+              <wp:posOffset>-5715</wp:posOffset>
+            </wp:positionV>
             <wp:extent cx="4276725" cy="2962275"/>
             <wp:effectExtent l="0" t="0" r="9525" b="9525"/>
+            <wp:wrapSquare wrapText="bothSides"/>
             <wp:docPr id="5" name="Picture 5"/>
             <wp:cNvGraphicFramePr>
               <a:graphicFrameLocks xmlns:a="http://schemas.openxmlformats.org/drawingml/2006/main" noChangeAspect="1"/>
@@ -2536,7 +3479,13 @@
                     <pic:cNvPicPr/>
                   </pic:nvPicPr>
                   <pic:blipFill>
-                    <a:blip r:embed="rId11"/>
+                    <a:blip r:embed="rId11">
+                      <a:extLst>
+                        <a:ext uri="{28A0092B-C50C-407E-A947-70E740481C1C}">
+                          <a14:useLocalDpi xmlns:a14="http://schemas.microsoft.com/office/drawing/2010/main" val="0"/>
+                        </a:ext>
+                      </a:extLst>
+                    </a:blip>
                     <a:stretch>
                       <a:fillRect/>
                     </a:stretch>
@@ -2553,7 +3502,13 @@
                 </pic:pic>
               </a:graphicData>
             </a:graphic>
-          </wp:inline>
+            <wp14:sizeRelH relativeFrom="page">
+              <wp14:pctWidth>0</wp14:pctWidth>
+            </wp14:sizeRelH>
+            <wp14:sizeRelV relativeFrom="page">
+              <wp14:pctHeight>0</wp14:pctHeight>
+            </wp14:sizeRelV>
+          </wp:anchor>
         </w:drawing>
       </w:r>
     </w:p>
@@ -2568,14 +3523,121 @@
           <w:lang w:val="uk-UA"/>
         </w:rPr>
       </w:pPr>
-      <w:r>
-        <w:rPr>
-          <w:rFonts w:ascii="Times New Roman" w:hAnsi="Times New Roman" w:cs="Times New Roman"/>
-          <w:sz w:val="28"/>
-          <w:szCs w:val="28"/>
-          <w:lang w:val="uk-UA"/>
-        </w:rPr>
-        <w:lastRenderedPageBreak/>
+    </w:p>
+    <w:p>
+      <w:pPr>
+        <w:spacing w:after="0" w:line="360" w:lineRule="auto"/>
+        <w:jc w:val="center"/>
+        <w:rPr>
+          <w:rFonts w:ascii="Times New Roman" w:hAnsi="Times New Roman" w:cs="Times New Roman"/>
+          <w:sz w:val="28"/>
+          <w:szCs w:val="28"/>
+          <w:lang w:val="uk-UA"/>
+        </w:rPr>
+      </w:pPr>
+    </w:p>
+    <w:p>
+      <w:pPr>
+        <w:spacing w:after="0" w:line="360" w:lineRule="auto"/>
+        <w:jc w:val="center"/>
+        <w:rPr>
+          <w:rFonts w:ascii="Times New Roman" w:hAnsi="Times New Roman" w:cs="Times New Roman"/>
+          <w:sz w:val="28"/>
+          <w:szCs w:val="28"/>
+          <w:lang w:val="uk-UA"/>
+        </w:rPr>
+      </w:pPr>
+    </w:p>
+    <w:p>
+      <w:pPr>
+        <w:spacing w:after="0" w:line="360" w:lineRule="auto"/>
+        <w:jc w:val="center"/>
+        <w:rPr>
+          <w:rFonts w:ascii="Times New Roman" w:hAnsi="Times New Roman" w:cs="Times New Roman"/>
+          <w:sz w:val="28"/>
+          <w:szCs w:val="28"/>
+          <w:lang w:val="uk-UA"/>
+        </w:rPr>
+      </w:pPr>
+    </w:p>
+    <w:p>
+      <w:pPr>
+        <w:spacing w:after="0" w:line="360" w:lineRule="auto"/>
+        <w:jc w:val="center"/>
+        <w:rPr>
+          <w:rFonts w:ascii="Times New Roman" w:hAnsi="Times New Roman" w:cs="Times New Roman"/>
+          <w:sz w:val="28"/>
+          <w:szCs w:val="28"/>
+          <w:lang w:val="uk-UA"/>
+        </w:rPr>
+      </w:pPr>
+    </w:p>
+    <w:p>
+      <w:pPr>
+        <w:spacing w:after="0" w:line="360" w:lineRule="auto"/>
+        <w:jc w:val="center"/>
+        <w:rPr>
+          <w:rFonts w:ascii="Times New Roman" w:hAnsi="Times New Roman" w:cs="Times New Roman"/>
+          <w:sz w:val="28"/>
+          <w:szCs w:val="28"/>
+          <w:lang w:val="uk-UA"/>
+        </w:rPr>
+      </w:pPr>
+    </w:p>
+    <w:p>
+      <w:pPr>
+        <w:spacing w:after="0" w:line="360" w:lineRule="auto"/>
+        <w:jc w:val="center"/>
+        <w:rPr>
+          <w:rFonts w:ascii="Times New Roman" w:hAnsi="Times New Roman" w:cs="Times New Roman"/>
+          <w:sz w:val="28"/>
+          <w:szCs w:val="28"/>
+          <w:lang w:val="uk-UA"/>
+        </w:rPr>
+      </w:pPr>
+    </w:p>
+    <w:p>
+      <w:pPr>
+        <w:spacing w:after="0" w:line="360" w:lineRule="auto"/>
+        <w:jc w:val="center"/>
+        <w:rPr>
+          <w:rFonts w:ascii="Times New Roman" w:hAnsi="Times New Roman" w:cs="Times New Roman"/>
+          <w:sz w:val="28"/>
+          <w:szCs w:val="28"/>
+          <w:lang w:val="uk-UA"/>
+        </w:rPr>
+      </w:pPr>
+    </w:p>
+    <w:p>
+      <w:pPr>
+        <w:spacing w:after="0" w:line="360" w:lineRule="auto"/>
+        <w:jc w:val="center"/>
+        <w:rPr>
+          <w:rFonts w:ascii="Times New Roman" w:hAnsi="Times New Roman" w:cs="Times New Roman"/>
+          <w:sz w:val="28"/>
+          <w:szCs w:val="28"/>
+          <w:lang w:val="uk-UA"/>
+        </w:rPr>
+      </w:pPr>
+    </w:p>
+    <w:p>
+      <w:pPr>
+        <w:spacing w:after="0" w:line="360" w:lineRule="auto"/>
+        <w:jc w:val="center"/>
+        <w:rPr>
+          <w:rFonts w:ascii="Times New Roman" w:hAnsi="Times New Roman" w:cs="Times New Roman"/>
+          <w:sz w:val="28"/>
+          <w:szCs w:val="28"/>
+          <w:lang w:val="uk-UA"/>
+        </w:rPr>
+      </w:pPr>
+      <w:r>
+        <w:rPr>
+          <w:rFonts w:ascii="Times New Roman" w:hAnsi="Times New Roman" w:cs="Times New Roman"/>
+          <w:sz w:val="28"/>
+          <w:szCs w:val="28"/>
+          <w:lang w:val="uk-UA"/>
+        </w:rPr>
         <w:t xml:space="preserve">Рисунок </w:t>
       </w:r>
       <w:r>
@@ -2583,6 +3645,7 @@
           <w:rFonts w:ascii="Times New Roman" w:hAnsi="Times New Roman" w:cs="Times New Roman"/>
           <w:sz w:val="28"/>
           <w:szCs w:val="28"/>
+          <w:lang w:val="en-US"/>
         </w:rPr>
         <w:t>7</w:t>
       </w:r>
@@ -2595,6 +3658,7 @@
         </w:rPr>
         <w:t xml:space="preserve"> - Вміст таблиці </w:t>
       </w:r>
+      <w:proofErr w:type="spellStart"/>
       <w:r>
         <w:rPr>
           <w:rFonts w:ascii="Times New Roman" w:hAnsi="Times New Roman" w:cs="Times New Roman"/>
@@ -2604,6 +3668,7 @@
         </w:rPr>
         <w:t>ItemStatistics</w:t>
       </w:r>
+      <w:proofErr w:type="spellEnd"/>
     </w:p>
     <w:p>
       <w:pPr>
@@ -2625,6 +3690,7 @@
           <w:rFonts w:ascii="Times New Roman" w:hAnsi="Times New Roman" w:cs="Times New Roman"/>
           <w:sz w:val="28"/>
           <w:szCs w:val="28"/>
+          <w:lang w:val="en-US"/>
         </w:rPr>
       </w:pPr>
     </w:p>
@@ -2637,6 +3703,7 @@
           <w:rFonts w:ascii="Times New Roman" w:hAnsi="Times New Roman" w:cs="Times New Roman"/>
           <w:sz w:val="28"/>
           <w:szCs w:val="28"/>
+          <w:lang w:val="uk-UA"/>
         </w:rPr>
       </w:pPr>
       <w:r>
@@ -2703,6 +3770,7 @@
         </w:rPr>
         <w:t xml:space="preserve">, </w:t>
       </w:r>
+      <w:proofErr w:type="spellStart"/>
       <w:r>
         <w:rPr>
           <w:rFonts w:ascii="Times New Roman" w:hAnsi="Times New Roman" w:cs="Times New Roman"/>
@@ -2712,6 +3780,7 @@
         </w:rPr>
         <w:t>LevelStarts</w:t>
       </w:r>
+      <w:proofErr w:type="spellEnd"/>
       <w:r>
         <w:rPr>
           <w:rFonts w:ascii="Times New Roman" w:hAnsi="Times New Roman" w:cs="Times New Roman"/>
@@ -2721,6 +3790,7 @@
         </w:rPr>
         <w:t xml:space="preserve">, </w:t>
       </w:r>
+      <w:proofErr w:type="spellStart"/>
       <w:r>
         <w:rPr>
           <w:rFonts w:ascii="Times New Roman" w:hAnsi="Times New Roman" w:cs="Times New Roman"/>
@@ -2730,6 +3800,7 @@
         </w:rPr>
         <w:t>LevelEnds</w:t>
       </w:r>
+      <w:proofErr w:type="spellEnd"/>
       <w:r>
         <w:rPr>
           <w:rFonts w:ascii="Times New Roman" w:hAnsi="Times New Roman" w:cs="Times New Roman"/>
@@ -2739,6 +3810,7 @@
         </w:rPr>
         <w:t xml:space="preserve">, </w:t>
       </w:r>
+      <w:proofErr w:type="spellStart"/>
       <w:r>
         <w:rPr>
           <w:rFonts w:ascii="Times New Roman" w:hAnsi="Times New Roman" w:cs="Times New Roman"/>
@@ -2748,6 +3820,7 @@
         </w:rPr>
         <w:t>CurrencyPurchases</w:t>
       </w:r>
+      <w:proofErr w:type="spellEnd"/>
       <w:r>
         <w:rPr>
           <w:rFonts w:ascii="Times New Roman" w:hAnsi="Times New Roman" w:cs="Times New Roman"/>
@@ -2756,6 +3829,7 @@
         </w:rPr>
         <w:t xml:space="preserve">, </w:t>
       </w:r>
+      <w:proofErr w:type="spellStart"/>
       <w:r>
         <w:rPr>
           <w:rFonts w:ascii="Times New Roman" w:hAnsi="Times New Roman" w:cs="Times New Roman"/>
@@ -2765,6 +3839,7 @@
         </w:rPr>
         <w:t>ItemPurchases</w:t>
       </w:r>
+      <w:proofErr w:type="spellEnd"/>
       <w:r>
         <w:rPr>
           <w:rFonts w:ascii="Times New Roman" w:hAnsi="Times New Roman" w:cs="Times New Roman"/>
@@ -2782,16 +3857,29 @@
         </w:rPr>
         <w:t xml:space="preserve">За допомогою цих таблиць, були </w:t>
       </w:r>
-      <w:r>
-        <w:rPr>
-          <w:rFonts w:ascii="Times New Roman" w:eastAsia="Times New Roman" w:hAnsi="Times New Roman" w:cs="Times New Roman"/>
-          <w:color w:val="000000"/>
-          <w:sz w:val="28"/>
-          <w:szCs w:val="28"/>
-          <w:lang w:eastAsia="ru-RU"/>
-        </w:rPr>
-        <w:t xml:space="preserve">сформовані </w:t>
-      </w:r>
+      <w:proofErr w:type="spellStart"/>
+      <w:r>
+        <w:rPr>
+          <w:rFonts w:ascii="Times New Roman" w:eastAsia="Times New Roman" w:hAnsi="Times New Roman" w:cs="Times New Roman"/>
+          <w:color w:val="000000"/>
+          <w:sz w:val="28"/>
+          <w:szCs w:val="28"/>
+          <w:lang w:eastAsia="ru-RU"/>
+        </w:rPr>
+        <w:t>сформовані</w:t>
+      </w:r>
+      <w:proofErr w:type="spellEnd"/>
+      <w:r>
+        <w:rPr>
+          <w:rFonts w:ascii="Times New Roman" w:eastAsia="Times New Roman" w:hAnsi="Times New Roman" w:cs="Times New Roman"/>
+          <w:color w:val="000000"/>
+          <w:sz w:val="28"/>
+          <w:szCs w:val="28"/>
+          <w:lang w:eastAsia="ru-RU"/>
+        </w:rPr>
+        <w:t xml:space="preserve"> </w:t>
+      </w:r>
+      <w:proofErr w:type="spellStart"/>
       <w:r>
         <w:rPr>
           <w:rFonts w:ascii="Times New Roman" w:eastAsia="Times New Roman" w:hAnsi="Times New Roman" w:cs="Times New Roman"/>
@@ -2802,6 +3890,7 @@
         </w:rPr>
         <w:t>таблиці</w:t>
       </w:r>
+      <w:proofErr w:type="spellEnd"/>
       <w:r>
         <w:rPr>
           <w:rFonts w:ascii="Times New Roman" w:hAnsi="Times New Roman" w:cs="Times New Roman"/>
@@ -2853,6 +3942,7 @@
         </w:rPr>
         <w:t xml:space="preserve">, </w:t>
       </w:r>
+      <w:proofErr w:type="spellStart"/>
       <w:r>
         <w:rPr>
           <w:rFonts w:ascii="Times New Roman" w:eastAsia="Times New Roman" w:hAnsi="Times New Roman" w:cs="Times New Roman"/>
@@ -2863,6 +3953,7 @@
         </w:rPr>
         <w:t>Revenue</w:t>
       </w:r>
+      <w:proofErr w:type="spellEnd"/>
       <w:r>
         <w:rPr>
           <w:rFonts w:ascii="Times New Roman" w:eastAsia="Times New Roman" w:hAnsi="Times New Roman" w:cs="Times New Roman"/>
@@ -2873,6 +3964,7 @@
         </w:rPr>
         <w:t xml:space="preserve">, </w:t>
       </w:r>
+      <w:proofErr w:type="spellStart"/>
       <w:r>
         <w:rPr>
           <w:rFonts w:ascii="Times New Roman" w:eastAsia="Times New Roman" w:hAnsi="Times New Roman" w:cs="Times New Roman"/>
@@ -2883,6 +3975,7 @@
         </w:rPr>
         <w:t>CurrencyRate</w:t>
       </w:r>
+      <w:proofErr w:type="spellEnd"/>
       <w:r>
         <w:rPr>
           <w:rFonts w:ascii="Times New Roman" w:eastAsia="Times New Roman" w:hAnsi="Times New Roman" w:cs="Times New Roman"/>
@@ -2893,6 +3986,7 @@
         </w:rPr>
         <w:t xml:space="preserve">, </w:t>
       </w:r>
+      <w:proofErr w:type="spellStart"/>
       <w:r>
         <w:rPr>
           <w:rFonts w:ascii="Times New Roman" w:hAnsi="Times New Roman" w:cs="Times New Roman"/>
@@ -2902,6 +3996,7 @@
         </w:rPr>
         <w:t>LevelStatistics</w:t>
       </w:r>
+      <w:proofErr w:type="spellEnd"/>
       <w:r>
         <w:rPr>
           <w:rFonts w:ascii="Times New Roman" w:hAnsi="Times New Roman" w:cs="Times New Roman"/>
@@ -2910,6 +4005,7 @@
         </w:rPr>
         <w:t xml:space="preserve">, </w:t>
       </w:r>
+      <w:proofErr w:type="spellStart"/>
       <w:r>
         <w:rPr>
           <w:rFonts w:ascii="Times New Roman" w:hAnsi="Times New Roman" w:cs="Times New Roman"/>
@@ -2919,6 +4015,7 @@
         </w:rPr>
         <w:t>ItemStatistics</w:t>
       </w:r>
+      <w:proofErr w:type="spellEnd"/>
       <w:r>
         <w:rPr>
           <w:rFonts w:ascii="Times New Roman" w:hAnsi="Times New Roman" w:cs="Times New Roman"/>
@@ -2926,6 +4023,53 @@
           <w:szCs w:val="28"/>
         </w:rPr>
         <w:t>.</w:t>
+      </w:r>
+      <w:r>
+        <w:rPr>
+          <w:rFonts w:ascii="Times New Roman" w:hAnsi="Times New Roman" w:cs="Times New Roman"/>
+          <w:sz w:val="28"/>
+          <w:szCs w:val="28"/>
+        </w:rPr>
+        <w:t xml:space="preserve"> </w:t>
+      </w:r>
+      <w:proofErr w:type="spellStart"/>
+      <w:r>
+        <w:rPr>
+          <w:rFonts w:ascii="Times New Roman" w:hAnsi="Times New Roman" w:cs="Times New Roman"/>
+          <w:sz w:val="28"/>
+          <w:szCs w:val="28"/>
+        </w:rPr>
+        <w:t>Отриман</w:t>
+      </w:r>
+      <w:proofErr w:type="spellEnd"/>
+      <w:r>
+        <w:rPr>
+          <w:rFonts w:ascii="Times New Roman" w:hAnsi="Times New Roman" w:cs="Times New Roman"/>
+          <w:sz w:val="28"/>
+          <w:szCs w:val="28"/>
+          <w:lang w:val="uk-UA"/>
+        </w:rPr>
+        <w:t xml:space="preserve">і дані можуть бути </w:t>
+      </w:r>
+      <w:proofErr w:type="spellStart"/>
+      <w:r>
+        <w:rPr>
+          <w:rFonts w:ascii="Times New Roman" w:hAnsi="Times New Roman" w:cs="Times New Roman"/>
+          <w:sz w:val="28"/>
+          <w:szCs w:val="28"/>
+          <w:lang w:val="uk-UA"/>
+        </w:rPr>
+        <w:t>викоритстані</w:t>
+      </w:r>
+      <w:proofErr w:type="spellEnd"/>
+      <w:r>
+        <w:rPr>
+          <w:rFonts w:ascii="Times New Roman" w:hAnsi="Times New Roman" w:cs="Times New Roman"/>
+          <w:sz w:val="28"/>
+          <w:szCs w:val="28"/>
+          <w:lang w:val="uk-UA"/>
+        </w:rPr>
+        <w:t xml:space="preserve"> для аналізу аудиторії гри, внутрішньої економіки, та подальшого покращення ігрового процесу.</w:t>
       </w:r>
     </w:p>
     <w:p>
@@ -3078,6 +4222,7 @@
         </w:rPr>
         <w:t xml:space="preserve">) - є </w:t>
       </w:r>
+      <w:proofErr w:type="spellStart"/>
       <w:r>
         <w:rPr>
           <w:rFonts w:ascii="Times New Roman" w:eastAsia="Times New Roman" w:hAnsi="Times New Roman" w:cs="Times New Roman"/>
@@ -3088,6 +4233,7 @@
         </w:rPr>
         <w:t>скороченням</w:t>
       </w:r>
+      <w:proofErr w:type="spellEnd"/>
       <w:r>
         <w:rPr>
           <w:rFonts w:ascii="Times New Roman" w:eastAsia="Times New Roman" w:hAnsi="Times New Roman" w:cs="Times New Roman"/>
@@ -3116,7 +4262,449 @@
           <w:szCs w:val="28"/>
           <w:lang w:eastAsia="ru-RU"/>
         </w:rPr>
-        <w:t xml:space="preserve"> вилучення, перетворення, завантаження, трьох функцій бази даних, які об'єднані в один інструмент для виведення даних з однієї бази даних і розміщення її в іншій базі даних.</w:t>
+        <w:t xml:space="preserve"> </w:t>
+      </w:r>
+      <w:proofErr w:type="spellStart"/>
+      <w:r>
+        <w:rPr>
+          <w:rFonts w:ascii="Times New Roman" w:eastAsia="Times New Roman" w:hAnsi="Times New Roman" w:cs="Times New Roman"/>
+          <w:color w:val="000000"/>
+          <w:sz w:val="28"/>
+          <w:szCs w:val="28"/>
+          <w:lang w:eastAsia="ru-RU"/>
+        </w:rPr>
+        <w:t>вилучення</w:t>
+      </w:r>
+      <w:proofErr w:type="spellEnd"/>
+      <w:r>
+        <w:rPr>
+          <w:rFonts w:ascii="Times New Roman" w:eastAsia="Times New Roman" w:hAnsi="Times New Roman" w:cs="Times New Roman"/>
+          <w:color w:val="000000"/>
+          <w:sz w:val="28"/>
+          <w:szCs w:val="28"/>
+          <w:lang w:eastAsia="ru-RU"/>
+        </w:rPr>
+        <w:t xml:space="preserve">, </w:t>
+      </w:r>
+      <w:proofErr w:type="spellStart"/>
+      <w:r>
+        <w:rPr>
+          <w:rFonts w:ascii="Times New Roman" w:eastAsia="Times New Roman" w:hAnsi="Times New Roman" w:cs="Times New Roman"/>
+          <w:color w:val="000000"/>
+          <w:sz w:val="28"/>
+          <w:szCs w:val="28"/>
+          <w:lang w:eastAsia="ru-RU"/>
+        </w:rPr>
+        <w:t>перетворення</w:t>
+      </w:r>
+      <w:proofErr w:type="spellEnd"/>
+      <w:r>
+        <w:rPr>
+          <w:rFonts w:ascii="Times New Roman" w:eastAsia="Times New Roman" w:hAnsi="Times New Roman" w:cs="Times New Roman"/>
+          <w:color w:val="000000"/>
+          <w:sz w:val="28"/>
+          <w:szCs w:val="28"/>
+          <w:lang w:eastAsia="ru-RU"/>
+        </w:rPr>
+        <w:t xml:space="preserve">, </w:t>
+      </w:r>
+      <w:proofErr w:type="spellStart"/>
+      <w:r>
+        <w:rPr>
+          <w:rFonts w:ascii="Times New Roman" w:eastAsia="Times New Roman" w:hAnsi="Times New Roman" w:cs="Times New Roman"/>
+          <w:color w:val="000000"/>
+          <w:sz w:val="28"/>
+          <w:szCs w:val="28"/>
+          <w:lang w:eastAsia="ru-RU"/>
+        </w:rPr>
+        <w:t>завантаження</w:t>
+      </w:r>
+      <w:proofErr w:type="spellEnd"/>
+      <w:r>
+        <w:rPr>
+          <w:rFonts w:ascii="Times New Roman" w:eastAsia="Times New Roman" w:hAnsi="Times New Roman" w:cs="Times New Roman"/>
+          <w:color w:val="000000"/>
+          <w:sz w:val="28"/>
+          <w:szCs w:val="28"/>
+          <w:lang w:eastAsia="ru-RU"/>
+        </w:rPr>
+        <w:t xml:space="preserve">, </w:t>
+      </w:r>
+      <w:proofErr w:type="spellStart"/>
+      <w:r>
+        <w:rPr>
+          <w:rFonts w:ascii="Times New Roman" w:eastAsia="Times New Roman" w:hAnsi="Times New Roman" w:cs="Times New Roman"/>
+          <w:color w:val="000000"/>
+          <w:sz w:val="28"/>
+          <w:szCs w:val="28"/>
+          <w:lang w:eastAsia="ru-RU"/>
+        </w:rPr>
+        <w:t>трьох</w:t>
+      </w:r>
+      <w:proofErr w:type="spellEnd"/>
+      <w:r>
+        <w:rPr>
+          <w:rFonts w:ascii="Times New Roman" w:eastAsia="Times New Roman" w:hAnsi="Times New Roman" w:cs="Times New Roman"/>
+          <w:color w:val="000000"/>
+          <w:sz w:val="28"/>
+          <w:szCs w:val="28"/>
+          <w:lang w:eastAsia="ru-RU"/>
+        </w:rPr>
+        <w:t xml:space="preserve"> </w:t>
+      </w:r>
+      <w:proofErr w:type="spellStart"/>
+      <w:r>
+        <w:rPr>
+          <w:rFonts w:ascii="Times New Roman" w:eastAsia="Times New Roman" w:hAnsi="Times New Roman" w:cs="Times New Roman"/>
+          <w:color w:val="000000"/>
+          <w:sz w:val="28"/>
+          <w:szCs w:val="28"/>
+          <w:lang w:eastAsia="ru-RU"/>
+        </w:rPr>
+        <w:t>функцій</w:t>
+      </w:r>
+      <w:proofErr w:type="spellEnd"/>
+      <w:r>
+        <w:rPr>
+          <w:rFonts w:ascii="Times New Roman" w:eastAsia="Times New Roman" w:hAnsi="Times New Roman" w:cs="Times New Roman"/>
+          <w:color w:val="000000"/>
+          <w:sz w:val="28"/>
+          <w:szCs w:val="28"/>
+          <w:lang w:eastAsia="ru-RU"/>
+        </w:rPr>
+        <w:t xml:space="preserve"> </w:t>
+      </w:r>
+      <w:proofErr w:type="spellStart"/>
+      <w:r>
+        <w:rPr>
+          <w:rFonts w:ascii="Times New Roman" w:eastAsia="Times New Roman" w:hAnsi="Times New Roman" w:cs="Times New Roman"/>
+          <w:color w:val="000000"/>
+          <w:sz w:val="28"/>
+          <w:szCs w:val="28"/>
+          <w:lang w:eastAsia="ru-RU"/>
+        </w:rPr>
+        <w:t>бази</w:t>
+      </w:r>
+      <w:proofErr w:type="spellEnd"/>
+      <w:r>
+        <w:rPr>
+          <w:rFonts w:ascii="Times New Roman" w:eastAsia="Times New Roman" w:hAnsi="Times New Roman" w:cs="Times New Roman"/>
+          <w:color w:val="000000"/>
+          <w:sz w:val="28"/>
+          <w:szCs w:val="28"/>
+          <w:lang w:eastAsia="ru-RU"/>
+        </w:rPr>
+        <w:t xml:space="preserve"> </w:t>
+      </w:r>
+      <w:bookmarkStart w:id="0" w:name="_GoBack"/>
+      <w:bookmarkEnd w:id="0"/>
+      <w:proofErr w:type="spellStart"/>
+      <w:r>
+        <w:rPr>
+          <w:rFonts w:ascii="Times New Roman" w:eastAsia="Times New Roman" w:hAnsi="Times New Roman" w:cs="Times New Roman"/>
+          <w:color w:val="000000"/>
+          <w:sz w:val="28"/>
+          <w:szCs w:val="28"/>
+          <w:lang w:eastAsia="ru-RU"/>
+        </w:rPr>
+        <w:t>даних</w:t>
+      </w:r>
+      <w:proofErr w:type="spellEnd"/>
+      <w:r>
+        <w:rPr>
+          <w:rFonts w:ascii="Times New Roman" w:eastAsia="Times New Roman" w:hAnsi="Times New Roman" w:cs="Times New Roman"/>
+          <w:color w:val="000000"/>
+          <w:sz w:val="28"/>
+          <w:szCs w:val="28"/>
+          <w:lang w:eastAsia="ru-RU"/>
+        </w:rPr>
+        <w:t xml:space="preserve">, </w:t>
+      </w:r>
+      <w:proofErr w:type="spellStart"/>
+      <w:r>
+        <w:rPr>
+          <w:rFonts w:ascii="Times New Roman" w:eastAsia="Times New Roman" w:hAnsi="Times New Roman" w:cs="Times New Roman"/>
+          <w:color w:val="000000"/>
+          <w:sz w:val="28"/>
+          <w:szCs w:val="28"/>
+          <w:lang w:eastAsia="ru-RU"/>
+        </w:rPr>
+        <w:t>які</w:t>
+      </w:r>
+      <w:proofErr w:type="spellEnd"/>
+      <w:r>
+        <w:rPr>
+          <w:rFonts w:ascii="Times New Roman" w:eastAsia="Times New Roman" w:hAnsi="Times New Roman" w:cs="Times New Roman"/>
+          <w:color w:val="000000"/>
+          <w:sz w:val="28"/>
+          <w:szCs w:val="28"/>
+          <w:lang w:eastAsia="ru-RU"/>
+        </w:rPr>
+        <w:t xml:space="preserve"> </w:t>
+      </w:r>
+      <w:proofErr w:type="spellStart"/>
+      <w:r>
+        <w:rPr>
+          <w:rFonts w:ascii="Times New Roman" w:eastAsia="Times New Roman" w:hAnsi="Times New Roman" w:cs="Times New Roman"/>
+          <w:color w:val="000000"/>
+          <w:sz w:val="28"/>
+          <w:szCs w:val="28"/>
+          <w:lang w:eastAsia="ru-RU"/>
+        </w:rPr>
+        <w:t>об'єднані</w:t>
+      </w:r>
+      <w:proofErr w:type="spellEnd"/>
+      <w:r>
+        <w:rPr>
+          <w:rFonts w:ascii="Times New Roman" w:eastAsia="Times New Roman" w:hAnsi="Times New Roman" w:cs="Times New Roman"/>
+          <w:color w:val="000000"/>
+          <w:sz w:val="28"/>
+          <w:szCs w:val="28"/>
+          <w:lang w:eastAsia="ru-RU"/>
+        </w:rPr>
+        <w:t xml:space="preserve"> в один </w:t>
+      </w:r>
+      <w:proofErr w:type="spellStart"/>
+      <w:r>
+        <w:rPr>
+          <w:rFonts w:ascii="Times New Roman" w:eastAsia="Times New Roman" w:hAnsi="Times New Roman" w:cs="Times New Roman"/>
+          <w:color w:val="000000"/>
+          <w:sz w:val="28"/>
+          <w:szCs w:val="28"/>
+          <w:lang w:eastAsia="ru-RU"/>
+        </w:rPr>
+        <w:t>інструмент</w:t>
+      </w:r>
+      <w:proofErr w:type="spellEnd"/>
+      <w:r>
+        <w:rPr>
+          <w:rFonts w:ascii="Times New Roman" w:eastAsia="Times New Roman" w:hAnsi="Times New Roman" w:cs="Times New Roman"/>
+          <w:color w:val="000000"/>
+          <w:sz w:val="28"/>
+          <w:szCs w:val="28"/>
+          <w:lang w:eastAsia="ru-RU"/>
+        </w:rPr>
+        <w:t xml:space="preserve"> для </w:t>
+      </w:r>
+      <w:proofErr w:type="spellStart"/>
+      <w:r>
+        <w:rPr>
+          <w:rFonts w:ascii="Times New Roman" w:eastAsia="Times New Roman" w:hAnsi="Times New Roman" w:cs="Times New Roman"/>
+          <w:color w:val="000000"/>
+          <w:sz w:val="28"/>
+          <w:szCs w:val="28"/>
+          <w:lang w:eastAsia="ru-RU"/>
+        </w:rPr>
+        <w:t>виведення</w:t>
+      </w:r>
+      <w:proofErr w:type="spellEnd"/>
+      <w:r>
+        <w:rPr>
+          <w:rFonts w:ascii="Times New Roman" w:eastAsia="Times New Roman" w:hAnsi="Times New Roman" w:cs="Times New Roman"/>
+          <w:color w:val="000000"/>
+          <w:sz w:val="28"/>
+          <w:szCs w:val="28"/>
+          <w:lang w:eastAsia="ru-RU"/>
+        </w:rPr>
+        <w:t xml:space="preserve"> </w:t>
+      </w:r>
+      <w:proofErr w:type="spellStart"/>
+      <w:r>
+        <w:rPr>
+          <w:rFonts w:ascii="Times New Roman" w:eastAsia="Times New Roman" w:hAnsi="Times New Roman" w:cs="Times New Roman"/>
+          <w:color w:val="000000"/>
+          <w:sz w:val="28"/>
+          <w:szCs w:val="28"/>
+          <w:lang w:eastAsia="ru-RU"/>
+        </w:rPr>
+        <w:t>даних</w:t>
+      </w:r>
+      <w:proofErr w:type="spellEnd"/>
+      <w:r>
+        <w:rPr>
+          <w:rFonts w:ascii="Times New Roman" w:eastAsia="Times New Roman" w:hAnsi="Times New Roman" w:cs="Times New Roman"/>
+          <w:color w:val="000000"/>
+          <w:sz w:val="28"/>
+          <w:szCs w:val="28"/>
+          <w:lang w:eastAsia="ru-RU"/>
+        </w:rPr>
+        <w:t xml:space="preserve"> з </w:t>
+      </w:r>
+      <w:proofErr w:type="spellStart"/>
+      <w:r>
+        <w:rPr>
+          <w:rFonts w:ascii="Times New Roman" w:eastAsia="Times New Roman" w:hAnsi="Times New Roman" w:cs="Times New Roman"/>
+          <w:color w:val="000000"/>
+          <w:sz w:val="28"/>
+          <w:szCs w:val="28"/>
+          <w:lang w:eastAsia="ru-RU"/>
+        </w:rPr>
+        <w:t>однієї</w:t>
+      </w:r>
+      <w:proofErr w:type="spellEnd"/>
+      <w:r>
+        <w:rPr>
+          <w:rFonts w:ascii="Times New Roman" w:eastAsia="Times New Roman" w:hAnsi="Times New Roman" w:cs="Times New Roman"/>
+          <w:color w:val="000000"/>
+          <w:sz w:val="28"/>
+          <w:szCs w:val="28"/>
+          <w:lang w:eastAsia="ru-RU"/>
+        </w:rPr>
+        <w:t xml:space="preserve"> </w:t>
+      </w:r>
+      <w:proofErr w:type="spellStart"/>
+      <w:r>
+        <w:rPr>
+          <w:rFonts w:ascii="Times New Roman" w:eastAsia="Times New Roman" w:hAnsi="Times New Roman" w:cs="Times New Roman"/>
+          <w:color w:val="000000"/>
+          <w:sz w:val="28"/>
+          <w:szCs w:val="28"/>
+          <w:lang w:eastAsia="ru-RU"/>
+        </w:rPr>
+        <w:t>бази</w:t>
+      </w:r>
+      <w:proofErr w:type="spellEnd"/>
+      <w:r>
+        <w:rPr>
+          <w:rFonts w:ascii="Times New Roman" w:eastAsia="Times New Roman" w:hAnsi="Times New Roman" w:cs="Times New Roman"/>
+          <w:color w:val="000000"/>
+          <w:sz w:val="28"/>
+          <w:szCs w:val="28"/>
+          <w:lang w:eastAsia="ru-RU"/>
+        </w:rPr>
+        <w:t xml:space="preserve"> </w:t>
+      </w:r>
+      <w:proofErr w:type="spellStart"/>
+      <w:r>
+        <w:rPr>
+          <w:rFonts w:ascii="Times New Roman" w:eastAsia="Times New Roman" w:hAnsi="Times New Roman" w:cs="Times New Roman"/>
+          <w:color w:val="000000"/>
+          <w:sz w:val="28"/>
+          <w:szCs w:val="28"/>
+          <w:lang w:eastAsia="ru-RU"/>
+        </w:rPr>
+        <w:t>даних</w:t>
+      </w:r>
+      <w:proofErr w:type="spellEnd"/>
+      <w:r>
+        <w:rPr>
+          <w:rFonts w:ascii="Times New Roman" w:eastAsia="Times New Roman" w:hAnsi="Times New Roman" w:cs="Times New Roman"/>
+          <w:color w:val="000000"/>
+          <w:sz w:val="28"/>
+          <w:szCs w:val="28"/>
+          <w:lang w:eastAsia="ru-RU"/>
+        </w:rPr>
+        <w:t xml:space="preserve"> і </w:t>
+      </w:r>
+      <w:proofErr w:type="spellStart"/>
+      <w:r>
+        <w:rPr>
+          <w:rFonts w:ascii="Times New Roman" w:eastAsia="Times New Roman" w:hAnsi="Times New Roman" w:cs="Times New Roman"/>
+          <w:color w:val="000000"/>
+          <w:sz w:val="28"/>
+          <w:szCs w:val="28"/>
+          <w:lang w:eastAsia="ru-RU"/>
+        </w:rPr>
+        <w:t>розміщення</w:t>
+      </w:r>
+      <w:proofErr w:type="spellEnd"/>
+      <w:r>
+        <w:rPr>
+          <w:rFonts w:ascii="Times New Roman" w:eastAsia="Times New Roman" w:hAnsi="Times New Roman" w:cs="Times New Roman"/>
+          <w:color w:val="000000"/>
+          <w:sz w:val="28"/>
+          <w:szCs w:val="28"/>
+          <w:lang w:eastAsia="ru-RU"/>
+        </w:rPr>
+        <w:t xml:space="preserve"> </w:t>
+      </w:r>
+      <w:proofErr w:type="spellStart"/>
+      <w:r>
+        <w:rPr>
+          <w:rFonts w:ascii="Times New Roman" w:eastAsia="Times New Roman" w:hAnsi="Times New Roman" w:cs="Times New Roman"/>
+          <w:color w:val="000000"/>
+          <w:sz w:val="28"/>
+          <w:szCs w:val="28"/>
+          <w:lang w:eastAsia="ru-RU"/>
+        </w:rPr>
+        <w:t>її</w:t>
+      </w:r>
+      <w:proofErr w:type="spellEnd"/>
+      <w:r>
+        <w:rPr>
+          <w:rFonts w:ascii="Times New Roman" w:eastAsia="Times New Roman" w:hAnsi="Times New Roman" w:cs="Times New Roman"/>
+          <w:color w:val="000000"/>
+          <w:sz w:val="28"/>
+          <w:szCs w:val="28"/>
+          <w:lang w:eastAsia="ru-RU"/>
+        </w:rPr>
+        <w:t xml:space="preserve"> в </w:t>
+      </w:r>
+      <w:proofErr w:type="spellStart"/>
+      <w:r>
+        <w:rPr>
+          <w:rFonts w:ascii="Times New Roman" w:eastAsia="Times New Roman" w:hAnsi="Times New Roman" w:cs="Times New Roman"/>
+          <w:color w:val="000000"/>
+          <w:sz w:val="28"/>
+          <w:szCs w:val="28"/>
+          <w:lang w:eastAsia="ru-RU"/>
+        </w:rPr>
+        <w:t>іншій</w:t>
+      </w:r>
+      <w:proofErr w:type="spellEnd"/>
+      <w:r>
+        <w:rPr>
+          <w:rFonts w:ascii="Times New Roman" w:eastAsia="Times New Roman" w:hAnsi="Times New Roman" w:cs="Times New Roman"/>
+          <w:color w:val="000000"/>
+          <w:sz w:val="28"/>
+          <w:szCs w:val="28"/>
+          <w:lang w:eastAsia="ru-RU"/>
+        </w:rPr>
+        <w:t xml:space="preserve"> </w:t>
+      </w:r>
+      <w:proofErr w:type="spellStart"/>
+      <w:r>
+        <w:rPr>
+          <w:rFonts w:ascii="Times New Roman" w:eastAsia="Times New Roman" w:hAnsi="Times New Roman" w:cs="Times New Roman"/>
+          <w:color w:val="000000"/>
+          <w:sz w:val="28"/>
+          <w:szCs w:val="28"/>
+          <w:lang w:eastAsia="ru-RU"/>
+        </w:rPr>
+        <w:t>базі</w:t>
+      </w:r>
+      <w:proofErr w:type="spellEnd"/>
+      <w:r>
+        <w:rPr>
+          <w:rFonts w:ascii="Times New Roman" w:eastAsia="Times New Roman" w:hAnsi="Times New Roman" w:cs="Times New Roman"/>
+          <w:color w:val="000000"/>
+          <w:sz w:val="28"/>
+          <w:szCs w:val="28"/>
+          <w:lang w:eastAsia="ru-RU"/>
+        </w:rPr>
+        <w:t xml:space="preserve"> </w:t>
+      </w:r>
+      <w:proofErr w:type="spellStart"/>
+      <w:r>
+        <w:rPr>
+          <w:rFonts w:ascii="Times New Roman" w:eastAsia="Times New Roman" w:hAnsi="Times New Roman" w:cs="Times New Roman"/>
+          <w:color w:val="000000"/>
+          <w:sz w:val="28"/>
+          <w:szCs w:val="28"/>
+          <w:lang w:eastAsia="ru-RU"/>
+        </w:rPr>
+        <w:t>даних</w:t>
+      </w:r>
+      <w:proofErr w:type="spellEnd"/>
+      <w:r>
+        <w:rPr>
+          <w:rFonts w:ascii="Times New Roman" w:eastAsia="Times New Roman" w:hAnsi="Times New Roman" w:cs="Times New Roman"/>
+          <w:color w:val="000000"/>
+          <w:sz w:val="28"/>
+          <w:szCs w:val="28"/>
+          <w:lang w:eastAsia="ru-RU"/>
+        </w:rPr>
+        <w:t>.</w:t>
       </w:r>
     </w:p>
     <w:p>
@@ -3132,6 +4720,7 @@
           <w:lang w:eastAsia="ru-RU"/>
         </w:rPr>
       </w:pPr>
+      <w:proofErr w:type="spellStart"/>
       <w:r>
         <w:rPr>
           <w:rFonts w:ascii="Times New Roman" w:eastAsia="Times New Roman" w:hAnsi="Times New Roman" w:cs="Times New Roman"/>
@@ -3143,25 +4732,290 @@
         </w:rPr>
         <w:t>Вилучення</w:t>
       </w:r>
-      <w:r>
-        <w:rPr>
-          <w:rFonts w:ascii="Times New Roman" w:eastAsia="Times New Roman" w:hAnsi="Times New Roman" w:cs="Times New Roman"/>
-          <w:color w:val="000000"/>
-          <w:sz w:val="28"/>
-          <w:szCs w:val="28"/>
-          <w:lang w:eastAsia="ru-RU"/>
-        </w:rPr>
-        <w:t xml:space="preserve"> - це процес читання даних з бази даних. </w:t>
-      </w:r>
-      <w:r>
-        <w:rPr>
-          <w:rFonts w:ascii="Times New Roman" w:eastAsia="Times New Roman" w:hAnsi="Times New Roman" w:cs="Times New Roman"/>
-          <w:color w:val="000000"/>
-          <w:sz w:val="28"/>
-          <w:szCs w:val="28"/>
-          <w:lang w:eastAsia="ru-RU"/>
-        </w:rPr>
-        <w:t>На цьому етапі збираються дані, часто з різних джерел.</w:t>
+      <w:proofErr w:type="spellEnd"/>
+      <w:r>
+        <w:rPr>
+          <w:rFonts w:ascii="Times New Roman" w:eastAsia="Times New Roman" w:hAnsi="Times New Roman" w:cs="Times New Roman"/>
+          <w:color w:val="000000"/>
+          <w:sz w:val="28"/>
+          <w:szCs w:val="28"/>
+          <w:lang w:eastAsia="ru-RU"/>
+        </w:rPr>
+        <w:t xml:space="preserve"> - </w:t>
+      </w:r>
+      <w:proofErr w:type="spellStart"/>
+      <w:r>
+        <w:rPr>
+          <w:rFonts w:ascii="Times New Roman" w:eastAsia="Times New Roman" w:hAnsi="Times New Roman" w:cs="Times New Roman"/>
+          <w:color w:val="000000"/>
+          <w:sz w:val="28"/>
+          <w:szCs w:val="28"/>
+          <w:lang w:eastAsia="ru-RU"/>
+        </w:rPr>
+        <w:t>це</w:t>
+      </w:r>
+      <w:proofErr w:type="spellEnd"/>
+      <w:r>
+        <w:rPr>
+          <w:rFonts w:ascii="Times New Roman" w:eastAsia="Times New Roman" w:hAnsi="Times New Roman" w:cs="Times New Roman"/>
+          <w:color w:val="000000"/>
+          <w:sz w:val="28"/>
+          <w:szCs w:val="28"/>
+          <w:lang w:eastAsia="ru-RU"/>
+        </w:rPr>
+        <w:t xml:space="preserve"> </w:t>
+      </w:r>
+      <w:proofErr w:type="spellStart"/>
+      <w:r>
+        <w:rPr>
+          <w:rFonts w:ascii="Times New Roman" w:eastAsia="Times New Roman" w:hAnsi="Times New Roman" w:cs="Times New Roman"/>
+          <w:color w:val="000000"/>
+          <w:sz w:val="28"/>
+          <w:szCs w:val="28"/>
+          <w:lang w:eastAsia="ru-RU"/>
+        </w:rPr>
+        <w:t>процес</w:t>
+      </w:r>
+      <w:proofErr w:type="spellEnd"/>
+      <w:r>
+        <w:rPr>
+          <w:rFonts w:ascii="Times New Roman" w:eastAsia="Times New Roman" w:hAnsi="Times New Roman" w:cs="Times New Roman"/>
+          <w:color w:val="000000"/>
+          <w:sz w:val="28"/>
+          <w:szCs w:val="28"/>
+          <w:lang w:eastAsia="ru-RU"/>
+        </w:rPr>
+        <w:t xml:space="preserve"> </w:t>
+      </w:r>
+      <w:proofErr w:type="spellStart"/>
+      <w:r>
+        <w:rPr>
+          <w:rFonts w:ascii="Times New Roman" w:eastAsia="Times New Roman" w:hAnsi="Times New Roman" w:cs="Times New Roman"/>
+          <w:color w:val="000000"/>
+          <w:sz w:val="28"/>
+          <w:szCs w:val="28"/>
+          <w:lang w:eastAsia="ru-RU"/>
+        </w:rPr>
+        <w:t>читання</w:t>
+      </w:r>
+      <w:proofErr w:type="spellEnd"/>
+      <w:r>
+        <w:rPr>
+          <w:rFonts w:ascii="Times New Roman" w:eastAsia="Times New Roman" w:hAnsi="Times New Roman" w:cs="Times New Roman"/>
+          <w:color w:val="000000"/>
+          <w:sz w:val="28"/>
+          <w:szCs w:val="28"/>
+          <w:lang w:eastAsia="ru-RU"/>
+        </w:rPr>
+        <w:t xml:space="preserve"> </w:t>
+      </w:r>
+      <w:proofErr w:type="spellStart"/>
+      <w:r>
+        <w:rPr>
+          <w:rFonts w:ascii="Times New Roman" w:eastAsia="Times New Roman" w:hAnsi="Times New Roman" w:cs="Times New Roman"/>
+          <w:color w:val="000000"/>
+          <w:sz w:val="28"/>
+          <w:szCs w:val="28"/>
+          <w:lang w:eastAsia="ru-RU"/>
+        </w:rPr>
+        <w:t>даних</w:t>
+      </w:r>
+      <w:proofErr w:type="spellEnd"/>
+      <w:r>
+        <w:rPr>
+          <w:rFonts w:ascii="Times New Roman" w:eastAsia="Times New Roman" w:hAnsi="Times New Roman" w:cs="Times New Roman"/>
+          <w:color w:val="000000"/>
+          <w:sz w:val="28"/>
+          <w:szCs w:val="28"/>
+          <w:lang w:eastAsia="ru-RU"/>
+        </w:rPr>
+        <w:t xml:space="preserve"> з </w:t>
+      </w:r>
+      <w:proofErr w:type="spellStart"/>
+      <w:r>
+        <w:rPr>
+          <w:rFonts w:ascii="Times New Roman" w:eastAsia="Times New Roman" w:hAnsi="Times New Roman" w:cs="Times New Roman"/>
+          <w:color w:val="000000"/>
+          <w:sz w:val="28"/>
+          <w:szCs w:val="28"/>
+          <w:lang w:eastAsia="ru-RU"/>
+        </w:rPr>
+        <w:t>бази</w:t>
+      </w:r>
+      <w:proofErr w:type="spellEnd"/>
+      <w:r>
+        <w:rPr>
+          <w:rFonts w:ascii="Times New Roman" w:eastAsia="Times New Roman" w:hAnsi="Times New Roman" w:cs="Times New Roman"/>
+          <w:color w:val="000000"/>
+          <w:sz w:val="28"/>
+          <w:szCs w:val="28"/>
+          <w:lang w:eastAsia="ru-RU"/>
+        </w:rPr>
+        <w:t xml:space="preserve"> </w:t>
+      </w:r>
+      <w:proofErr w:type="spellStart"/>
+      <w:r>
+        <w:rPr>
+          <w:rFonts w:ascii="Times New Roman" w:eastAsia="Times New Roman" w:hAnsi="Times New Roman" w:cs="Times New Roman"/>
+          <w:color w:val="000000"/>
+          <w:sz w:val="28"/>
+          <w:szCs w:val="28"/>
+          <w:lang w:eastAsia="ru-RU"/>
+        </w:rPr>
+        <w:t>даних</w:t>
+      </w:r>
+      <w:proofErr w:type="spellEnd"/>
+      <w:r>
+        <w:rPr>
+          <w:rFonts w:ascii="Times New Roman" w:eastAsia="Times New Roman" w:hAnsi="Times New Roman" w:cs="Times New Roman"/>
+          <w:color w:val="000000"/>
+          <w:sz w:val="28"/>
+          <w:szCs w:val="28"/>
+          <w:lang w:eastAsia="ru-RU"/>
+        </w:rPr>
+        <w:t xml:space="preserve">. </w:t>
+      </w:r>
+      <w:r>
+        <w:rPr>
+          <w:rFonts w:ascii="Times New Roman" w:eastAsia="Times New Roman" w:hAnsi="Times New Roman" w:cs="Times New Roman"/>
+          <w:color w:val="000000"/>
+          <w:sz w:val="28"/>
+          <w:szCs w:val="28"/>
+          <w:lang w:eastAsia="ru-RU"/>
+        </w:rPr>
+        <w:t xml:space="preserve">На </w:t>
+      </w:r>
+      <w:proofErr w:type="spellStart"/>
+      <w:r>
+        <w:rPr>
+          <w:rFonts w:ascii="Times New Roman" w:eastAsia="Times New Roman" w:hAnsi="Times New Roman" w:cs="Times New Roman"/>
+          <w:color w:val="000000"/>
+          <w:sz w:val="28"/>
+          <w:szCs w:val="28"/>
+          <w:lang w:eastAsia="ru-RU"/>
+        </w:rPr>
+        <w:t>цьому</w:t>
+      </w:r>
+      <w:proofErr w:type="spellEnd"/>
+      <w:r>
+        <w:rPr>
+          <w:rFonts w:ascii="Times New Roman" w:eastAsia="Times New Roman" w:hAnsi="Times New Roman" w:cs="Times New Roman"/>
+          <w:color w:val="000000"/>
+          <w:sz w:val="28"/>
+          <w:szCs w:val="28"/>
+          <w:lang w:eastAsia="ru-RU"/>
+        </w:rPr>
+        <w:t xml:space="preserve"> </w:t>
+      </w:r>
+      <w:proofErr w:type="spellStart"/>
+      <w:r>
+        <w:rPr>
+          <w:rFonts w:ascii="Times New Roman" w:eastAsia="Times New Roman" w:hAnsi="Times New Roman" w:cs="Times New Roman"/>
+          <w:color w:val="000000"/>
+          <w:sz w:val="28"/>
+          <w:szCs w:val="28"/>
+          <w:lang w:eastAsia="ru-RU"/>
+        </w:rPr>
+        <w:t>етапі</w:t>
+      </w:r>
+      <w:proofErr w:type="spellEnd"/>
+      <w:r>
+        <w:rPr>
+          <w:rFonts w:ascii="Times New Roman" w:eastAsia="Times New Roman" w:hAnsi="Times New Roman" w:cs="Times New Roman"/>
+          <w:color w:val="000000"/>
+          <w:sz w:val="28"/>
+          <w:szCs w:val="28"/>
+          <w:lang w:eastAsia="ru-RU"/>
+        </w:rPr>
+        <w:t xml:space="preserve"> </w:t>
+      </w:r>
+      <w:proofErr w:type="spellStart"/>
+      <w:r>
+        <w:rPr>
+          <w:rFonts w:ascii="Times New Roman" w:eastAsia="Times New Roman" w:hAnsi="Times New Roman" w:cs="Times New Roman"/>
+          <w:color w:val="000000"/>
+          <w:sz w:val="28"/>
+          <w:szCs w:val="28"/>
+          <w:lang w:eastAsia="ru-RU"/>
+        </w:rPr>
+        <w:t>збираються</w:t>
+      </w:r>
+      <w:proofErr w:type="spellEnd"/>
+      <w:r>
+        <w:rPr>
+          <w:rFonts w:ascii="Times New Roman" w:eastAsia="Times New Roman" w:hAnsi="Times New Roman" w:cs="Times New Roman"/>
+          <w:color w:val="000000"/>
+          <w:sz w:val="28"/>
+          <w:szCs w:val="28"/>
+          <w:lang w:eastAsia="ru-RU"/>
+        </w:rPr>
+        <w:t xml:space="preserve"> </w:t>
+      </w:r>
+      <w:proofErr w:type="spellStart"/>
+      <w:r>
+        <w:rPr>
+          <w:rFonts w:ascii="Times New Roman" w:eastAsia="Times New Roman" w:hAnsi="Times New Roman" w:cs="Times New Roman"/>
+          <w:color w:val="000000"/>
+          <w:sz w:val="28"/>
+          <w:szCs w:val="28"/>
+          <w:lang w:eastAsia="ru-RU"/>
+        </w:rPr>
+        <w:t>дані</w:t>
+      </w:r>
+      <w:proofErr w:type="spellEnd"/>
+      <w:r>
+        <w:rPr>
+          <w:rFonts w:ascii="Times New Roman" w:eastAsia="Times New Roman" w:hAnsi="Times New Roman" w:cs="Times New Roman"/>
+          <w:color w:val="000000"/>
+          <w:sz w:val="28"/>
+          <w:szCs w:val="28"/>
+          <w:lang w:eastAsia="ru-RU"/>
+        </w:rPr>
+        <w:t xml:space="preserve">, часто з </w:t>
+      </w:r>
+      <w:proofErr w:type="spellStart"/>
+      <w:r>
+        <w:rPr>
+          <w:rFonts w:ascii="Times New Roman" w:eastAsia="Times New Roman" w:hAnsi="Times New Roman" w:cs="Times New Roman"/>
+          <w:color w:val="000000"/>
+          <w:sz w:val="28"/>
+          <w:szCs w:val="28"/>
+          <w:lang w:eastAsia="ru-RU"/>
+        </w:rPr>
+        <w:t>різних</w:t>
+      </w:r>
+      <w:proofErr w:type="spellEnd"/>
+      <w:r>
+        <w:rPr>
+          <w:rFonts w:ascii="Times New Roman" w:eastAsia="Times New Roman" w:hAnsi="Times New Roman" w:cs="Times New Roman"/>
+          <w:color w:val="000000"/>
+          <w:sz w:val="28"/>
+          <w:szCs w:val="28"/>
+          <w:lang w:eastAsia="ru-RU"/>
+        </w:rPr>
+        <w:t xml:space="preserve"> </w:t>
+      </w:r>
+      <w:proofErr w:type="spellStart"/>
+      <w:r>
+        <w:rPr>
+          <w:rFonts w:ascii="Times New Roman" w:eastAsia="Times New Roman" w:hAnsi="Times New Roman" w:cs="Times New Roman"/>
+          <w:color w:val="000000"/>
+          <w:sz w:val="28"/>
+          <w:szCs w:val="28"/>
+          <w:lang w:eastAsia="ru-RU"/>
+        </w:rPr>
+        <w:t>джерел</w:t>
+      </w:r>
+      <w:proofErr w:type="spellEnd"/>
+      <w:r>
+        <w:rPr>
+          <w:rFonts w:ascii="Times New Roman" w:eastAsia="Times New Roman" w:hAnsi="Times New Roman" w:cs="Times New Roman"/>
+          <w:color w:val="000000"/>
+          <w:sz w:val="28"/>
+          <w:szCs w:val="28"/>
+          <w:lang w:eastAsia="ru-RU"/>
+        </w:rPr>
+        <w:t>.</w:t>
       </w:r>
     </w:p>
     <w:p>
@@ -3177,6 +5031,7 @@
           <w:lang w:eastAsia="ru-RU"/>
         </w:rPr>
       </w:pPr>
+      <w:proofErr w:type="spellStart"/>
       <w:r>
         <w:rPr>
           <w:rFonts w:ascii="Times New Roman" w:eastAsia="Times New Roman" w:hAnsi="Times New Roman" w:cs="Times New Roman"/>
@@ -3188,15 +5043,258 @@
         </w:rPr>
         <w:t>Перетворення</w:t>
       </w:r>
-      <w:r>
-        <w:rPr>
-          <w:rFonts w:ascii="Times New Roman" w:eastAsia="Times New Roman" w:hAnsi="Times New Roman" w:cs="Times New Roman"/>
-          <w:color w:val="000000"/>
-          <w:sz w:val="28"/>
-          <w:szCs w:val="28"/>
-          <w:lang w:eastAsia="ru-RU"/>
-        </w:rPr>
-        <w:t xml:space="preserve"> - це процес перетворення витягнутих даних зі своєї попередньої форми у форму, в якій вон</w:t>
+      <w:proofErr w:type="spellEnd"/>
+      <w:r>
+        <w:rPr>
+          <w:rFonts w:ascii="Times New Roman" w:eastAsia="Times New Roman" w:hAnsi="Times New Roman" w:cs="Times New Roman"/>
+          <w:color w:val="000000"/>
+          <w:sz w:val="28"/>
+          <w:szCs w:val="28"/>
+          <w:lang w:eastAsia="ru-RU"/>
+        </w:rPr>
+        <w:t xml:space="preserve"> - </w:t>
+      </w:r>
+      <w:proofErr w:type="spellStart"/>
+      <w:r>
+        <w:rPr>
+          <w:rFonts w:ascii="Times New Roman" w:eastAsia="Times New Roman" w:hAnsi="Times New Roman" w:cs="Times New Roman"/>
+          <w:color w:val="000000"/>
+          <w:sz w:val="28"/>
+          <w:szCs w:val="28"/>
+          <w:lang w:eastAsia="ru-RU"/>
+        </w:rPr>
+        <w:t>це</w:t>
+      </w:r>
+      <w:proofErr w:type="spellEnd"/>
+      <w:r>
+        <w:rPr>
+          <w:rFonts w:ascii="Times New Roman" w:eastAsia="Times New Roman" w:hAnsi="Times New Roman" w:cs="Times New Roman"/>
+          <w:color w:val="000000"/>
+          <w:sz w:val="28"/>
+          <w:szCs w:val="28"/>
+          <w:lang w:eastAsia="ru-RU"/>
+        </w:rPr>
+        <w:t xml:space="preserve"> </w:t>
+      </w:r>
+      <w:proofErr w:type="spellStart"/>
+      <w:r>
+        <w:rPr>
+          <w:rFonts w:ascii="Times New Roman" w:eastAsia="Times New Roman" w:hAnsi="Times New Roman" w:cs="Times New Roman"/>
+          <w:color w:val="000000"/>
+          <w:sz w:val="28"/>
+          <w:szCs w:val="28"/>
+          <w:lang w:eastAsia="ru-RU"/>
+        </w:rPr>
+        <w:t>процес</w:t>
+      </w:r>
+      <w:proofErr w:type="spellEnd"/>
+      <w:r>
+        <w:rPr>
+          <w:rFonts w:ascii="Times New Roman" w:eastAsia="Times New Roman" w:hAnsi="Times New Roman" w:cs="Times New Roman"/>
+          <w:color w:val="000000"/>
+          <w:sz w:val="28"/>
+          <w:szCs w:val="28"/>
+          <w:lang w:eastAsia="ru-RU"/>
+        </w:rPr>
+        <w:t xml:space="preserve"> </w:t>
+      </w:r>
+      <w:proofErr w:type="spellStart"/>
+      <w:r>
+        <w:rPr>
+          <w:rFonts w:ascii="Times New Roman" w:eastAsia="Times New Roman" w:hAnsi="Times New Roman" w:cs="Times New Roman"/>
+          <w:color w:val="000000"/>
+          <w:sz w:val="28"/>
+          <w:szCs w:val="28"/>
+          <w:lang w:eastAsia="ru-RU"/>
+        </w:rPr>
+        <w:t>перетворення</w:t>
+      </w:r>
+      <w:proofErr w:type="spellEnd"/>
+      <w:r>
+        <w:rPr>
+          <w:rFonts w:ascii="Times New Roman" w:eastAsia="Times New Roman" w:hAnsi="Times New Roman" w:cs="Times New Roman"/>
+          <w:color w:val="000000"/>
+          <w:sz w:val="28"/>
+          <w:szCs w:val="28"/>
+          <w:lang w:eastAsia="ru-RU"/>
+        </w:rPr>
+        <w:t xml:space="preserve"> </w:t>
+      </w:r>
+      <w:proofErr w:type="spellStart"/>
+      <w:r>
+        <w:rPr>
+          <w:rFonts w:ascii="Times New Roman" w:eastAsia="Times New Roman" w:hAnsi="Times New Roman" w:cs="Times New Roman"/>
+          <w:color w:val="000000"/>
+          <w:sz w:val="28"/>
+          <w:szCs w:val="28"/>
+          <w:lang w:eastAsia="ru-RU"/>
+        </w:rPr>
+        <w:t>витягнутих</w:t>
+      </w:r>
+      <w:proofErr w:type="spellEnd"/>
+      <w:r>
+        <w:rPr>
+          <w:rFonts w:ascii="Times New Roman" w:eastAsia="Times New Roman" w:hAnsi="Times New Roman" w:cs="Times New Roman"/>
+          <w:color w:val="000000"/>
+          <w:sz w:val="28"/>
+          <w:szCs w:val="28"/>
+          <w:lang w:eastAsia="ru-RU"/>
+        </w:rPr>
+        <w:t xml:space="preserve"> </w:t>
+      </w:r>
+      <w:proofErr w:type="spellStart"/>
+      <w:r>
+        <w:rPr>
+          <w:rFonts w:ascii="Times New Roman" w:eastAsia="Times New Roman" w:hAnsi="Times New Roman" w:cs="Times New Roman"/>
+          <w:color w:val="000000"/>
+          <w:sz w:val="28"/>
+          <w:szCs w:val="28"/>
+          <w:lang w:eastAsia="ru-RU"/>
+        </w:rPr>
+        <w:t>даних</w:t>
+      </w:r>
+      <w:proofErr w:type="spellEnd"/>
+      <w:r>
+        <w:rPr>
+          <w:rFonts w:ascii="Times New Roman" w:eastAsia="Times New Roman" w:hAnsi="Times New Roman" w:cs="Times New Roman"/>
+          <w:color w:val="000000"/>
+          <w:sz w:val="28"/>
+          <w:szCs w:val="28"/>
+          <w:lang w:eastAsia="ru-RU"/>
+        </w:rPr>
+        <w:t xml:space="preserve"> </w:t>
+      </w:r>
+      <w:proofErr w:type="spellStart"/>
+      <w:r>
+        <w:rPr>
+          <w:rFonts w:ascii="Times New Roman" w:eastAsia="Times New Roman" w:hAnsi="Times New Roman" w:cs="Times New Roman"/>
+          <w:color w:val="000000"/>
+          <w:sz w:val="28"/>
+          <w:szCs w:val="28"/>
+          <w:lang w:eastAsia="ru-RU"/>
+        </w:rPr>
+        <w:t>зі</w:t>
+      </w:r>
+      <w:proofErr w:type="spellEnd"/>
+      <w:r>
+        <w:rPr>
+          <w:rFonts w:ascii="Times New Roman" w:eastAsia="Times New Roman" w:hAnsi="Times New Roman" w:cs="Times New Roman"/>
+          <w:color w:val="000000"/>
+          <w:sz w:val="28"/>
+          <w:szCs w:val="28"/>
+          <w:lang w:eastAsia="ru-RU"/>
+        </w:rPr>
+        <w:t xml:space="preserve"> </w:t>
+      </w:r>
+      <w:proofErr w:type="spellStart"/>
+      <w:r>
+        <w:rPr>
+          <w:rFonts w:ascii="Times New Roman" w:eastAsia="Times New Roman" w:hAnsi="Times New Roman" w:cs="Times New Roman"/>
+          <w:color w:val="000000"/>
+          <w:sz w:val="28"/>
+          <w:szCs w:val="28"/>
+          <w:lang w:eastAsia="ru-RU"/>
+        </w:rPr>
+        <w:t>своєї</w:t>
+      </w:r>
+      <w:proofErr w:type="spellEnd"/>
+      <w:r>
+        <w:rPr>
+          <w:rFonts w:ascii="Times New Roman" w:eastAsia="Times New Roman" w:hAnsi="Times New Roman" w:cs="Times New Roman"/>
+          <w:color w:val="000000"/>
+          <w:sz w:val="28"/>
+          <w:szCs w:val="28"/>
+          <w:lang w:eastAsia="ru-RU"/>
+        </w:rPr>
+        <w:t xml:space="preserve"> </w:t>
+      </w:r>
+      <w:proofErr w:type="spellStart"/>
+      <w:r>
+        <w:rPr>
+          <w:rFonts w:ascii="Times New Roman" w:eastAsia="Times New Roman" w:hAnsi="Times New Roman" w:cs="Times New Roman"/>
+          <w:color w:val="000000"/>
+          <w:sz w:val="28"/>
+          <w:szCs w:val="28"/>
+          <w:lang w:eastAsia="ru-RU"/>
+        </w:rPr>
+        <w:t>попередньої</w:t>
+      </w:r>
+      <w:proofErr w:type="spellEnd"/>
+      <w:r>
+        <w:rPr>
+          <w:rFonts w:ascii="Times New Roman" w:eastAsia="Times New Roman" w:hAnsi="Times New Roman" w:cs="Times New Roman"/>
+          <w:color w:val="000000"/>
+          <w:sz w:val="28"/>
+          <w:szCs w:val="28"/>
+          <w:lang w:eastAsia="ru-RU"/>
+        </w:rPr>
+        <w:t xml:space="preserve"> </w:t>
+      </w:r>
+      <w:proofErr w:type="spellStart"/>
+      <w:r>
+        <w:rPr>
+          <w:rFonts w:ascii="Times New Roman" w:eastAsia="Times New Roman" w:hAnsi="Times New Roman" w:cs="Times New Roman"/>
+          <w:color w:val="000000"/>
+          <w:sz w:val="28"/>
+          <w:szCs w:val="28"/>
+          <w:lang w:eastAsia="ru-RU"/>
+        </w:rPr>
+        <w:t>форми</w:t>
+      </w:r>
+      <w:proofErr w:type="spellEnd"/>
+      <w:r>
+        <w:rPr>
+          <w:rFonts w:ascii="Times New Roman" w:eastAsia="Times New Roman" w:hAnsi="Times New Roman" w:cs="Times New Roman"/>
+          <w:color w:val="000000"/>
+          <w:sz w:val="28"/>
+          <w:szCs w:val="28"/>
+          <w:lang w:eastAsia="ru-RU"/>
+        </w:rPr>
+        <w:t xml:space="preserve"> </w:t>
+      </w:r>
+      <w:proofErr w:type="gramStart"/>
+      <w:r>
+        <w:rPr>
+          <w:rFonts w:ascii="Times New Roman" w:eastAsia="Times New Roman" w:hAnsi="Times New Roman" w:cs="Times New Roman"/>
+          <w:color w:val="000000"/>
+          <w:sz w:val="28"/>
+          <w:szCs w:val="28"/>
+          <w:lang w:eastAsia="ru-RU"/>
+        </w:rPr>
+        <w:t>у форму</w:t>
+      </w:r>
+      <w:proofErr w:type="gramEnd"/>
+      <w:r>
+        <w:rPr>
+          <w:rFonts w:ascii="Times New Roman" w:eastAsia="Times New Roman" w:hAnsi="Times New Roman" w:cs="Times New Roman"/>
+          <w:color w:val="000000"/>
+          <w:sz w:val="28"/>
+          <w:szCs w:val="28"/>
+          <w:lang w:eastAsia="ru-RU"/>
+        </w:rPr>
+        <w:t xml:space="preserve">, в </w:t>
+      </w:r>
+      <w:proofErr w:type="spellStart"/>
+      <w:r>
+        <w:rPr>
+          <w:rFonts w:ascii="Times New Roman" w:eastAsia="Times New Roman" w:hAnsi="Times New Roman" w:cs="Times New Roman"/>
+          <w:color w:val="000000"/>
+          <w:sz w:val="28"/>
+          <w:szCs w:val="28"/>
+          <w:lang w:eastAsia="ru-RU"/>
+        </w:rPr>
+        <w:t>якій</w:t>
+      </w:r>
+      <w:proofErr w:type="spellEnd"/>
+      <w:r>
+        <w:rPr>
+          <w:rFonts w:ascii="Times New Roman" w:eastAsia="Times New Roman" w:hAnsi="Times New Roman" w:cs="Times New Roman"/>
+          <w:color w:val="000000"/>
+          <w:sz w:val="28"/>
+          <w:szCs w:val="28"/>
+          <w:lang w:eastAsia="ru-RU"/>
+        </w:rPr>
+        <w:t xml:space="preserve"> вон</w:t>
       </w:r>
       <w:r>
         <w:rPr>
@@ -3216,7 +5314,18 @@
           <w:szCs w:val="28"/>
           <w:lang w:eastAsia="ru-RU"/>
         </w:rPr>
-        <w:t xml:space="preserve"> повинн</w:t>
+        <w:t xml:space="preserve"> </w:t>
+      </w:r>
+      <w:proofErr w:type="spellStart"/>
+      <w:r>
+        <w:rPr>
+          <w:rFonts w:ascii="Times New Roman" w:eastAsia="Times New Roman" w:hAnsi="Times New Roman" w:cs="Times New Roman"/>
+          <w:color w:val="000000"/>
+          <w:sz w:val="28"/>
+          <w:szCs w:val="28"/>
+          <w:lang w:eastAsia="ru-RU"/>
+        </w:rPr>
+        <w:t>повинн</w:t>
       </w:r>
       <w:r>
         <w:rPr>
@@ -3228,15 +5337,49 @@
         </w:rPr>
         <w:t>i</w:t>
       </w:r>
-      <w:r>
-        <w:rPr>
-          <w:rFonts w:ascii="Times New Roman" w:eastAsia="Times New Roman" w:hAnsi="Times New Roman" w:cs="Times New Roman"/>
-          <w:color w:val="000000"/>
-          <w:sz w:val="28"/>
-          <w:szCs w:val="28"/>
-          <w:lang w:eastAsia="ru-RU"/>
-        </w:rPr>
-        <w:t xml:space="preserve"> бути, щоб ї</w:t>
+      <w:proofErr w:type="spellEnd"/>
+      <w:r>
+        <w:rPr>
+          <w:rFonts w:ascii="Times New Roman" w:eastAsia="Times New Roman" w:hAnsi="Times New Roman" w:cs="Times New Roman"/>
+          <w:color w:val="000000"/>
+          <w:sz w:val="28"/>
+          <w:szCs w:val="28"/>
+          <w:lang w:eastAsia="ru-RU"/>
+        </w:rPr>
+        <w:t xml:space="preserve"> бути, </w:t>
+      </w:r>
+      <w:proofErr w:type="spellStart"/>
+      <w:r>
+        <w:rPr>
+          <w:rFonts w:ascii="Times New Roman" w:eastAsia="Times New Roman" w:hAnsi="Times New Roman" w:cs="Times New Roman"/>
+          <w:color w:val="000000"/>
+          <w:sz w:val="28"/>
+          <w:szCs w:val="28"/>
+          <w:lang w:eastAsia="ru-RU"/>
+        </w:rPr>
+        <w:t>щоб</w:t>
+      </w:r>
+      <w:proofErr w:type="spellEnd"/>
+      <w:r>
+        <w:rPr>
+          <w:rFonts w:ascii="Times New Roman" w:eastAsia="Times New Roman" w:hAnsi="Times New Roman" w:cs="Times New Roman"/>
+          <w:color w:val="000000"/>
+          <w:sz w:val="28"/>
+          <w:szCs w:val="28"/>
+          <w:lang w:eastAsia="ru-RU"/>
+        </w:rPr>
+        <w:t xml:space="preserve"> </w:t>
+      </w:r>
+      <w:proofErr w:type="spellStart"/>
+      <w:r>
+        <w:rPr>
+          <w:rFonts w:ascii="Times New Roman" w:eastAsia="Times New Roman" w:hAnsi="Times New Roman" w:cs="Times New Roman"/>
+          <w:color w:val="000000"/>
+          <w:sz w:val="28"/>
+          <w:szCs w:val="28"/>
+          <w:lang w:eastAsia="ru-RU"/>
+        </w:rPr>
+        <w:t>ї</w:t>
       </w:r>
       <w:r>
         <w:rPr>
@@ -3248,25 +5391,368 @@
         </w:rPr>
         <w:t>х</w:t>
       </w:r>
-      <w:r>
-        <w:rPr>
-          <w:rFonts w:ascii="Times New Roman" w:eastAsia="Times New Roman" w:hAnsi="Times New Roman" w:cs="Times New Roman"/>
-          <w:color w:val="000000"/>
-          <w:sz w:val="28"/>
-          <w:szCs w:val="28"/>
-          <w:lang w:eastAsia="ru-RU"/>
-        </w:rPr>
-        <w:t xml:space="preserve"> можна було помістити в іншу базу даних. </w:t>
-      </w:r>
-      <w:r>
-        <w:rPr>
-          <w:rFonts w:ascii="Times New Roman" w:eastAsia="Times New Roman" w:hAnsi="Times New Roman" w:cs="Times New Roman"/>
-          <w:color w:val="000000"/>
-          <w:sz w:val="28"/>
-          <w:szCs w:val="28"/>
-          <w:lang w:eastAsia="ru-RU"/>
-        </w:rPr>
-        <w:t>Трансформація відбувається за допомогою правил або таблиць пошуку або об'єднання даних з іншими даними.</w:t>
+      <w:proofErr w:type="spellEnd"/>
+      <w:r>
+        <w:rPr>
+          <w:rFonts w:ascii="Times New Roman" w:eastAsia="Times New Roman" w:hAnsi="Times New Roman" w:cs="Times New Roman"/>
+          <w:color w:val="000000"/>
+          <w:sz w:val="28"/>
+          <w:szCs w:val="28"/>
+          <w:lang w:eastAsia="ru-RU"/>
+        </w:rPr>
+        <w:t xml:space="preserve"> </w:t>
+      </w:r>
+      <w:proofErr w:type="spellStart"/>
+      <w:r>
+        <w:rPr>
+          <w:rFonts w:ascii="Times New Roman" w:eastAsia="Times New Roman" w:hAnsi="Times New Roman" w:cs="Times New Roman"/>
+          <w:color w:val="000000"/>
+          <w:sz w:val="28"/>
+          <w:szCs w:val="28"/>
+          <w:lang w:eastAsia="ru-RU"/>
+        </w:rPr>
+        <w:t>можна</w:t>
+      </w:r>
+      <w:proofErr w:type="spellEnd"/>
+      <w:r>
+        <w:rPr>
+          <w:rFonts w:ascii="Times New Roman" w:eastAsia="Times New Roman" w:hAnsi="Times New Roman" w:cs="Times New Roman"/>
+          <w:color w:val="000000"/>
+          <w:sz w:val="28"/>
+          <w:szCs w:val="28"/>
+          <w:lang w:eastAsia="ru-RU"/>
+        </w:rPr>
+        <w:t xml:space="preserve"> </w:t>
+      </w:r>
+      <w:proofErr w:type="spellStart"/>
+      <w:r>
+        <w:rPr>
+          <w:rFonts w:ascii="Times New Roman" w:eastAsia="Times New Roman" w:hAnsi="Times New Roman" w:cs="Times New Roman"/>
+          <w:color w:val="000000"/>
+          <w:sz w:val="28"/>
+          <w:szCs w:val="28"/>
+          <w:lang w:eastAsia="ru-RU"/>
+        </w:rPr>
+        <w:t>було</w:t>
+      </w:r>
+      <w:proofErr w:type="spellEnd"/>
+      <w:r>
+        <w:rPr>
+          <w:rFonts w:ascii="Times New Roman" w:eastAsia="Times New Roman" w:hAnsi="Times New Roman" w:cs="Times New Roman"/>
+          <w:color w:val="000000"/>
+          <w:sz w:val="28"/>
+          <w:szCs w:val="28"/>
+          <w:lang w:eastAsia="ru-RU"/>
+        </w:rPr>
+        <w:t xml:space="preserve"> </w:t>
+      </w:r>
+      <w:proofErr w:type="spellStart"/>
+      <w:r>
+        <w:rPr>
+          <w:rFonts w:ascii="Times New Roman" w:eastAsia="Times New Roman" w:hAnsi="Times New Roman" w:cs="Times New Roman"/>
+          <w:color w:val="000000"/>
+          <w:sz w:val="28"/>
+          <w:szCs w:val="28"/>
+          <w:lang w:eastAsia="ru-RU"/>
+        </w:rPr>
+        <w:t>помістити</w:t>
+      </w:r>
+      <w:proofErr w:type="spellEnd"/>
+      <w:r>
+        <w:rPr>
+          <w:rFonts w:ascii="Times New Roman" w:eastAsia="Times New Roman" w:hAnsi="Times New Roman" w:cs="Times New Roman"/>
+          <w:color w:val="000000"/>
+          <w:sz w:val="28"/>
+          <w:szCs w:val="28"/>
+          <w:lang w:eastAsia="ru-RU"/>
+        </w:rPr>
+        <w:t xml:space="preserve"> в </w:t>
+      </w:r>
+      <w:proofErr w:type="spellStart"/>
+      <w:r>
+        <w:rPr>
+          <w:rFonts w:ascii="Times New Roman" w:eastAsia="Times New Roman" w:hAnsi="Times New Roman" w:cs="Times New Roman"/>
+          <w:color w:val="000000"/>
+          <w:sz w:val="28"/>
+          <w:szCs w:val="28"/>
+          <w:lang w:eastAsia="ru-RU"/>
+        </w:rPr>
+        <w:t>іншу</w:t>
+      </w:r>
+      <w:proofErr w:type="spellEnd"/>
+      <w:r>
+        <w:rPr>
+          <w:rFonts w:ascii="Times New Roman" w:eastAsia="Times New Roman" w:hAnsi="Times New Roman" w:cs="Times New Roman"/>
+          <w:color w:val="000000"/>
+          <w:sz w:val="28"/>
+          <w:szCs w:val="28"/>
+          <w:lang w:eastAsia="ru-RU"/>
+        </w:rPr>
+        <w:t xml:space="preserve"> базу </w:t>
+      </w:r>
+      <w:proofErr w:type="spellStart"/>
+      <w:r>
+        <w:rPr>
+          <w:rFonts w:ascii="Times New Roman" w:eastAsia="Times New Roman" w:hAnsi="Times New Roman" w:cs="Times New Roman"/>
+          <w:color w:val="000000"/>
+          <w:sz w:val="28"/>
+          <w:szCs w:val="28"/>
+          <w:lang w:eastAsia="ru-RU"/>
+        </w:rPr>
+        <w:t>даних</w:t>
+      </w:r>
+      <w:proofErr w:type="spellEnd"/>
+      <w:r>
+        <w:rPr>
+          <w:rFonts w:ascii="Times New Roman" w:eastAsia="Times New Roman" w:hAnsi="Times New Roman" w:cs="Times New Roman"/>
+          <w:color w:val="000000"/>
+          <w:sz w:val="28"/>
+          <w:szCs w:val="28"/>
+          <w:lang w:eastAsia="ru-RU"/>
+        </w:rPr>
+        <w:t xml:space="preserve">. </w:t>
+      </w:r>
+      <w:proofErr w:type="spellStart"/>
+      <w:r>
+        <w:rPr>
+          <w:rFonts w:ascii="Times New Roman" w:eastAsia="Times New Roman" w:hAnsi="Times New Roman" w:cs="Times New Roman"/>
+          <w:color w:val="000000"/>
+          <w:sz w:val="28"/>
+          <w:szCs w:val="28"/>
+          <w:lang w:eastAsia="ru-RU"/>
+        </w:rPr>
+        <w:t>Трансформація</w:t>
+      </w:r>
+      <w:proofErr w:type="spellEnd"/>
+      <w:r>
+        <w:rPr>
+          <w:rFonts w:ascii="Times New Roman" w:eastAsia="Times New Roman" w:hAnsi="Times New Roman" w:cs="Times New Roman"/>
+          <w:color w:val="000000"/>
+          <w:sz w:val="28"/>
+          <w:szCs w:val="28"/>
+          <w:lang w:eastAsia="ru-RU"/>
+        </w:rPr>
+        <w:t xml:space="preserve"> </w:t>
+      </w:r>
+      <w:proofErr w:type="spellStart"/>
+      <w:r>
+        <w:rPr>
+          <w:rFonts w:ascii="Times New Roman" w:eastAsia="Times New Roman" w:hAnsi="Times New Roman" w:cs="Times New Roman"/>
+          <w:color w:val="000000"/>
+          <w:sz w:val="28"/>
+          <w:szCs w:val="28"/>
+          <w:lang w:eastAsia="ru-RU"/>
+        </w:rPr>
+        <w:t>відбувається</w:t>
+      </w:r>
+      <w:proofErr w:type="spellEnd"/>
+      <w:r>
+        <w:rPr>
+          <w:rFonts w:ascii="Times New Roman" w:eastAsia="Times New Roman" w:hAnsi="Times New Roman" w:cs="Times New Roman"/>
+          <w:color w:val="000000"/>
+          <w:sz w:val="28"/>
+          <w:szCs w:val="28"/>
+          <w:lang w:eastAsia="ru-RU"/>
+        </w:rPr>
+        <w:t xml:space="preserve"> за </w:t>
+      </w:r>
+      <w:proofErr w:type="spellStart"/>
+      <w:r>
+        <w:rPr>
+          <w:rFonts w:ascii="Times New Roman" w:eastAsia="Times New Roman" w:hAnsi="Times New Roman" w:cs="Times New Roman"/>
+          <w:color w:val="000000"/>
+          <w:sz w:val="28"/>
+          <w:szCs w:val="28"/>
+          <w:lang w:eastAsia="ru-RU"/>
+        </w:rPr>
+        <w:t>допомогою</w:t>
+      </w:r>
+      <w:proofErr w:type="spellEnd"/>
+      <w:r>
+        <w:rPr>
+          <w:rFonts w:ascii="Times New Roman" w:eastAsia="Times New Roman" w:hAnsi="Times New Roman" w:cs="Times New Roman"/>
+          <w:color w:val="000000"/>
+          <w:sz w:val="28"/>
+          <w:szCs w:val="28"/>
+          <w:lang w:eastAsia="ru-RU"/>
+        </w:rPr>
+        <w:t xml:space="preserve"> правил </w:t>
+      </w:r>
+      <w:proofErr w:type="spellStart"/>
+      <w:r>
+        <w:rPr>
+          <w:rFonts w:ascii="Times New Roman" w:eastAsia="Times New Roman" w:hAnsi="Times New Roman" w:cs="Times New Roman"/>
+          <w:color w:val="000000"/>
+          <w:sz w:val="28"/>
+          <w:szCs w:val="28"/>
+          <w:lang w:eastAsia="ru-RU"/>
+        </w:rPr>
+        <w:t>або</w:t>
+      </w:r>
+      <w:proofErr w:type="spellEnd"/>
+      <w:r>
+        <w:rPr>
+          <w:rFonts w:ascii="Times New Roman" w:eastAsia="Times New Roman" w:hAnsi="Times New Roman" w:cs="Times New Roman"/>
+          <w:color w:val="000000"/>
+          <w:sz w:val="28"/>
+          <w:szCs w:val="28"/>
+          <w:lang w:eastAsia="ru-RU"/>
+        </w:rPr>
+        <w:t xml:space="preserve"> </w:t>
+      </w:r>
+      <w:proofErr w:type="spellStart"/>
+      <w:r>
+        <w:rPr>
+          <w:rFonts w:ascii="Times New Roman" w:eastAsia="Times New Roman" w:hAnsi="Times New Roman" w:cs="Times New Roman"/>
+          <w:color w:val="000000"/>
+          <w:sz w:val="28"/>
+          <w:szCs w:val="28"/>
+          <w:lang w:eastAsia="ru-RU"/>
+        </w:rPr>
+        <w:t>таблиць</w:t>
+      </w:r>
+      <w:proofErr w:type="spellEnd"/>
+      <w:r>
+        <w:rPr>
+          <w:rFonts w:ascii="Times New Roman" w:eastAsia="Times New Roman" w:hAnsi="Times New Roman" w:cs="Times New Roman"/>
+          <w:color w:val="000000"/>
+          <w:sz w:val="28"/>
+          <w:szCs w:val="28"/>
+          <w:lang w:eastAsia="ru-RU"/>
+        </w:rPr>
+        <w:t xml:space="preserve"> </w:t>
+      </w:r>
+      <w:proofErr w:type="spellStart"/>
+      <w:r>
+        <w:rPr>
+          <w:rFonts w:ascii="Times New Roman" w:eastAsia="Times New Roman" w:hAnsi="Times New Roman" w:cs="Times New Roman"/>
+          <w:color w:val="000000"/>
+          <w:sz w:val="28"/>
+          <w:szCs w:val="28"/>
+          <w:lang w:eastAsia="ru-RU"/>
+        </w:rPr>
+        <w:t>пошуку</w:t>
+      </w:r>
+      <w:proofErr w:type="spellEnd"/>
+      <w:r>
+        <w:rPr>
+          <w:rFonts w:ascii="Times New Roman" w:eastAsia="Times New Roman" w:hAnsi="Times New Roman" w:cs="Times New Roman"/>
+          <w:color w:val="000000"/>
+          <w:sz w:val="28"/>
+          <w:szCs w:val="28"/>
+          <w:lang w:eastAsia="ru-RU"/>
+        </w:rPr>
+        <w:t xml:space="preserve"> </w:t>
+      </w:r>
+      <w:proofErr w:type="spellStart"/>
+      <w:r>
+        <w:rPr>
+          <w:rFonts w:ascii="Times New Roman" w:eastAsia="Times New Roman" w:hAnsi="Times New Roman" w:cs="Times New Roman"/>
+          <w:color w:val="000000"/>
+          <w:sz w:val="28"/>
+          <w:szCs w:val="28"/>
+          <w:lang w:eastAsia="ru-RU"/>
+        </w:rPr>
+        <w:t>або</w:t>
+      </w:r>
+      <w:proofErr w:type="spellEnd"/>
+      <w:r>
+        <w:rPr>
+          <w:rFonts w:ascii="Times New Roman" w:eastAsia="Times New Roman" w:hAnsi="Times New Roman" w:cs="Times New Roman"/>
+          <w:color w:val="000000"/>
+          <w:sz w:val="28"/>
+          <w:szCs w:val="28"/>
+          <w:lang w:eastAsia="ru-RU"/>
+        </w:rPr>
+        <w:t xml:space="preserve"> </w:t>
+      </w:r>
+      <w:proofErr w:type="spellStart"/>
+      <w:r>
+        <w:rPr>
+          <w:rFonts w:ascii="Times New Roman" w:eastAsia="Times New Roman" w:hAnsi="Times New Roman" w:cs="Times New Roman"/>
+          <w:color w:val="000000"/>
+          <w:sz w:val="28"/>
+          <w:szCs w:val="28"/>
+          <w:lang w:eastAsia="ru-RU"/>
+        </w:rPr>
+        <w:t>об'єднання</w:t>
+      </w:r>
+      <w:proofErr w:type="spellEnd"/>
+      <w:r>
+        <w:rPr>
+          <w:rFonts w:ascii="Times New Roman" w:eastAsia="Times New Roman" w:hAnsi="Times New Roman" w:cs="Times New Roman"/>
+          <w:color w:val="000000"/>
+          <w:sz w:val="28"/>
+          <w:szCs w:val="28"/>
+          <w:lang w:eastAsia="ru-RU"/>
+        </w:rPr>
+        <w:t xml:space="preserve"> </w:t>
+      </w:r>
+      <w:proofErr w:type="spellStart"/>
+      <w:r>
+        <w:rPr>
+          <w:rFonts w:ascii="Times New Roman" w:eastAsia="Times New Roman" w:hAnsi="Times New Roman" w:cs="Times New Roman"/>
+          <w:color w:val="000000"/>
+          <w:sz w:val="28"/>
+          <w:szCs w:val="28"/>
+          <w:lang w:eastAsia="ru-RU"/>
+        </w:rPr>
+        <w:t>даних</w:t>
+      </w:r>
+      <w:proofErr w:type="spellEnd"/>
+      <w:r>
+        <w:rPr>
+          <w:rFonts w:ascii="Times New Roman" w:eastAsia="Times New Roman" w:hAnsi="Times New Roman" w:cs="Times New Roman"/>
+          <w:color w:val="000000"/>
+          <w:sz w:val="28"/>
+          <w:szCs w:val="28"/>
+          <w:lang w:eastAsia="ru-RU"/>
+        </w:rPr>
+        <w:t xml:space="preserve"> з </w:t>
+      </w:r>
+      <w:proofErr w:type="spellStart"/>
+      <w:r>
+        <w:rPr>
+          <w:rFonts w:ascii="Times New Roman" w:eastAsia="Times New Roman" w:hAnsi="Times New Roman" w:cs="Times New Roman"/>
+          <w:color w:val="000000"/>
+          <w:sz w:val="28"/>
+          <w:szCs w:val="28"/>
+          <w:lang w:eastAsia="ru-RU"/>
+        </w:rPr>
+        <w:t>іншими</w:t>
+      </w:r>
+      <w:proofErr w:type="spellEnd"/>
+      <w:r>
+        <w:rPr>
+          <w:rFonts w:ascii="Times New Roman" w:eastAsia="Times New Roman" w:hAnsi="Times New Roman" w:cs="Times New Roman"/>
+          <w:color w:val="000000"/>
+          <w:sz w:val="28"/>
+          <w:szCs w:val="28"/>
+          <w:lang w:eastAsia="ru-RU"/>
+        </w:rPr>
+        <w:t xml:space="preserve"> </w:t>
+      </w:r>
+      <w:proofErr w:type="spellStart"/>
+      <w:r>
+        <w:rPr>
+          <w:rFonts w:ascii="Times New Roman" w:eastAsia="Times New Roman" w:hAnsi="Times New Roman" w:cs="Times New Roman"/>
+          <w:color w:val="000000"/>
+          <w:sz w:val="28"/>
+          <w:szCs w:val="28"/>
+          <w:lang w:eastAsia="ru-RU"/>
+        </w:rPr>
+        <w:t>даними</w:t>
+      </w:r>
+      <w:proofErr w:type="spellEnd"/>
+      <w:r>
+        <w:rPr>
+          <w:rFonts w:ascii="Times New Roman" w:eastAsia="Times New Roman" w:hAnsi="Times New Roman" w:cs="Times New Roman"/>
+          <w:color w:val="000000"/>
+          <w:sz w:val="28"/>
+          <w:szCs w:val="28"/>
+          <w:lang w:eastAsia="ru-RU"/>
+        </w:rPr>
+        <w:t>.</w:t>
       </w:r>
     </w:p>
     <w:p>
@@ -3282,6 +5768,7 @@
           <w:lang w:eastAsia="ru-RU"/>
         </w:rPr>
       </w:pPr>
+      <w:proofErr w:type="spellStart"/>
       <w:r>
         <w:rPr>
           <w:rFonts w:ascii="Times New Roman" w:eastAsia="Times New Roman" w:hAnsi="Times New Roman" w:cs="Times New Roman"/>
@@ -3293,15 +5780,148 @@
         </w:rPr>
         <w:t>Завантаження</w:t>
       </w:r>
-      <w:r>
-        <w:rPr>
-          <w:rFonts w:ascii="Times New Roman" w:eastAsia="Times New Roman" w:hAnsi="Times New Roman" w:cs="Times New Roman"/>
-          <w:color w:val="000000"/>
-          <w:sz w:val="28"/>
-          <w:szCs w:val="28"/>
-          <w:lang w:eastAsia="ru-RU"/>
-        </w:rPr>
-        <w:t xml:space="preserve"> - це процес запису даних у цільову базу даних.</w:t>
+      <w:proofErr w:type="spellEnd"/>
+      <w:r>
+        <w:rPr>
+          <w:rFonts w:ascii="Times New Roman" w:eastAsia="Times New Roman" w:hAnsi="Times New Roman" w:cs="Times New Roman"/>
+          <w:color w:val="000000"/>
+          <w:sz w:val="28"/>
+          <w:szCs w:val="28"/>
+          <w:lang w:eastAsia="ru-RU"/>
+        </w:rPr>
+        <w:t xml:space="preserve"> - </w:t>
+      </w:r>
+      <w:proofErr w:type="spellStart"/>
+      <w:r>
+        <w:rPr>
+          <w:rFonts w:ascii="Times New Roman" w:eastAsia="Times New Roman" w:hAnsi="Times New Roman" w:cs="Times New Roman"/>
+          <w:color w:val="000000"/>
+          <w:sz w:val="28"/>
+          <w:szCs w:val="28"/>
+          <w:lang w:eastAsia="ru-RU"/>
+        </w:rPr>
+        <w:t>це</w:t>
+      </w:r>
+      <w:proofErr w:type="spellEnd"/>
+      <w:r>
+        <w:rPr>
+          <w:rFonts w:ascii="Times New Roman" w:eastAsia="Times New Roman" w:hAnsi="Times New Roman" w:cs="Times New Roman"/>
+          <w:color w:val="000000"/>
+          <w:sz w:val="28"/>
+          <w:szCs w:val="28"/>
+          <w:lang w:eastAsia="ru-RU"/>
+        </w:rPr>
+        <w:t xml:space="preserve"> </w:t>
+      </w:r>
+      <w:proofErr w:type="spellStart"/>
+      <w:r>
+        <w:rPr>
+          <w:rFonts w:ascii="Times New Roman" w:eastAsia="Times New Roman" w:hAnsi="Times New Roman" w:cs="Times New Roman"/>
+          <w:color w:val="000000"/>
+          <w:sz w:val="28"/>
+          <w:szCs w:val="28"/>
+          <w:lang w:eastAsia="ru-RU"/>
+        </w:rPr>
+        <w:t>процес</w:t>
+      </w:r>
+      <w:proofErr w:type="spellEnd"/>
+      <w:r>
+        <w:rPr>
+          <w:rFonts w:ascii="Times New Roman" w:eastAsia="Times New Roman" w:hAnsi="Times New Roman" w:cs="Times New Roman"/>
+          <w:color w:val="000000"/>
+          <w:sz w:val="28"/>
+          <w:szCs w:val="28"/>
+          <w:lang w:eastAsia="ru-RU"/>
+        </w:rPr>
+        <w:t xml:space="preserve"> </w:t>
+      </w:r>
+      <w:proofErr w:type="spellStart"/>
+      <w:r>
+        <w:rPr>
+          <w:rFonts w:ascii="Times New Roman" w:eastAsia="Times New Roman" w:hAnsi="Times New Roman" w:cs="Times New Roman"/>
+          <w:color w:val="000000"/>
+          <w:sz w:val="28"/>
+          <w:szCs w:val="28"/>
+          <w:lang w:eastAsia="ru-RU"/>
+        </w:rPr>
+        <w:t>запису</w:t>
+      </w:r>
+      <w:proofErr w:type="spellEnd"/>
+      <w:r>
+        <w:rPr>
+          <w:rFonts w:ascii="Times New Roman" w:eastAsia="Times New Roman" w:hAnsi="Times New Roman" w:cs="Times New Roman"/>
+          <w:color w:val="000000"/>
+          <w:sz w:val="28"/>
+          <w:szCs w:val="28"/>
+          <w:lang w:eastAsia="ru-RU"/>
+        </w:rPr>
+        <w:t xml:space="preserve"> </w:t>
+      </w:r>
+      <w:proofErr w:type="spellStart"/>
+      <w:r>
+        <w:rPr>
+          <w:rFonts w:ascii="Times New Roman" w:eastAsia="Times New Roman" w:hAnsi="Times New Roman" w:cs="Times New Roman"/>
+          <w:color w:val="000000"/>
+          <w:sz w:val="28"/>
+          <w:szCs w:val="28"/>
+          <w:lang w:eastAsia="ru-RU"/>
+        </w:rPr>
+        <w:t>даних</w:t>
+      </w:r>
+      <w:proofErr w:type="spellEnd"/>
+      <w:r>
+        <w:rPr>
+          <w:rFonts w:ascii="Times New Roman" w:eastAsia="Times New Roman" w:hAnsi="Times New Roman" w:cs="Times New Roman"/>
+          <w:color w:val="000000"/>
+          <w:sz w:val="28"/>
+          <w:szCs w:val="28"/>
+          <w:lang w:eastAsia="ru-RU"/>
+        </w:rPr>
+        <w:t xml:space="preserve"> у </w:t>
+      </w:r>
+      <w:proofErr w:type="spellStart"/>
+      <w:r>
+        <w:rPr>
+          <w:rFonts w:ascii="Times New Roman" w:eastAsia="Times New Roman" w:hAnsi="Times New Roman" w:cs="Times New Roman"/>
+          <w:color w:val="000000"/>
+          <w:sz w:val="28"/>
+          <w:szCs w:val="28"/>
+          <w:lang w:eastAsia="ru-RU"/>
+        </w:rPr>
+        <w:t>цільову</w:t>
+      </w:r>
+      <w:proofErr w:type="spellEnd"/>
+      <w:r>
+        <w:rPr>
+          <w:rFonts w:ascii="Times New Roman" w:eastAsia="Times New Roman" w:hAnsi="Times New Roman" w:cs="Times New Roman"/>
+          <w:color w:val="000000"/>
+          <w:sz w:val="28"/>
+          <w:szCs w:val="28"/>
+          <w:lang w:eastAsia="ru-RU"/>
+        </w:rPr>
+        <w:t xml:space="preserve"> базу </w:t>
+      </w:r>
+      <w:proofErr w:type="spellStart"/>
+      <w:r>
+        <w:rPr>
+          <w:rFonts w:ascii="Times New Roman" w:eastAsia="Times New Roman" w:hAnsi="Times New Roman" w:cs="Times New Roman"/>
+          <w:color w:val="000000"/>
+          <w:sz w:val="28"/>
+          <w:szCs w:val="28"/>
+          <w:lang w:eastAsia="ru-RU"/>
+        </w:rPr>
+        <w:t>даних</w:t>
+      </w:r>
+      <w:proofErr w:type="spellEnd"/>
+      <w:r>
+        <w:rPr>
+          <w:rFonts w:ascii="Times New Roman" w:eastAsia="Times New Roman" w:hAnsi="Times New Roman" w:cs="Times New Roman"/>
+          <w:color w:val="000000"/>
+          <w:sz w:val="28"/>
+          <w:szCs w:val="28"/>
+          <w:lang w:eastAsia="ru-RU"/>
+        </w:rPr>
+        <w:t>.</w:t>
       </w:r>
     </w:p>
     <w:sectPr>
@@ -3315,7 +5935,7 @@
 </file>
 
 <file path=word/numbering.xml><?xml version="1.0" encoding="utf-8"?>
-<w:numbering xmlns:wpc="http://schemas.microsoft.com/office/word/2010/wordprocessingCanvas" xmlns:cx="http://schemas.microsoft.com/office/drawing/2014/chartex" xmlns:mc="http://schemas.openxmlformats.org/markup-compatibility/2006" xmlns:o="urn:schemas-microsoft-com:office:office" xmlns:r="http://schemas.openxmlformats.org/officeDocument/2006/relationships" xmlns:m="http://schemas.openxmlformats.org/officeDocument/2006/math" xmlns:v="urn:schemas-microsoft-com:vml" xmlns:wp14="http://schemas.microsoft.com/office/word/2010/wordprocessingDrawing" xmlns:wp="http://schemas.openxmlformats.org/drawingml/2006/wordprocessingDrawing" xmlns:w10="urn:schemas-microsoft-com:office:word" xmlns:w="http://schemas.openxmlformats.org/wordprocessingml/2006/main" xmlns:w14="http://schemas.microsoft.com/office/word/2010/wordml" xmlns:w15="http://schemas.microsoft.com/office/word/2012/wordml" xmlns:w16se="http://schemas.microsoft.com/office/word/2015/wordml/symex" xmlns:wpg="http://schemas.microsoft.com/office/word/2010/wordprocessingGroup" xmlns:wpi="http://schemas.microsoft.com/office/word/2010/wordprocessingInk" xmlns:wne="http://schemas.microsoft.com/office/word/2006/wordml" xmlns:wps="http://schemas.microsoft.com/office/word/2010/wordprocessingShape" mc:Ignorable="w14 w15 w16se wp14">
+<w:numbering xmlns:wpc="http://schemas.microsoft.com/office/word/2010/wordprocessingCanvas" xmlns:cx="http://schemas.microsoft.com/office/drawing/2014/chartex" xmlns:cx1="http://schemas.microsoft.com/office/drawing/2015/9/8/chartex" xmlns:cx2="http://schemas.microsoft.com/office/drawing/2015/10/21/chartex" xmlns:cx3="http://schemas.microsoft.com/office/drawing/2016/5/9/chartex" xmlns:cx4="http://schemas.microsoft.com/office/drawing/2016/5/10/chartex" xmlns:cx5="http://schemas.microsoft.com/office/drawing/2016/5/11/chartex" xmlns:cx6="http://schemas.microsoft.com/office/drawing/2016/5/12/chartex" xmlns:cx7="http://schemas.microsoft.com/office/drawing/2016/5/13/chartex" xmlns:cx8="http://schemas.microsoft.com/office/drawing/2016/5/14/chartex" xmlns:mc="http://schemas.openxmlformats.org/markup-compatibility/2006" xmlns:aink="http://schemas.microsoft.com/office/drawing/2016/ink" xmlns:am3d="http://schemas.microsoft.com/office/drawing/2017/model3d" xmlns:o="urn:schemas-microsoft-com:office:office" xmlns:r="http://schemas.openxmlformats.org/officeDocument/2006/relationships" xmlns:m="http://schemas.openxmlformats.org/officeDocument/2006/math" xmlns:v="urn:schemas-microsoft-com:vml" xmlns:wp14="http://schemas.microsoft.com/office/word/2010/wordprocessingDrawing" xmlns:wp="http://schemas.openxmlformats.org/drawingml/2006/wordprocessingDrawing" xmlns:w10="urn:schemas-microsoft-com:office:word" xmlns:w="http://schemas.openxmlformats.org/wordprocessingml/2006/main" xmlns:w14="http://schemas.microsoft.com/office/word/2010/wordml" xmlns:w15="http://schemas.microsoft.com/office/word/2012/wordml" xmlns:w16cid="http://schemas.microsoft.com/office/word/2016/wordml/cid" xmlns:w16se="http://schemas.microsoft.com/office/word/2015/wordml/symex" xmlns:wpg="http://schemas.microsoft.com/office/word/2010/wordprocessingGroup" xmlns:wpi="http://schemas.microsoft.com/office/word/2010/wordprocessingInk" xmlns:wne="http://schemas.microsoft.com/office/word/2006/wordml" xmlns:wps="http://schemas.microsoft.com/office/word/2010/wordprocessingShape" mc:Ignorable="w14 w15 w16se w16cid wp14">
   <w:abstractNum w:abstractNumId="0" w15:restartNumberingAfterBreak="0">
     <w:nsid w:val="42C71E30"/>
     <w:multiLevelType w:val="multilevel"/>
@@ -4025,7 +6645,7 @@
 </file>
 
 <file path=word/styles.xml><?xml version="1.0" encoding="utf-8"?>
-<w:styles xmlns:mc="http://schemas.openxmlformats.org/markup-compatibility/2006" xmlns:r="http://schemas.openxmlformats.org/officeDocument/2006/relationships" xmlns:w="http://schemas.openxmlformats.org/wordprocessingml/2006/main" xmlns:w14="http://schemas.microsoft.com/office/word/2010/wordml" xmlns:w15="http://schemas.microsoft.com/office/word/2012/wordml" xmlns:w16se="http://schemas.microsoft.com/office/word/2015/wordml/symex" mc:Ignorable="w14 w15 w16se">
+<w:styles xmlns:mc="http://schemas.openxmlformats.org/markup-compatibility/2006" xmlns:r="http://schemas.openxmlformats.org/officeDocument/2006/relationships" xmlns:w="http://schemas.openxmlformats.org/wordprocessingml/2006/main" xmlns:w14="http://schemas.microsoft.com/office/word/2010/wordml" xmlns:w15="http://schemas.microsoft.com/office/word/2012/wordml" xmlns:w16cid="http://schemas.microsoft.com/office/word/2016/wordml/cid" xmlns:w16se="http://schemas.microsoft.com/office/word/2015/wordml/symex" mc:Ignorable="w14 w15 w16se w16cid">
   <w:docDefaults>
     <w:rPrDefault>
       <w:rPr>
@@ -4041,7 +6661,7 @@
       </w:pPr>
     </w:pPrDefault>
   </w:docDefaults>
-  <w:latentStyles w:defLockedState="0" w:defUIPriority="99" w:defSemiHidden="0" w:defUnhideWhenUsed="0" w:defQFormat="0" w:count="371">
+  <w:latentStyles w:defLockedState="0" w:defUIPriority="99" w:defSemiHidden="0" w:defUnhideWhenUsed="0" w:defQFormat="0" w:count="376">
     <w:lsdException w:name="Normal" w:uiPriority="0" w:qFormat="1"/>
     <w:lsdException w:name="heading 1" w:uiPriority="9" w:qFormat="1"/>
     <w:lsdException w:name="heading 2" w:semiHidden="1" w:uiPriority="9" w:unhideWhenUsed="1" w:qFormat="1"/>
@@ -4147,7 +6767,6 @@
     <w:lsdException w:name="HTML Sample" w:semiHidden="1" w:unhideWhenUsed="1"/>
     <w:lsdException w:name="HTML Typewriter" w:semiHidden="1" w:unhideWhenUsed="1"/>
     <w:lsdException w:name="HTML Variable" w:semiHidden="1" w:unhideWhenUsed="1"/>
-    <w:lsdException w:name="Normal Table" w:semiHidden="1" w:unhideWhenUsed="1"/>
     <w:lsdException w:name="annotation subject" w:semiHidden="1" w:unhideWhenUsed="1"/>
     <w:lsdException w:name="No List" w:semiHidden="1" w:unhideWhenUsed="1"/>
     <w:lsdException w:name="Outline List 1" w:semiHidden="1" w:unhideWhenUsed="1"/>
@@ -4190,11 +6809,8 @@
     <w:lsdException w:name="Table Contemporary" w:semiHidden="1" w:unhideWhenUsed="1"/>
     <w:lsdException w:name="Table Elegant" w:semiHidden="1" w:unhideWhenUsed="1"/>
     <w:lsdException w:name="Table Professional" w:semiHidden="1" w:unhideWhenUsed="1"/>
-    <w:lsdException w:name="Table Subtle 1" w:semiHidden="1" w:unhideWhenUsed="1"/>
     <w:lsdException w:name="Table Subtle 2" w:semiHidden="1" w:unhideWhenUsed="1"/>
     <w:lsdException w:name="Table Web 1" w:semiHidden="1" w:unhideWhenUsed="1"/>
-    <w:lsdException w:name="Table Web 2" w:semiHidden="1" w:unhideWhenUsed="1"/>
-    <w:lsdException w:name="Table Web 3" w:semiHidden="1" w:unhideWhenUsed="1"/>
     <w:lsdException w:name="Balloon Text" w:semiHidden="1" w:unhideWhenUsed="1"/>
     <w:lsdException w:name="Table Grid" w:uiPriority="39"/>
     <w:lsdException w:name="Table Theme" w:semiHidden="1" w:unhideWhenUsed="1"/>
@@ -4413,6 +7029,11 @@
     <w:lsdException w:name="List Table 5 Dark Accent 6" w:uiPriority="50"/>
     <w:lsdException w:name="List Table 6 Colorful Accent 6" w:uiPriority="51"/>
     <w:lsdException w:name="List Table 7 Colorful Accent 6" w:uiPriority="52"/>
+    <w:lsdException w:name="Mention" w:semiHidden="1" w:unhideWhenUsed="1"/>
+    <w:lsdException w:name="Smart Hyperlink" w:semiHidden="1" w:unhideWhenUsed="1"/>
+    <w:lsdException w:name="Hashtag" w:semiHidden="1" w:unhideWhenUsed="1"/>
+    <w:lsdException w:name="Unresolved Mention" w:semiHidden="1" w:unhideWhenUsed="1"/>
+    <w:lsdException w:name="Smart Link" w:semiHidden="1" w:unhideWhenUsed="1"/>
   </w:latentStyles>
   <w:style w:type="paragraph" w:default="1" w:styleId="Normal">
     <w:name w:val="Normal"/>

</xml_diff>